<commit_message>
added character and moving platforms
</commit_message>
<xml_diff>
--- a/Documentation/Testing.docx
+++ b/Documentation/Testing.docx
@@ -149,7 +149,27 @@
                 <w:sz w:val="18"/>
                 <w:szCs w:val="18"/>
               </w:rPr>
-              <w:t>12/3</w:t>
+              <w:t>12/</w:t>
+            </w:r>
+            <w:r>
+              <w:rPr>
+                <w:rFonts w:cstheme="minorHAnsi"/>
+                <w:b w:val="0"/>
+                <w:bCs w:val="0"/>
+                <w:sz w:val="18"/>
+                <w:szCs w:val="18"/>
+              </w:rPr>
+              <w:t>0</w:t>
+            </w:r>
+            <w:r>
+              <w:rPr>
+                <w:rFonts w:cstheme="minorHAnsi"/>
+                <w:b w:val="0"/>
+                <w:bCs w:val="0"/>
+                <w:sz w:val="18"/>
+                <w:szCs w:val="18"/>
+              </w:rPr>
+              <w:t>3</w:t>
             </w:r>
           </w:p>
         </w:tc>
@@ -212,6 +232,14 @@
                 <w:szCs w:val="18"/>
               </w:rPr>
             </w:pPr>
+            <w:r>
+              <w:rPr>
+                <w:rFonts w:cstheme="minorHAnsi"/>
+                <w:sz w:val="18"/>
+                <w:szCs w:val="18"/>
+              </w:rPr>
+              <w:t xml:space="preserve">The character is able to climb up the ladders however it goes at the same pace the character entered the ladder at. </w:t>
+            </w:r>
           </w:p>
         </w:tc>
         <w:tc>
@@ -246,6 +274,16 @@
                 <w:szCs w:val="18"/>
               </w:rPr>
             </w:pPr>
+            <w:r>
+              <w:rPr>
+                <w:rFonts w:cstheme="minorHAnsi"/>
+                <w:b w:val="0"/>
+                <w:bCs w:val="0"/>
+                <w:sz w:val="18"/>
+                <w:szCs w:val="18"/>
+              </w:rPr>
+              <w:t>15/03</w:t>
+            </w:r>
           </w:p>
         </w:tc>
         <w:tc>
@@ -261,6 +299,14 @@
                 <w:szCs w:val="18"/>
               </w:rPr>
             </w:pPr>
+            <w:r>
+              <w:rPr>
+                <w:rFonts w:cstheme="minorHAnsi"/>
+                <w:sz w:val="18"/>
+                <w:szCs w:val="18"/>
+              </w:rPr>
+              <w:t xml:space="preserve">Moving Platforms </w:t>
+            </w:r>
           </w:p>
         </w:tc>
         <w:tc>
@@ -276,6 +322,14 @@
                 <w:szCs w:val="18"/>
               </w:rPr>
             </w:pPr>
+            <w:r>
+              <w:rPr>
+                <w:rFonts w:cstheme="minorHAnsi"/>
+                <w:sz w:val="18"/>
+                <w:szCs w:val="18"/>
+              </w:rPr>
+              <w:t>The platforms should be moving between set boundaries and will allow the character to stand on them</w:t>
+            </w:r>
           </w:p>
         </w:tc>
         <w:tc>
@@ -291,6 +345,14 @@
                 <w:szCs w:val="18"/>
               </w:rPr>
             </w:pPr>
+            <w:r>
+              <w:rPr>
+                <w:rFonts w:cstheme="minorHAnsi"/>
+                <w:sz w:val="18"/>
+                <w:szCs w:val="18"/>
+              </w:rPr>
+              <w:t xml:space="preserve">The platforms were visible but not moving and the character was not able to stand on top. </w:t>
+            </w:r>
           </w:p>
         </w:tc>
         <w:tc>

</xml_diff>

<commit_message>
Moving platforms almost work now
</commit_message>
<xml_diff>
--- a/Documentation/Testing.docx
+++ b/Documentation/Testing.docx
@@ -345,13 +345,23 @@
                 <w:szCs w:val="18"/>
               </w:rPr>
             </w:pPr>
-            <w:r>
-              <w:rPr>
-                <w:rFonts w:cstheme="minorHAnsi"/>
-                <w:sz w:val="18"/>
-                <w:szCs w:val="18"/>
-              </w:rPr>
-              <w:t xml:space="preserve">The platforms were visible but not moving and the character was not able to stand on top. </w:t>
+            <w:proofErr w:type="spellStart"/>
+            <w:r>
+              <w:rPr>
+                <w:rFonts w:cstheme="minorHAnsi"/>
+                <w:sz w:val="18"/>
+                <w:szCs w:val="18"/>
+              </w:rPr>
+              <w:t>KeyError</w:t>
+            </w:r>
+            <w:proofErr w:type="spellEnd"/>
+            <w:r>
+              <w:rPr>
+                <w:rFonts w:cstheme="minorHAnsi"/>
+                <w:sz w:val="18"/>
+                <w:szCs w:val="18"/>
+              </w:rPr>
+              <w:t>: 'Scene does not contain a layer named: Moving Platforms'</w:t>
             </w:r>
           </w:p>
         </w:tc>
@@ -368,6 +378,14 @@
                 <w:szCs w:val="18"/>
               </w:rPr>
             </w:pPr>
+            <w:r>
+              <w:rPr>
+                <w:rFonts w:cstheme="minorHAnsi"/>
+                <w:sz w:val="18"/>
+                <w:szCs w:val="18"/>
+              </w:rPr>
+              <w:t>Added an object on the moving platforms tab on the first level</w:t>
+            </w:r>
           </w:p>
         </w:tc>
       </w:tr>
@@ -387,6 +405,16 @@
                 <w:szCs w:val="18"/>
               </w:rPr>
             </w:pPr>
+            <w:r>
+              <w:rPr>
+                <w:rFonts w:cstheme="minorHAnsi"/>
+                <w:b w:val="0"/>
+                <w:bCs w:val="0"/>
+                <w:sz w:val="18"/>
+                <w:szCs w:val="18"/>
+              </w:rPr>
+              <w:t>15/03</w:t>
+            </w:r>
           </w:p>
         </w:tc>
         <w:tc>
@@ -402,6 +430,14 @@
                 <w:szCs w:val="18"/>
               </w:rPr>
             </w:pPr>
+            <w:r>
+              <w:rPr>
+                <w:rFonts w:cstheme="minorHAnsi"/>
+                <w:sz w:val="18"/>
+                <w:szCs w:val="18"/>
+              </w:rPr>
+              <w:t xml:space="preserve">Moving Platforms </w:t>
+            </w:r>
           </w:p>
         </w:tc>
         <w:tc>
@@ -417,6 +453,14 @@
                 <w:szCs w:val="18"/>
               </w:rPr>
             </w:pPr>
+            <w:r>
+              <w:rPr>
+                <w:rFonts w:cstheme="minorHAnsi"/>
+                <w:sz w:val="18"/>
+                <w:szCs w:val="18"/>
+              </w:rPr>
+              <w:t>The platforms should be moving between set boundaries and will allow the character to stand on them</w:t>
+            </w:r>
           </w:p>
         </w:tc>
         <w:tc>
@@ -432,6 +476,22 @@
                 <w:szCs w:val="18"/>
               </w:rPr>
             </w:pPr>
+            <w:r>
+              <w:rPr>
+                <w:rFonts w:cstheme="minorHAnsi"/>
+                <w:sz w:val="18"/>
+                <w:szCs w:val="18"/>
+              </w:rPr>
+              <w:t>The platforms were visible but not moving and the character was not able to stand on top.</w:t>
+            </w:r>
+            <w:r>
+              <w:rPr>
+                <w:rFonts w:cstheme="minorHAnsi"/>
+                <w:sz w:val="18"/>
+                <w:szCs w:val="18"/>
+              </w:rPr>
+              <w:t xml:space="preserve"> Also they were in the wrong place. </w:t>
+            </w:r>
           </w:p>
         </w:tc>
         <w:tc>
@@ -447,6 +507,14 @@
                 <w:szCs w:val="18"/>
               </w:rPr>
             </w:pPr>
+            <w:r>
+              <w:rPr>
+                <w:rFonts w:cstheme="minorHAnsi"/>
+                <w:sz w:val="18"/>
+                <w:szCs w:val="18"/>
+              </w:rPr>
+              <w:t>Added spatial hash and physics to the tiles and changed the left and right boundaries to compensate for the offset</w:t>
+            </w:r>
           </w:p>
         </w:tc>
       </w:tr>
@@ -466,6 +534,16 @@
                 <w:szCs w:val="18"/>
               </w:rPr>
             </w:pPr>
+            <w:r>
+              <w:rPr>
+                <w:rFonts w:cstheme="minorHAnsi"/>
+                <w:b w:val="0"/>
+                <w:bCs w:val="0"/>
+                <w:sz w:val="18"/>
+                <w:szCs w:val="18"/>
+              </w:rPr>
+              <w:t>18/03</w:t>
+            </w:r>
           </w:p>
         </w:tc>
         <w:tc>
@@ -481,6 +559,14 @@
                 <w:szCs w:val="18"/>
               </w:rPr>
             </w:pPr>
+            <w:r>
+              <w:rPr>
+                <w:rFonts w:cstheme="minorHAnsi"/>
+                <w:sz w:val="18"/>
+                <w:szCs w:val="18"/>
+              </w:rPr>
+              <w:t>Moving platforms</w:t>
+            </w:r>
           </w:p>
         </w:tc>
         <w:tc>
@@ -496,6 +582,14 @@
                 <w:szCs w:val="18"/>
               </w:rPr>
             </w:pPr>
+            <w:r>
+              <w:rPr>
+                <w:rFonts w:cstheme="minorHAnsi"/>
+                <w:sz w:val="18"/>
+                <w:szCs w:val="18"/>
+              </w:rPr>
+              <w:t>The platforms should be moving between set boundaries and will allow the character to stand on them</w:t>
+            </w:r>
           </w:p>
         </w:tc>
         <w:tc>
@@ -511,6 +605,14 @@
                 <w:szCs w:val="18"/>
               </w:rPr>
             </w:pPr>
+            <w:r>
+              <w:rPr>
+                <w:rFonts w:cstheme="minorHAnsi"/>
+                <w:sz w:val="18"/>
+                <w:szCs w:val="18"/>
+              </w:rPr>
+              <w:t xml:space="preserve">The platforms move and the character can jump and walk on them, however the right boundary on the tiles is the same despite being set otherwise. </w:t>
+            </w:r>
           </w:p>
         </w:tc>
         <w:tc>

</xml_diff>

<commit_message>
Added Game over and lives
</commit_message>
<xml_diff>
--- a/Documentation/Testing.docx
+++ b/Documentation/Testing.docx
@@ -1,6 +1,6 @@
 
 <file path=word/document.xml><?xml version="1.0" encoding="utf-8"?>
-<w:document xmlns:wpc="http://schemas.microsoft.com/office/word/2010/wordprocessingCanvas" xmlns:cx="http://schemas.microsoft.com/office/drawing/2014/chartex" xmlns:cx1="http://schemas.microsoft.com/office/drawing/2015/9/8/chartex" xmlns:cx2="http://schemas.microsoft.com/office/drawing/2015/10/21/chartex" xmlns:cx3="http://schemas.microsoft.com/office/drawing/2016/5/9/chartex" xmlns:cx4="http://schemas.microsoft.com/office/drawing/2016/5/10/chartex" xmlns:cx5="http://schemas.microsoft.com/office/drawing/2016/5/11/chartex" xmlns:cx6="http://schemas.microsoft.com/office/drawing/2016/5/12/chartex" xmlns:cx7="http://schemas.microsoft.com/office/drawing/2016/5/13/chartex" xmlns:cx8="http://schemas.microsoft.com/office/drawing/2016/5/14/chartex" xmlns:mc="http://schemas.openxmlformats.org/markup-compatibility/2006" xmlns:aink="http://schemas.microsoft.com/office/drawing/2016/ink" xmlns:am3d="http://schemas.microsoft.com/office/drawing/2017/model3d" xmlns:o="urn:schemas-microsoft-com:office:office" xmlns:oel="http://schemas.microsoft.com/office/2019/extlst" xmlns:r="http://schemas.openxmlformats.org/officeDocument/2006/relationships" xmlns:m="http://schemas.openxmlformats.org/officeDocument/2006/math" xmlns:v="urn:schemas-microsoft-com:vml" xmlns:wp14="http://schemas.microsoft.com/office/word/2010/wordprocessingDrawing" xmlns:wp="http://schemas.openxmlformats.org/drawingml/2006/wordprocessingDrawing" xmlns:w10="urn:schemas-microsoft-com:office:word" xmlns:w="http://schemas.openxmlformats.org/wordprocessingml/2006/main" xmlns:w14="http://schemas.microsoft.com/office/word/2010/wordml" xmlns:w15="http://schemas.microsoft.com/office/word/2012/wordml" xmlns:w16cex="http://schemas.microsoft.com/office/word/2018/wordml/cex" xmlns:w16cid="http://schemas.microsoft.com/office/word/2016/wordml/cid" xmlns:w16="http://schemas.microsoft.com/office/word/2018/wordml" xmlns:w16sdtdh="http://schemas.microsoft.com/office/word/2020/wordml/sdtdatahash" xmlns:w16se="http://schemas.microsoft.com/office/word/2015/wordml/symex" xmlns:wpg="http://schemas.microsoft.com/office/word/2010/wordprocessingGroup" xmlns:wpi="http://schemas.microsoft.com/office/word/2010/wordprocessingInk" xmlns:wne="http://schemas.microsoft.com/office/word/2006/wordml" xmlns:wps="http://schemas.microsoft.com/office/word/2010/wordprocessingShape" mc:Ignorable="w14 w15 w16se w16cid w16 w16cex w16sdtdh wp14">
+<w:document xmlns:wpc="http://schemas.microsoft.com/office/word/2010/wordprocessingCanvas" xmlns:cx="http://schemas.microsoft.com/office/drawing/2014/chartex" xmlns:cx1="http://schemas.microsoft.com/office/drawing/2015/9/8/chartex" xmlns:cx2="http://schemas.microsoft.com/office/drawing/2015/10/21/chartex" xmlns:cx3="http://schemas.microsoft.com/office/drawing/2016/5/9/chartex" xmlns:cx4="http://schemas.microsoft.com/office/drawing/2016/5/10/chartex" xmlns:cx5="http://schemas.microsoft.com/office/drawing/2016/5/11/chartex" xmlns:cx6="http://schemas.microsoft.com/office/drawing/2016/5/12/chartex" xmlns:cx7="http://schemas.microsoft.com/office/drawing/2016/5/13/chartex" xmlns:cx8="http://schemas.microsoft.com/office/drawing/2016/5/14/chartex" xmlns:mc="http://schemas.openxmlformats.org/markup-compatibility/2006" xmlns:aink="http://schemas.microsoft.com/office/drawing/2016/ink" xmlns:am3d="http://schemas.microsoft.com/office/drawing/2017/model3d" xmlns:o="urn:schemas-microsoft-com:office:office" xmlns:oel="http://schemas.microsoft.com/office/2019/extlst" xmlns:r="http://schemas.openxmlformats.org/officeDocument/2006/relationships" xmlns:m="http://schemas.openxmlformats.org/officeDocument/2006/math" xmlns:v="urn:schemas-microsoft-com:vml" xmlns:wp14="http://schemas.microsoft.com/office/word/2010/wordprocessingDrawing" xmlns:wp="http://schemas.openxmlformats.org/drawingml/2006/wordprocessingDrawing" xmlns:w10="urn:schemas-microsoft-com:office:word" xmlns:w="http://schemas.openxmlformats.org/wordprocessingml/2006/main" xmlns:w14="http://schemas.microsoft.com/office/word/2010/wordml" xmlns:w15="http://schemas.microsoft.com/office/word/2012/wordml" xmlns:w16cex="http://schemas.microsoft.com/office/word/2018/wordml/cex" xmlns:w16cid="http://schemas.microsoft.com/office/word/2016/wordml/cid" xmlns:w16="http://schemas.microsoft.com/office/word/2018/wordml" xmlns:w16du="http://schemas.microsoft.com/office/word/2023/wordml/word16du" xmlns:w16sdtdh="http://schemas.microsoft.com/office/word/2020/wordml/sdtdatahash" xmlns:w16se="http://schemas.microsoft.com/office/word/2015/wordml/symex" xmlns:wpg="http://schemas.microsoft.com/office/word/2010/wordprocessingGroup" xmlns:wpi="http://schemas.microsoft.com/office/word/2010/wordprocessingInk" xmlns:wne="http://schemas.microsoft.com/office/word/2006/wordml" xmlns:wps="http://schemas.microsoft.com/office/word/2010/wordprocessingShape" mc:Ignorable="w14 w15 w16se w16cid w16 w16cex w16sdtdh w16du wp14">
   <w:body>
     <w:tbl>
       <w:tblPr>
@@ -157,6 +157,742 @@
             <w:pPr>
               <w:rPr>
                 <w:rFonts w:cstheme="minorHAnsi"/>
+                <w:sz w:val="18"/>
+                <w:szCs w:val="18"/>
+              </w:rPr>
+            </w:pPr>
+            <w:r>
+              <w:rPr>
+                <w:rFonts w:cstheme="minorHAnsi"/>
+                <w:sz w:val="18"/>
+                <w:szCs w:val="18"/>
+              </w:rPr>
+              <w:t>11/03</w:t>
+            </w:r>
+          </w:p>
+        </w:tc>
+        <w:tc>
+          <w:tcPr>
+            <w:tcW w:w="1290" w:type="dxa"/>
+          </w:tcPr>
+          <w:p>
+            <w:pPr>
+              <w:cnfStyle w:val="000000000000" w:firstRow="0" w:lastRow="0" w:firstColumn="0" w:lastColumn="0" w:oddVBand="0" w:evenVBand="0" w:oddHBand="0" w:evenHBand="0" w:firstRowFirstColumn="0" w:firstRowLastColumn="0" w:lastRowFirstColumn="0" w:lastRowLastColumn="0"/>
+              <w:rPr>
+                <w:rFonts w:cstheme="minorHAnsi"/>
+                <w:sz w:val="18"/>
+                <w:szCs w:val="18"/>
+              </w:rPr>
+            </w:pPr>
+            <w:r>
+              <w:rPr>
+                <w:rFonts w:cstheme="minorHAnsi"/>
+                <w:sz w:val="18"/>
+                <w:szCs w:val="18"/>
+              </w:rPr>
+              <w:t>Expected</w:t>
+            </w:r>
+          </w:p>
+        </w:tc>
+        <w:tc>
+          <w:tcPr>
+            <w:tcW w:w="1558" w:type="dxa"/>
+          </w:tcPr>
+          <w:p>
+            <w:pPr>
+              <w:cnfStyle w:val="000000000000" w:firstRow="0" w:lastRow="0" w:firstColumn="0" w:lastColumn="0" w:oddVBand="0" w:evenVBand="0" w:oddHBand="0" w:evenHBand="0" w:firstRowFirstColumn="0" w:firstRowLastColumn="0" w:lastRowFirstColumn="0" w:lastRowLastColumn="0"/>
+              <w:rPr>
+                <w:rFonts w:cstheme="minorHAnsi"/>
+                <w:sz w:val="18"/>
+                <w:szCs w:val="18"/>
+              </w:rPr>
+            </w:pPr>
+            <w:r>
+              <w:rPr>
+                <w:rFonts w:cstheme="minorHAnsi"/>
+                <w:sz w:val="18"/>
+                <w:szCs w:val="18"/>
+              </w:rPr>
+              <w:t>Character import and moving</w:t>
+            </w:r>
+          </w:p>
+        </w:tc>
+        <w:tc>
+          <w:tcPr>
+            <w:tcW w:w="1657" w:type="dxa"/>
+          </w:tcPr>
+          <w:p>
+            <w:pPr>
+              <w:cnfStyle w:val="000000000000" w:firstRow="0" w:lastRow="0" w:firstColumn="0" w:lastColumn="0" w:oddVBand="0" w:evenVBand="0" w:oddHBand="0" w:evenHBand="0" w:firstRowFirstColumn="0" w:firstRowLastColumn="0" w:lastRowFirstColumn="0" w:lastRowLastColumn="0"/>
+              <w:rPr>
+                <w:rFonts w:cstheme="minorHAnsi"/>
+                <w:sz w:val="18"/>
+                <w:szCs w:val="18"/>
+              </w:rPr>
+            </w:pPr>
+            <w:r>
+              <w:rPr>
+                <w:rFonts w:cstheme="minorHAnsi"/>
+                <w:sz w:val="18"/>
+                <w:szCs w:val="18"/>
+              </w:rPr>
+              <w:t>The character should be shown on the map and be able to move around</w:t>
+            </w:r>
+          </w:p>
+        </w:tc>
+        <w:tc>
+          <w:tcPr>
+            <w:tcW w:w="1603" w:type="dxa"/>
+          </w:tcPr>
+          <w:p>
+            <w:pPr>
+              <w:cnfStyle w:val="000000000000" w:firstRow="0" w:lastRow="0" w:firstColumn="0" w:lastColumn="0" w:oddVBand="0" w:evenVBand="0" w:oddHBand="0" w:evenHBand="0" w:firstRowFirstColumn="0" w:firstRowLastColumn="0" w:lastRowFirstColumn="0" w:lastRowLastColumn="0"/>
+              <w:rPr>
+                <w:rFonts w:cstheme="minorHAnsi"/>
+                <w:sz w:val="18"/>
+                <w:szCs w:val="18"/>
+              </w:rPr>
+            </w:pPr>
+            <w:r>
+              <w:rPr>
+                <w:rFonts w:cstheme="minorHAnsi"/>
+                <w:sz w:val="18"/>
+                <w:szCs w:val="18"/>
+              </w:rPr>
+              <w:t>The character appeared on screen and could move around however the character was too big</w:t>
+            </w:r>
+          </w:p>
+        </w:tc>
+        <w:tc>
+          <w:tcPr>
+            <w:tcW w:w="1610" w:type="dxa"/>
+          </w:tcPr>
+          <w:p>
+            <w:pPr>
+              <w:cnfStyle w:val="000000000000" w:firstRow="0" w:lastRow="0" w:firstColumn="0" w:lastColumn="0" w:oddVBand="0" w:evenVBand="0" w:oddHBand="0" w:evenHBand="0" w:firstRowFirstColumn="0" w:firstRowLastColumn="0" w:lastRowFirstColumn="0" w:lastRowLastColumn="0"/>
+              <w:rPr>
+                <w:rFonts w:cstheme="minorHAnsi"/>
+                <w:sz w:val="18"/>
+                <w:szCs w:val="18"/>
+              </w:rPr>
+            </w:pPr>
+            <w:r>
+              <w:rPr>
+                <w:rFonts w:cstheme="minorHAnsi"/>
+                <w:sz w:val="18"/>
+                <w:szCs w:val="18"/>
+              </w:rPr>
+              <w:t>Shrunk the sprite size</w:t>
+            </w:r>
+          </w:p>
+        </w:tc>
+      </w:tr>
+      <w:tr>
+        <w:tc>
+          <w:tcPr>
+            <w:cnfStyle w:val="001000000000" w:firstRow="0" w:lastRow="0" w:firstColumn="1" w:lastColumn="0" w:oddVBand="0" w:evenVBand="0" w:oddHBand="0" w:evenHBand="0" w:firstRowFirstColumn="0" w:firstRowLastColumn="0" w:lastRowFirstColumn="0" w:lastRowLastColumn="0"/>
+            <w:tcW w:w="1298" w:type="dxa"/>
+          </w:tcPr>
+          <w:p>
+            <w:pPr>
+              <w:rPr>
+                <w:rFonts w:cstheme="minorHAnsi"/>
+                <w:sz w:val="18"/>
+                <w:szCs w:val="18"/>
+              </w:rPr>
+            </w:pPr>
+            <w:r>
+              <w:rPr>
+                <w:rFonts w:cstheme="minorHAnsi"/>
+                <w:sz w:val="18"/>
+                <w:szCs w:val="18"/>
+              </w:rPr>
+              <w:t>11/03</w:t>
+            </w:r>
+          </w:p>
+        </w:tc>
+        <w:tc>
+          <w:tcPr>
+            <w:tcW w:w="1290" w:type="dxa"/>
+          </w:tcPr>
+          <w:p>
+            <w:pPr>
+              <w:cnfStyle w:val="000000000000" w:firstRow="0" w:lastRow="0" w:firstColumn="0" w:lastColumn="0" w:oddVBand="0" w:evenVBand="0" w:oddHBand="0" w:evenHBand="0" w:firstRowFirstColumn="0" w:firstRowLastColumn="0" w:lastRowFirstColumn="0" w:lastRowLastColumn="0"/>
+              <w:rPr>
+                <w:rFonts w:cstheme="minorHAnsi"/>
+                <w:sz w:val="18"/>
+                <w:szCs w:val="18"/>
+              </w:rPr>
+            </w:pPr>
+            <w:r>
+              <w:rPr>
+                <w:rFonts w:cstheme="minorHAnsi"/>
+                <w:sz w:val="18"/>
+                <w:szCs w:val="18"/>
+              </w:rPr>
+              <w:t>Expected</w:t>
+            </w:r>
+          </w:p>
+        </w:tc>
+        <w:tc>
+          <w:tcPr>
+            <w:tcW w:w="1558" w:type="dxa"/>
+          </w:tcPr>
+          <w:p>
+            <w:pPr>
+              <w:cnfStyle w:val="000000000000" w:firstRow="0" w:lastRow="0" w:firstColumn="0" w:lastColumn="0" w:oddVBand="0" w:evenVBand="0" w:oddHBand="0" w:evenHBand="0" w:firstRowFirstColumn="0" w:firstRowLastColumn="0" w:lastRowFirstColumn="0" w:lastRowLastColumn="0"/>
+              <w:rPr>
+                <w:rFonts w:cstheme="minorHAnsi"/>
+                <w:sz w:val="18"/>
+                <w:szCs w:val="18"/>
+              </w:rPr>
+            </w:pPr>
+            <w:r>
+              <w:rPr>
+                <w:rFonts w:cstheme="minorHAnsi"/>
+                <w:sz w:val="18"/>
+                <w:szCs w:val="18"/>
+              </w:rPr>
+              <w:t xml:space="preserve">Import Physics engine </w:t>
+            </w:r>
+          </w:p>
+        </w:tc>
+        <w:tc>
+          <w:tcPr>
+            <w:tcW w:w="1657" w:type="dxa"/>
+          </w:tcPr>
+          <w:p>
+            <w:pPr>
+              <w:cnfStyle w:val="000000000000" w:firstRow="0" w:lastRow="0" w:firstColumn="0" w:lastColumn="0" w:oddVBand="0" w:evenVBand="0" w:oddHBand="0" w:evenHBand="0" w:firstRowFirstColumn="0" w:firstRowLastColumn="0" w:lastRowFirstColumn="0" w:lastRowLastColumn="0"/>
+              <w:rPr>
+                <w:rFonts w:cstheme="minorHAnsi"/>
+                <w:sz w:val="18"/>
+                <w:szCs w:val="18"/>
+              </w:rPr>
+            </w:pPr>
+            <w:r>
+              <w:rPr>
+                <w:rFonts w:cstheme="minorHAnsi"/>
+                <w:sz w:val="18"/>
+                <w:szCs w:val="18"/>
+              </w:rPr>
+              <w:t xml:space="preserve">The character should have physics </w:t>
+            </w:r>
+            <w:proofErr w:type="gramStart"/>
+            <w:r>
+              <w:rPr>
+                <w:rFonts w:cstheme="minorHAnsi"/>
+                <w:sz w:val="18"/>
+                <w:szCs w:val="18"/>
+              </w:rPr>
+              <w:t>now</w:t>
+            </w:r>
+            <w:proofErr w:type="gramEnd"/>
+            <w:r>
+              <w:rPr>
+                <w:rFonts w:cstheme="minorHAnsi"/>
+                <w:sz w:val="18"/>
+                <w:szCs w:val="18"/>
+              </w:rPr>
+              <w:t xml:space="preserve"> so he jumps and falls instead of flies</w:t>
+            </w:r>
+          </w:p>
+        </w:tc>
+        <w:tc>
+          <w:tcPr>
+            <w:tcW w:w="1603" w:type="dxa"/>
+          </w:tcPr>
+          <w:p>
+            <w:pPr>
+              <w:cnfStyle w:val="000000000000" w:firstRow="0" w:lastRow="0" w:firstColumn="0" w:lastColumn="0" w:oddVBand="0" w:evenVBand="0" w:oddHBand="0" w:evenHBand="0" w:firstRowFirstColumn="0" w:firstRowLastColumn="0" w:lastRowFirstColumn="0" w:lastRowLastColumn="0"/>
+              <w:rPr>
+                <w:rFonts w:cstheme="minorHAnsi"/>
+                <w:sz w:val="18"/>
+                <w:szCs w:val="18"/>
+              </w:rPr>
+            </w:pPr>
+            <w:r>
+              <w:rPr>
+                <w:rFonts w:cstheme="minorHAnsi"/>
+                <w:sz w:val="18"/>
+                <w:szCs w:val="18"/>
+              </w:rPr>
+              <w:t xml:space="preserve">The physics engine </w:t>
+            </w:r>
+            <w:proofErr w:type="gramStart"/>
+            <w:r>
+              <w:rPr>
+                <w:rFonts w:cstheme="minorHAnsi"/>
+                <w:sz w:val="18"/>
+                <w:szCs w:val="18"/>
+              </w:rPr>
+              <w:t>worked</w:t>
+            </w:r>
+            <w:proofErr w:type="gramEnd"/>
+            <w:r>
+              <w:rPr>
+                <w:rFonts w:cstheme="minorHAnsi"/>
+                <w:sz w:val="18"/>
+                <w:szCs w:val="18"/>
+              </w:rPr>
+              <w:t xml:space="preserve"> and the character does not fly</w:t>
+            </w:r>
+          </w:p>
+        </w:tc>
+        <w:tc>
+          <w:tcPr>
+            <w:tcW w:w="1610" w:type="dxa"/>
+          </w:tcPr>
+          <w:p>
+            <w:pPr>
+              <w:cnfStyle w:val="000000000000" w:firstRow="0" w:lastRow="0" w:firstColumn="0" w:lastColumn="0" w:oddVBand="0" w:evenVBand="0" w:oddHBand="0" w:evenHBand="0" w:firstRowFirstColumn="0" w:firstRowLastColumn="0" w:lastRowFirstColumn="0" w:lastRowLastColumn="0"/>
+              <w:rPr>
+                <w:rFonts w:cstheme="minorHAnsi"/>
+                <w:sz w:val="18"/>
+                <w:szCs w:val="18"/>
+              </w:rPr>
+            </w:pPr>
+            <w:r>
+              <w:rPr>
+                <w:rFonts w:cstheme="minorHAnsi"/>
+                <w:sz w:val="18"/>
+                <w:szCs w:val="18"/>
+              </w:rPr>
+              <w:t>N/A</w:t>
+            </w:r>
+          </w:p>
+        </w:tc>
+      </w:tr>
+      <w:tr>
+        <w:tc>
+          <w:tcPr>
+            <w:cnfStyle w:val="001000000000" w:firstRow="0" w:lastRow="0" w:firstColumn="1" w:lastColumn="0" w:oddVBand="0" w:evenVBand="0" w:oddHBand="0" w:evenHBand="0" w:firstRowFirstColumn="0" w:firstRowLastColumn="0" w:lastRowFirstColumn="0" w:lastRowLastColumn="0"/>
+            <w:tcW w:w="1298" w:type="dxa"/>
+          </w:tcPr>
+          <w:p>
+            <w:pPr>
+              <w:rPr>
+                <w:rFonts w:cstheme="minorHAnsi"/>
+                <w:sz w:val="18"/>
+                <w:szCs w:val="18"/>
+              </w:rPr>
+            </w:pPr>
+            <w:r>
+              <w:rPr>
+                <w:rFonts w:cstheme="minorHAnsi"/>
+                <w:sz w:val="18"/>
+                <w:szCs w:val="18"/>
+              </w:rPr>
+              <w:t>11/03</w:t>
+            </w:r>
+          </w:p>
+        </w:tc>
+        <w:tc>
+          <w:tcPr>
+            <w:tcW w:w="1290" w:type="dxa"/>
+          </w:tcPr>
+          <w:p>
+            <w:pPr>
+              <w:cnfStyle w:val="000000000000" w:firstRow="0" w:lastRow="0" w:firstColumn="0" w:lastColumn="0" w:oddVBand="0" w:evenVBand="0" w:oddHBand="0" w:evenHBand="0" w:firstRowFirstColumn="0" w:firstRowLastColumn="0" w:lastRowFirstColumn="0" w:lastRowLastColumn="0"/>
+              <w:rPr>
+                <w:rFonts w:cstheme="minorHAnsi"/>
+                <w:sz w:val="18"/>
+                <w:szCs w:val="18"/>
+              </w:rPr>
+            </w:pPr>
+            <w:r>
+              <w:rPr>
+                <w:rFonts w:cstheme="minorHAnsi"/>
+                <w:sz w:val="18"/>
+                <w:szCs w:val="18"/>
+              </w:rPr>
+              <w:t>Expected</w:t>
+            </w:r>
+          </w:p>
+        </w:tc>
+        <w:tc>
+          <w:tcPr>
+            <w:tcW w:w="1558" w:type="dxa"/>
+          </w:tcPr>
+          <w:p>
+            <w:pPr>
+              <w:cnfStyle w:val="000000000000" w:firstRow="0" w:lastRow="0" w:firstColumn="0" w:lastColumn="0" w:oddVBand="0" w:evenVBand="0" w:oddHBand="0" w:evenHBand="0" w:firstRowFirstColumn="0" w:firstRowLastColumn="0" w:lastRowFirstColumn="0" w:lastRowLastColumn="0"/>
+              <w:rPr>
+                <w:rFonts w:cstheme="minorHAnsi"/>
+                <w:sz w:val="18"/>
+                <w:szCs w:val="18"/>
+              </w:rPr>
+            </w:pPr>
+            <w:r>
+              <w:rPr>
+                <w:rFonts w:cstheme="minorHAnsi"/>
+                <w:sz w:val="18"/>
+                <w:szCs w:val="18"/>
+              </w:rPr>
+              <w:t>Map</w:t>
+            </w:r>
+          </w:p>
+        </w:tc>
+        <w:tc>
+          <w:tcPr>
+            <w:tcW w:w="1657" w:type="dxa"/>
+          </w:tcPr>
+          <w:p>
+            <w:pPr>
+              <w:cnfStyle w:val="000000000000" w:firstRow="0" w:lastRow="0" w:firstColumn="0" w:lastColumn="0" w:oddVBand="0" w:evenVBand="0" w:oddHBand="0" w:evenHBand="0" w:firstRowFirstColumn="0" w:firstRowLastColumn="0" w:lastRowFirstColumn="0" w:lastRowLastColumn="0"/>
+              <w:rPr>
+                <w:rFonts w:cstheme="minorHAnsi"/>
+                <w:sz w:val="18"/>
+                <w:szCs w:val="18"/>
+              </w:rPr>
+            </w:pPr>
+            <w:r>
+              <w:rPr>
+                <w:rFonts w:cstheme="minorHAnsi"/>
+                <w:sz w:val="18"/>
+                <w:szCs w:val="18"/>
+              </w:rPr>
+              <w:t>There should a tiled map that the character can interact with including platforms, background, foreground and don’t touch layers</w:t>
+            </w:r>
+          </w:p>
+        </w:tc>
+        <w:tc>
+          <w:tcPr>
+            <w:tcW w:w="1603" w:type="dxa"/>
+          </w:tcPr>
+          <w:p>
+            <w:pPr>
+              <w:cnfStyle w:val="000000000000" w:firstRow="0" w:lastRow="0" w:firstColumn="0" w:lastColumn="0" w:oddVBand="0" w:evenVBand="0" w:oddHBand="0" w:evenHBand="0" w:firstRowFirstColumn="0" w:firstRowLastColumn="0" w:lastRowFirstColumn="0" w:lastRowLastColumn="0"/>
+              <w:rPr>
+                <w:rFonts w:cstheme="minorHAnsi"/>
+                <w:sz w:val="18"/>
+                <w:szCs w:val="18"/>
+              </w:rPr>
+            </w:pPr>
+            <w:r>
+              <w:rPr>
+                <w:rFonts w:cstheme="minorHAnsi"/>
+                <w:sz w:val="18"/>
+                <w:szCs w:val="18"/>
+              </w:rPr>
+              <w:t>The character could interact with the layers flawlessly and would spawn back at the start when touching the don’t touch layer</w:t>
+            </w:r>
+          </w:p>
+        </w:tc>
+        <w:tc>
+          <w:tcPr>
+            <w:tcW w:w="1610" w:type="dxa"/>
+          </w:tcPr>
+          <w:p>
+            <w:pPr>
+              <w:cnfStyle w:val="000000000000" w:firstRow="0" w:lastRow="0" w:firstColumn="0" w:lastColumn="0" w:oddVBand="0" w:evenVBand="0" w:oddHBand="0" w:evenHBand="0" w:firstRowFirstColumn="0" w:firstRowLastColumn="0" w:lastRowFirstColumn="0" w:lastRowLastColumn="0"/>
+              <w:rPr>
+                <w:rFonts w:cstheme="minorHAnsi"/>
+                <w:sz w:val="18"/>
+                <w:szCs w:val="18"/>
+              </w:rPr>
+            </w:pPr>
+            <w:r>
+              <w:rPr>
+                <w:rFonts w:cstheme="minorHAnsi"/>
+                <w:sz w:val="18"/>
+                <w:szCs w:val="18"/>
+              </w:rPr>
+              <w:t>N/A</w:t>
+            </w:r>
+          </w:p>
+        </w:tc>
+      </w:tr>
+      <w:tr>
+        <w:tc>
+          <w:tcPr>
+            <w:cnfStyle w:val="001000000000" w:firstRow="0" w:lastRow="0" w:firstColumn="1" w:lastColumn="0" w:oddVBand="0" w:evenVBand="0" w:oddHBand="0" w:evenHBand="0" w:firstRowFirstColumn="0" w:firstRowLastColumn="0" w:lastRowFirstColumn="0" w:lastRowLastColumn="0"/>
+            <w:tcW w:w="1298" w:type="dxa"/>
+          </w:tcPr>
+          <w:p>
+            <w:pPr>
+              <w:rPr>
+                <w:rFonts w:cstheme="minorHAnsi"/>
+                <w:sz w:val="18"/>
+                <w:szCs w:val="18"/>
+              </w:rPr>
+            </w:pPr>
+            <w:r>
+              <w:rPr>
+                <w:rFonts w:cstheme="minorHAnsi"/>
+                <w:sz w:val="18"/>
+                <w:szCs w:val="18"/>
+              </w:rPr>
+              <w:t>11/03</w:t>
+            </w:r>
+          </w:p>
+        </w:tc>
+        <w:tc>
+          <w:tcPr>
+            <w:tcW w:w="1290" w:type="dxa"/>
+          </w:tcPr>
+          <w:p>
+            <w:pPr>
+              <w:cnfStyle w:val="000000000000" w:firstRow="0" w:lastRow="0" w:firstColumn="0" w:lastColumn="0" w:oddVBand="0" w:evenVBand="0" w:oddHBand="0" w:evenHBand="0" w:firstRowFirstColumn="0" w:firstRowLastColumn="0" w:lastRowFirstColumn="0" w:lastRowLastColumn="0"/>
+              <w:rPr>
+                <w:rFonts w:cstheme="minorHAnsi"/>
+                <w:sz w:val="18"/>
+                <w:szCs w:val="18"/>
+              </w:rPr>
+            </w:pPr>
+            <w:r>
+              <w:rPr>
+                <w:rFonts w:cstheme="minorHAnsi"/>
+                <w:sz w:val="18"/>
+                <w:szCs w:val="18"/>
+              </w:rPr>
+              <w:t xml:space="preserve">Expected </w:t>
+            </w:r>
+          </w:p>
+        </w:tc>
+        <w:tc>
+          <w:tcPr>
+            <w:tcW w:w="1558" w:type="dxa"/>
+          </w:tcPr>
+          <w:p>
+            <w:pPr>
+              <w:cnfStyle w:val="000000000000" w:firstRow="0" w:lastRow="0" w:firstColumn="0" w:lastColumn="0" w:oddVBand="0" w:evenVBand="0" w:oddHBand="0" w:evenHBand="0" w:firstRowFirstColumn="0" w:firstRowLastColumn="0" w:lastRowFirstColumn="0" w:lastRowLastColumn="0"/>
+              <w:rPr>
+                <w:rFonts w:cstheme="minorHAnsi"/>
+                <w:sz w:val="18"/>
+                <w:szCs w:val="18"/>
+              </w:rPr>
+            </w:pPr>
+            <w:r>
+              <w:rPr>
+                <w:rFonts w:cstheme="minorHAnsi"/>
+                <w:sz w:val="18"/>
+                <w:szCs w:val="18"/>
+              </w:rPr>
+              <w:t>Map improvements</w:t>
+            </w:r>
+          </w:p>
+        </w:tc>
+        <w:tc>
+          <w:tcPr>
+            <w:tcW w:w="1657" w:type="dxa"/>
+          </w:tcPr>
+          <w:p>
+            <w:pPr>
+              <w:cnfStyle w:val="000000000000" w:firstRow="0" w:lastRow="0" w:firstColumn="0" w:lastColumn="0" w:oddVBand="0" w:evenVBand="0" w:oddHBand="0" w:evenHBand="0" w:firstRowFirstColumn="0" w:firstRowLastColumn="0" w:lastRowFirstColumn="0" w:lastRowLastColumn="0"/>
+              <w:rPr>
+                <w:rFonts w:cstheme="minorHAnsi"/>
+                <w:sz w:val="18"/>
+                <w:szCs w:val="18"/>
+              </w:rPr>
+            </w:pPr>
+            <w:r>
+              <w:rPr>
+                <w:rFonts w:cstheme="minorHAnsi"/>
+                <w:sz w:val="18"/>
+                <w:szCs w:val="18"/>
+              </w:rPr>
+              <w:t xml:space="preserve">Changed map layout a bit and added boundaries so if the character walks off the edge they respawn. </w:t>
+            </w:r>
+          </w:p>
+        </w:tc>
+        <w:tc>
+          <w:tcPr>
+            <w:tcW w:w="1603" w:type="dxa"/>
+          </w:tcPr>
+          <w:p>
+            <w:pPr>
+              <w:cnfStyle w:val="000000000000" w:firstRow="0" w:lastRow="0" w:firstColumn="0" w:lastColumn="0" w:oddVBand="0" w:evenVBand="0" w:oddHBand="0" w:evenHBand="0" w:firstRowFirstColumn="0" w:firstRowLastColumn="0" w:lastRowFirstColumn="0" w:lastRowLastColumn="0"/>
+              <w:rPr>
+                <w:rFonts w:cstheme="minorHAnsi"/>
+                <w:sz w:val="18"/>
+                <w:szCs w:val="18"/>
+              </w:rPr>
+            </w:pPr>
+            <w:r>
+              <w:rPr>
+                <w:rFonts w:cstheme="minorHAnsi"/>
+                <w:sz w:val="18"/>
+                <w:szCs w:val="18"/>
+              </w:rPr>
+              <w:t>The character would respawn if they were to fall off the edge if the map</w:t>
+            </w:r>
+          </w:p>
+        </w:tc>
+        <w:tc>
+          <w:tcPr>
+            <w:tcW w:w="1610" w:type="dxa"/>
+          </w:tcPr>
+          <w:p>
+            <w:pPr>
+              <w:cnfStyle w:val="000000000000" w:firstRow="0" w:lastRow="0" w:firstColumn="0" w:lastColumn="0" w:oddVBand="0" w:evenVBand="0" w:oddHBand="0" w:evenHBand="0" w:firstRowFirstColumn="0" w:firstRowLastColumn="0" w:lastRowFirstColumn="0" w:lastRowLastColumn="0"/>
+              <w:rPr>
+                <w:rFonts w:cstheme="minorHAnsi"/>
+                <w:sz w:val="18"/>
+                <w:szCs w:val="18"/>
+              </w:rPr>
+            </w:pPr>
+            <w:r>
+              <w:rPr>
+                <w:rFonts w:cstheme="minorHAnsi"/>
+                <w:sz w:val="18"/>
+                <w:szCs w:val="18"/>
+              </w:rPr>
+              <w:t>N/A</w:t>
+            </w:r>
+          </w:p>
+        </w:tc>
+      </w:tr>
+      <w:tr>
+        <w:tc>
+          <w:tcPr>
+            <w:cnfStyle w:val="001000000000" w:firstRow="0" w:lastRow="0" w:firstColumn="1" w:lastColumn="0" w:oddVBand="0" w:evenVBand="0" w:oddHBand="0" w:evenHBand="0" w:firstRowFirstColumn="0" w:firstRowLastColumn="0" w:lastRowFirstColumn="0" w:lastRowLastColumn="0"/>
+            <w:tcW w:w="1298" w:type="dxa"/>
+          </w:tcPr>
+          <w:p>
+            <w:pPr>
+              <w:rPr>
+                <w:rFonts w:cstheme="minorHAnsi"/>
+                <w:sz w:val="18"/>
+                <w:szCs w:val="18"/>
+              </w:rPr>
+            </w:pPr>
+            <w:r>
+              <w:rPr>
+                <w:rFonts w:cstheme="minorHAnsi"/>
+                <w:sz w:val="18"/>
+                <w:szCs w:val="18"/>
+              </w:rPr>
+              <w:t>11/03</w:t>
+            </w:r>
+          </w:p>
+        </w:tc>
+        <w:tc>
+          <w:tcPr>
+            <w:tcW w:w="1290" w:type="dxa"/>
+          </w:tcPr>
+          <w:p>
+            <w:pPr>
+              <w:cnfStyle w:val="000000000000" w:firstRow="0" w:lastRow="0" w:firstColumn="0" w:lastColumn="0" w:oddVBand="0" w:evenVBand="0" w:oddHBand="0" w:evenHBand="0" w:firstRowFirstColumn="0" w:firstRowLastColumn="0" w:lastRowFirstColumn="0" w:lastRowLastColumn="0"/>
+              <w:rPr>
+                <w:rFonts w:cstheme="minorHAnsi"/>
+                <w:sz w:val="18"/>
+                <w:szCs w:val="18"/>
+              </w:rPr>
+            </w:pPr>
+            <w:r>
+              <w:rPr>
+                <w:rFonts w:cstheme="minorHAnsi"/>
+                <w:sz w:val="18"/>
+                <w:szCs w:val="18"/>
+              </w:rPr>
+              <w:t>Expected</w:t>
+            </w:r>
+          </w:p>
+        </w:tc>
+        <w:tc>
+          <w:tcPr>
+            <w:tcW w:w="1558" w:type="dxa"/>
+          </w:tcPr>
+          <w:p>
+            <w:pPr>
+              <w:cnfStyle w:val="000000000000" w:firstRow="0" w:lastRow="0" w:firstColumn="0" w:lastColumn="0" w:oddVBand="0" w:evenVBand="0" w:oddHBand="0" w:evenHBand="0" w:firstRowFirstColumn="0" w:firstRowLastColumn="0" w:lastRowFirstColumn="0" w:lastRowLastColumn="0"/>
+              <w:rPr>
+                <w:rFonts w:cstheme="minorHAnsi"/>
+                <w:sz w:val="18"/>
+                <w:szCs w:val="18"/>
+              </w:rPr>
+            </w:pPr>
+            <w:r>
+              <w:rPr>
+                <w:rFonts w:cstheme="minorHAnsi"/>
+                <w:sz w:val="18"/>
+                <w:szCs w:val="18"/>
+              </w:rPr>
+              <w:t>Ladders</w:t>
+            </w:r>
+          </w:p>
+        </w:tc>
+        <w:tc>
+          <w:tcPr>
+            <w:tcW w:w="1657" w:type="dxa"/>
+          </w:tcPr>
+          <w:p>
+            <w:pPr>
+              <w:cnfStyle w:val="000000000000" w:firstRow="0" w:lastRow="0" w:firstColumn="0" w:lastColumn="0" w:oddVBand="0" w:evenVBand="0" w:oddHBand="0" w:evenHBand="0" w:firstRowFirstColumn="0" w:firstRowLastColumn="0" w:lastRowFirstColumn="0" w:lastRowLastColumn="0"/>
+              <w:rPr>
+                <w:rFonts w:cstheme="minorHAnsi"/>
+                <w:sz w:val="18"/>
+                <w:szCs w:val="18"/>
+              </w:rPr>
+            </w:pPr>
+            <w:r>
+              <w:rPr>
+                <w:rFonts w:cstheme="minorHAnsi"/>
+                <w:sz w:val="18"/>
+                <w:szCs w:val="18"/>
+              </w:rPr>
+              <w:t xml:space="preserve">The character will automatically grab onto the ladder it is touching </w:t>
+            </w:r>
+          </w:p>
+        </w:tc>
+        <w:tc>
+          <w:tcPr>
+            <w:tcW w:w="1603" w:type="dxa"/>
+          </w:tcPr>
+          <w:p>
+            <w:pPr>
+              <w:cnfStyle w:val="000000000000" w:firstRow="0" w:lastRow="0" w:firstColumn="0" w:lastColumn="0" w:oddVBand="0" w:evenVBand="0" w:oddHBand="0" w:evenHBand="0" w:firstRowFirstColumn="0" w:firstRowLastColumn="0" w:lastRowFirstColumn="0" w:lastRowLastColumn="0"/>
+              <w:rPr>
+                <w:rFonts w:cstheme="minorHAnsi"/>
+                <w:sz w:val="18"/>
+                <w:szCs w:val="18"/>
+              </w:rPr>
+            </w:pPr>
+            <w:r>
+              <w:rPr>
+                <w:rFonts w:cstheme="minorHAnsi"/>
+                <w:sz w:val="18"/>
+                <w:szCs w:val="18"/>
+              </w:rPr>
+              <w:t>Would not recognise the ladders as a layer</w:t>
+            </w:r>
+          </w:p>
+        </w:tc>
+        <w:tc>
+          <w:tcPr>
+            <w:tcW w:w="1610" w:type="dxa"/>
+          </w:tcPr>
+          <w:p>
+            <w:pPr>
+              <w:cnfStyle w:val="000000000000" w:firstRow="0" w:lastRow="0" w:firstColumn="0" w:lastColumn="0" w:oddVBand="0" w:evenVBand="0" w:oddHBand="0" w:evenHBand="0" w:firstRowFirstColumn="0" w:firstRowLastColumn="0" w:lastRowFirstColumn="0" w:lastRowLastColumn="0"/>
+              <w:rPr>
+                <w:rFonts w:cstheme="minorHAnsi"/>
+                <w:sz w:val="18"/>
+                <w:szCs w:val="18"/>
+              </w:rPr>
+            </w:pPr>
+            <w:r>
+              <w:rPr>
+                <w:rFonts w:cstheme="minorHAnsi"/>
+                <w:sz w:val="18"/>
+                <w:szCs w:val="18"/>
+              </w:rPr>
+              <w:t>Added ladder movement functions and added spatial hash</w:t>
+            </w:r>
+          </w:p>
+        </w:tc>
+      </w:tr>
+      <w:tr>
+        <w:tc>
+          <w:tcPr>
+            <w:cnfStyle w:val="001000000000" w:firstRow="0" w:lastRow="0" w:firstColumn="1" w:lastColumn="0" w:oddVBand="0" w:evenVBand="0" w:oddHBand="0" w:evenHBand="0" w:firstRowFirstColumn="0" w:firstRowLastColumn="0" w:lastRowFirstColumn="0" w:lastRowLastColumn="0"/>
+            <w:tcW w:w="1298" w:type="dxa"/>
+          </w:tcPr>
+          <w:p>
+            <w:pPr>
+              <w:rPr>
+                <w:rFonts w:cstheme="minorHAnsi"/>
                 <w:b w:val="0"/>
                 <w:bCs w:val="0"/>
                 <w:sz w:val="18"/>
@@ -194,7 +930,7 @@
                 <w:sz w:val="18"/>
                 <w:szCs w:val="18"/>
               </w:rPr>
-              <w:t>Expected</w:t>
+              <w:t>Boundary</w:t>
             </w:r>
           </w:p>
         </w:tc>
@@ -263,7 +999,25 @@
                 <w:sz w:val="18"/>
                 <w:szCs w:val="18"/>
               </w:rPr>
-              <w:t xml:space="preserve">The character is able to climb up the ladders however it goes at the same pace the character entered the ladder at. </w:t>
+              <w:t xml:space="preserve">The character </w:t>
+            </w:r>
+            <w:proofErr w:type="gramStart"/>
+            <w:r>
+              <w:rPr>
+                <w:rFonts w:cstheme="minorHAnsi"/>
+                <w:sz w:val="18"/>
+                <w:szCs w:val="18"/>
+              </w:rPr>
+              <w:t>is able to</w:t>
+            </w:r>
+            <w:proofErr w:type="gramEnd"/>
+            <w:r>
+              <w:rPr>
+                <w:rFonts w:cstheme="minorHAnsi"/>
+                <w:sz w:val="18"/>
+                <w:szCs w:val="18"/>
+              </w:rPr>
+              <w:t xml:space="preserve"> climb up the ladders however it goes at the same pace the character entered the ladder at. </w:t>
             </w:r>
           </w:p>
         </w:tc>
@@ -280,6 +1034,22 @@
                 <w:szCs w:val="18"/>
               </w:rPr>
             </w:pPr>
+            <w:r>
+              <w:rPr>
+                <w:rFonts w:cstheme="minorHAnsi"/>
+                <w:sz w:val="18"/>
+                <w:szCs w:val="18"/>
+              </w:rPr>
+              <w:t>Added improved movement</w:t>
+            </w:r>
+            <w:r>
+              <w:rPr>
+                <w:rFonts w:cstheme="minorHAnsi"/>
+                <w:sz w:val="18"/>
+                <w:szCs w:val="18"/>
+              </w:rPr>
+              <w:t xml:space="preserve"> and on key release</w:t>
+            </w:r>
           </w:p>
         </w:tc>
       </w:tr>
@@ -393,13 +1163,23 @@
                 <w:szCs w:val="18"/>
               </w:rPr>
             </w:pPr>
-            <w:r>
-              <w:rPr>
-                <w:rFonts w:cstheme="minorHAnsi"/>
-                <w:sz w:val="18"/>
-                <w:szCs w:val="18"/>
-              </w:rPr>
-              <w:t>KeyError: 'Scene does not contain a layer named: Moving Platforms'</w:t>
+            <w:proofErr w:type="spellStart"/>
+            <w:r>
+              <w:rPr>
+                <w:rFonts w:cstheme="minorHAnsi"/>
+                <w:sz w:val="18"/>
+                <w:szCs w:val="18"/>
+              </w:rPr>
+              <w:t>KeyError</w:t>
+            </w:r>
+            <w:proofErr w:type="spellEnd"/>
+            <w:r>
+              <w:rPr>
+                <w:rFonts w:cstheme="minorHAnsi"/>
+                <w:sz w:val="18"/>
+                <w:szCs w:val="18"/>
+              </w:rPr>
+              <w:t>: 'Scene does not contain a layer named: Moving Platforms'</w:t>
             </w:r>
           </w:p>
         </w:tc>
@@ -543,7 +1323,25 @@
                 <w:sz w:val="18"/>
                 <w:szCs w:val="18"/>
               </w:rPr>
-              <w:t xml:space="preserve">The platforms were visible but not moving and the character was not able to stand on top. Also they were in the wrong place. </w:t>
+              <w:t xml:space="preserve">The platforms were visible but not moving and the character was not able to stand on top. </w:t>
+            </w:r>
+            <w:proofErr w:type="gramStart"/>
+            <w:r>
+              <w:rPr>
+                <w:rFonts w:cstheme="minorHAnsi"/>
+                <w:sz w:val="18"/>
+                <w:szCs w:val="18"/>
+              </w:rPr>
+              <w:t>Also</w:t>
+            </w:r>
+            <w:proofErr w:type="gramEnd"/>
+            <w:r>
+              <w:rPr>
+                <w:rFonts w:cstheme="minorHAnsi"/>
+                <w:sz w:val="18"/>
+                <w:szCs w:val="18"/>
+              </w:rPr>
+              <w:t xml:space="preserve"> they were in the wrong place. </w:t>
             </w:r>
           </w:p>
         </w:tc>
@@ -687,7 +1485,16 @@
                 <w:sz w:val="18"/>
                 <w:szCs w:val="18"/>
               </w:rPr>
-              <w:t xml:space="preserve">The platforms move and the character can jump and walk on them, however the right boundary on the tiles is the same despite being set otherwise. </w:t>
+              <w:t xml:space="preserve">The platforms move and the character can jump and walk on them, however the right boundary on the tiles is the same despite </w:t>
+            </w:r>
+            <w:r>
+              <w:rPr>
+                <w:rFonts w:cstheme="minorHAnsi"/>
+                <w:sz w:val="18"/>
+                <w:szCs w:val="18"/>
+              </w:rPr>
+              <w:lastRenderedPageBreak/>
+              <w:t xml:space="preserve">being set otherwise. </w:t>
             </w:r>
           </w:p>
         </w:tc>
@@ -710,7 +1517,27 @@
                 <w:sz w:val="18"/>
                 <w:szCs w:val="18"/>
               </w:rPr>
-              <w:t xml:space="preserve">I made the collection of images that the character is needed to step on that is the moving platform to one whole image using Photopea. Now the character can walk on top of the platform. </w:t>
+              <w:lastRenderedPageBreak/>
+              <w:t xml:space="preserve">I made the collection of images that the character is needed to step on that is the moving platform to one whole image using </w:t>
+            </w:r>
+            <w:proofErr w:type="spellStart"/>
+            <w:r>
+              <w:rPr>
+                <w:rFonts w:cstheme="minorHAnsi"/>
+                <w:sz w:val="18"/>
+                <w:szCs w:val="18"/>
+              </w:rPr>
+              <w:lastRenderedPageBreak/>
+              <w:t>Photopea</w:t>
+            </w:r>
+            <w:proofErr w:type="spellEnd"/>
+            <w:r>
+              <w:rPr>
+                <w:rFonts w:cstheme="minorHAnsi"/>
+                <w:sz w:val="18"/>
+                <w:szCs w:val="18"/>
+              </w:rPr>
+              <w:t xml:space="preserve">. Now the character can walk on top of the platform. </w:t>
             </w:r>
           </w:p>
         </w:tc>
@@ -739,6 +1566,7 @@
                 <w:sz w:val="18"/>
                 <w:szCs w:val="18"/>
               </w:rPr>
+              <w:lastRenderedPageBreak/>
               <w:t>19/03</w:t>
             </w:r>
           </w:p>
@@ -1027,17 +1855,7 @@
                 <w:sz w:val="18"/>
                 <w:szCs w:val="18"/>
               </w:rPr>
-              <w:t>20</w:t>
-            </w:r>
-            <w:r>
-              <w:rPr>
-                <w:rFonts w:cstheme="minorHAnsi"/>
-                <w:b w:val="0"/>
-                <w:bCs w:val="0"/>
-                <w:sz w:val="18"/>
-                <w:szCs w:val="18"/>
-              </w:rPr>
-              <w:t>/03</w:t>
+              <w:t>20/03</w:t>
             </w:r>
           </w:p>
         </w:tc>
@@ -1152,7 +1970,43 @@
                 <w:sz w:val="18"/>
                 <w:szCs w:val="18"/>
               </w:rPr>
-              <w:t xml:space="preserve">Change character to a png list based character </w:t>
+              <w:t xml:space="preserve">Change character to a </w:t>
+            </w:r>
+            <w:proofErr w:type="spellStart"/>
+            <w:r>
+              <w:rPr>
+                <w:rFonts w:cstheme="minorHAnsi"/>
+                <w:sz w:val="18"/>
+                <w:szCs w:val="18"/>
+              </w:rPr>
+              <w:t>png</w:t>
+            </w:r>
+            <w:proofErr w:type="spellEnd"/>
+            <w:r>
+              <w:rPr>
+                <w:rFonts w:cstheme="minorHAnsi"/>
+                <w:sz w:val="18"/>
+                <w:szCs w:val="18"/>
+              </w:rPr>
+              <w:t xml:space="preserve"> </w:t>
+            </w:r>
+            <w:proofErr w:type="gramStart"/>
+            <w:r>
+              <w:rPr>
+                <w:rFonts w:cstheme="minorHAnsi"/>
+                <w:sz w:val="18"/>
+                <w:szCs w:val="18"/>
+              </w:rPr>
+              <w:t>list based</w:t>
+            </w:r>
+            <w:proofErr w:type="gramEnd"/>
+            <w:r>
+              <w:rPr>
+                <w:rFonts w:cstheme="minorHAnsi"/>
+                <w:sz w:val="18"/>
+                <w:szCs w:val="18"/>
+              </w:rPr>
+              <w:t xml:space="preserve"> character </w:t>
             </w:r>
           </w:p>
         </w:tc>
@@ -1269,8 +2123,18 @@
                 <w:sz w:val="18"/>
                 <w:szCs w:val="18"/>
               </w:rPr>
-              <w:t>The character was a still png</w:t>
-            </w:r>
+              <w:t xml:space="preserve">The character was a still </w:t>
+            </w:r>
+            <w:proofErr w:type="spellStart"/>
+            <w:r>
+              <w:rPr>
+                <w:rFonts w:cstheme="minorHAnsi"/>
+                <w:sz w:val="18"/>
+                <w:szCs w:val="18"/>
+              </w:rPr>
+              <w:t>png</w:t>
+            </w:r>
+            <w:proofErr w:type="spellEnd"/>
           </w:p>
         </w:tc>
         <w:tc>
@@ -1286,6 +2150,14 @@
                 <w:szCs w:val="18"/>
               </w:rPr>
             </w:pPr>
+            <w:r>
+              <w:rPr>
+                <w:rFonts w:cstheme="minorHAnsi"/>
+                <w:sz w:val="18"/>
+                <w:szCs w:val="18"/>
+              </w:rPr>
+              <w:t xml:space="preserve">I had to add the update for the player layer. </w:t>
+            </w:r>
           </w:p>
         </w:tc>
       </w:tr>
@@ -1401,7 +2273,777 @@
                 <w:sz w:val="18"/>
                 <w:szCs w:val="18"/>
               </w:rPr>
-              <w:t xml:space="preserve">The character moved as wanted with the correct running and </w:t>
+              <w:t>The character moved as wanted with the correct running and jumping etc animations</w:t>
+            </w:r>
+          </w:p>
+        </w:tc>
+        <w:tc>
+          <w:tcPr>
+            <w:tcW w:w="1610" w:type="dxa"/>
+          </w:tcPr>
+          <w:p>
+            <w:pPr>
+              <w:cnfStyle w:val="000000000000" w:firstRow="0" w:lastRow="0" w:firstColumn="0" w:lastColumn="0" w:oddVBand="0" w:evenVBand="0" w:oddHBand="0" w:evenHBand="0" w:firstRowFirstColumn="0" w:firstRowLastColumn="0" w:lastRowFirstColumn="0" w:lastRowLastColumn="0"/>
+              <w:rPr>
+                <w:rFonts w:cstheme="minorHAnsi"/>
+                <w:sz w:val="18"/>
+                <w:szCs w:val="18"/>
+              </w:rPr>
+            </w:pPr>
+            <w:r>
+              <w:rPr>
+                <w:rFonts w:cstheme="minorHAnsi"/>
+                <w:sz w:val="18"/>
+                <w:szCs w:val="18"/>
+              </w:rPr>
+              <w:t>N/A</w:t>
+            </w:r>
+          </w:p>
+        </w:tc>
+      </w:tr>
+      <w:tr>
+        <w:tc>
+          <w:tcPr>
+            <w:cnfStyle w:val="001000000000" w:firstRow="0" w:lastRow="0" w:firstColumn="1" w:lastColumn="0" w:oddVBand="0" w:evenVBand="0" w:oddHBand="0" w:evenHBand="0" w:firstRowFirstColumn="0" w:firstRowLastColumn="0" w:lastRowFirstColumn="0" w:lastRowLastColumn="0"/>
+            <w:tcW w:w="1298" w:type="dxa"/>
+          </w:tcPr>
+          <w:p>
+            <w:pPr>
+              <w:rPr>
+                <w:rFonts w:cstheme="minorHAnsi"/>
+                <w:sz w:val="18"/>
+                <w:szCs w:val="18"/>
+              </w:rPr>
+            </w:pPr>
+            <w:r>
+              <w:rPr>
+                <w:rFonts w:cstheme="minorHAnsi"/>
+                <w:sz w:val="18"/>
+                <w:szCs w:val="18"/>
+              </w:rPr>
+              <w:t>25/03</w:t>
+            </w:r>
+          </w:p>
+        </w:tc>
+        <w:tc>
+          <w:tcPr>
+            <w:tcW w:w="1290" w:type="dxa"/>
+          </w:tcPr>
+          <w:p>
+            <w:pPr>
+              <w:cnfStyle w:val="000000000000" w:firstRow="0" w:lastRow="0" w:firstColumn="0" w:lastColumn="0" w:oddVBand="0" w:evenVBand="0" w:oddHBand="0" w:evenHBand="0" w:firstRowFirstColumn="0" w:firstRowLastColumn="0" w:lastRowFirstColumn="0" w:lastRowLastColumn="0"/>
+              <w:rPr>
+                <w:rFonts w:cstheme="minorHAnsi"/>
+                <w:sz w:val="18"/>
+                <w:szCs w:val="18"/>
+              </w:rPr>
+            </w:pPr>
+            <w:r>
+              <w:rPr>
+                <w:rFonts w:cstheme="minorHAnsi"/>
+                <w:sz w:val="18"/>
+                <w:szCs w:val="18"/>
+              </w:rPr>
+              <w:t>Invalid</w:t>
+            </w:r>
+          </w:p>
+        </w:tc>
+        <w:tc>
+          <w:tcPr>
+            <w:tcW w:w="1558" w:type="dxa"/>
+          </w:tcPr>
+          <w:p>
+            <w:pPr>
+              <w:cnfStyle w:val="000000000000" w:firstRow="0" w:lastRow="0" w:firstColumn="0" w:lastColumn="0" w:oddVBand="0" w:evenVBand="0" w:oddHBand="0" w:evenHBand="0" w:firstRowFirstColumn="0" w:firstRowLastColumn="0" w:lastRowFirstColumn="0" w:lastRowLastColumn="0"/>
+              <w:rPr>
+                <w:rFonts w:cstheme="minorHAnsi"/>
+                <w:sz w:val="18"/>
+                <w:szCs w:val="18"/>
+              </w:rPr>
+            </w:pPr>
+            <w:r>
+              <w:rPr>
+                <w:rFonts w:cstheme="minorHAnsi"/>
+                <w:sz w:val="18"/>
+                <w:szCs w:val="18"/>
+              </w:rPr>
+              <w:t xml:space="preserve">Map 1 </w:t>
+            </w:r>
+          </w:p>
+        </w:tc>
+        <w:tc>
+          <w:tcPr>
+            <w:tcW w:w="1657" w:type="dxa"/>
+          </w:tcPr>
+          <w:p>
+            <w:pPr>
+              <w:cnfStyle w:val="000000000000" w:firstRow="0" w:lastRow="0" w:firstColumn="0" w:lastColumn="0" w:oddVBand="0" w:evenVBand="0" w:oddHBand="0" w:evenHBand="0" w:firstRowFirstColumn="0" w:firstRowLastColumn="0" w:lastRowFirstColumn="0" w:lastRowLastColumn="0"/>
+              <w:rPr>
+                <w:rFonts w:cstheme="minorHAnsi"/>
+                <w:sz w:val="18"/>
+                <w:szCs w:val="18"/>
+              </w:rPr>
+            </w:pPr>
+            <w:r>
+              <w:rPr>
+                <w:rFonts w:cstheme="minorHAnsi"/>
+                <w:sz w:val="18"/>
+                <w:szCs w:val="18"/>
+              </w:rPr>
+              <w:t>When playing the 1</w:t>
+            </w:r>
+            <w:r>
+              <w:rPr>
+                <w:rFonts w:cstheme="minorHAnsi"/>
+                <w:sz w:val="18"/>
+                <w:szCs w:val="18"/>
+                <w:vertAlign w:val="superscript"/>
+              </w:rPr>
+              <w:t>s</w:t>
+            </w:r>
+            <w:r>
+              <w:rPr>
+                <w:rFonts w:cstheme="minorHAnsi"/>
+                <w:sz w:val="18"/>
+                <w:szCs w:val="18"/>
+                <w:vertAlign w:val="superscript"/>
+              </w:rPr>
+              <w:t xml:space="preserve">t </w:t>
+            </w:r>
+            <w:r>
+              <w:rPr>
+                <w:rFonts w:cstheme="minorHAnsi"/>
+                <w:sz w:val="18"/>
+                <w:szCs w:val="18"/>
+              </w:rPr>
+              <w:t>map should come up and be playable</w:t>
+            </w:r>
+          </w:p>
+        </w:tc>
+        <w:tc>
+          <w:tcPr>
+            <w:tcW w:w="1603" w:type="dxa"/>
+          </w:tcPr>
+          <w:p>
+            <w:pPr>
+              <w:cnfStyle w:val="000000000000" w:firstRow="0" w:lastRow="0" w:firstColumn="0" w:lastColumn="0" w:oddVBand="0" w:evenVBand="0" w:oddHBand="0" w:evenHBand="0" w:firstRowFirstColumn="0" w:firstRowLastColumn="0" w:lastRowFirstColumn="0" w:lastRowLastColumn="0"/>
+              <w:rPr>
+                <w:rFonts w:cstheme="minorHAnsi"/>
+                <w:sz w:val="18"/>
+                <w:szCs w:val="18"/>
+              </w:rPr>
+            </w:pPr>
+            <w:r>
+              <w:rPr>
+                <w:rFonts w:cstheme="minorHAnsi"/>
+                <w:sz w:val="18"/>
+                <w:szCs w:val="18"/>
+              </w:rPr>
+              <w:t>Error. There was no layer named “Moving Platforms”</w:t>
+            </w:r>
+          </w:p>
+        </w:tc>
+        <w:tc>
+          <w:tcPr>
+            <w:tcW w:w="1610" w:type="dxa"/>
+          </w:tcPr>
+          <w:p>
+            <w:pPr>
+              <w:cnfStyle w:val="000000000000" w:firstRow="0" w:lastRow="0" w:firstColumn="0" w:lastColumn="0" w:oddVBand="0" w:evenVBand="0" w:oddHBand="0" w:evenHBand="0" w:firstRowFirstColumn="0" w:firstRowLastColumn="0" w:lastRowFirstColumn="0" w:lastRowLastColumn="0"/>
+              <w:rPr>
+                <w:rFonts w:cstheme="minorHAnsi"/>
+                <w:sz w:val="18"/>
+                <w:szCs w:val="18"/>
+              </w:rPr>
+            </w:pPr>
+            <w:r>
+              <w:rPr>
+                <w:rFonts w:cstheme="minorHAnsi"/>
+                <w:sz w:val="18"/>
+                <w:szCs w:val="18"/>
+              </w:rPr>
+              <w:t>I added moving platforms into the first level by adding a random object where the user cannot see it</w:t>
+            </w:r>
+          </w:p>
+        </w:tc>
+      </w:tr>
+      <w:tr>
+        <w:tc>
+          <w:tcPr>
+            <w:cnfStyle w:val="001000000000" w:firstRow="0" w:lastRow="0" w:firstColumn="1" w:lastColumn="0" w:oddVBand="0" w:evenVBand="0" w:oddHBand="0" w:evenHBand="0" w:firstRowFirstColumn="0" w:firstRowLastColumn="0" w:lastRowFirstColumn="0" w:lastRowLastColumn="0"/>
+            <w:tcW w:w="1298" w:type="dxa"/>
+          </w:tcPr>
+          <w:p>
+            <w:pPr>
+              <w:rPr>
+                <w:rFonts w:cstheme="minorHAnsi"/>
+                <w:sz w:val="18"/>
+                <w:szCs w:val="18"/>
+              </w:rPr>
+            </w:pPr>
+            <w:r>
+              <w:rPr>
+                <w:rFonts w:cstheme="minorHAnsi"/>
+                <w:sz w:val="18"/>
+                <w:szCs w:val="18"/>
+              </w:rPr>
+              <w:t>25/03</w:t>
+            </w:r>
+          </w:p>
+        </w:tc>
+        <w:tc>
+          <w:tcPr>
+            <w:tcW w:w="1290" w:type="dxa"/>
+          </w:tcPr>
+          <w:p>
+            <w:pPr>
+              <w:cnfStyle w:val="000000000000" w:firstRow="0" w:lastRow="0" w:firstColumn="0" w:lastColumn="0" w:oddVBand="0" w:evenVBand="0" w:oddHBand="0" w:evenHBand="0" w:firstRowFirstColumn="0" w:firstRowLastColumn="0" w:lastRowFirstColumn="0" w:lastRowLastColumn="0"/>
+              <w:rPr>
+                <w:rFonts w:cstheme="minorHAnsi"/>
+                <w:sz w:val="18"/>
+                <w:szCs w:val="18"/>
+              </w:rPr>
+            </w:pPr>
+            <w:r>
+              <w:rPr>
+                <w:rFonts w:cstheme="minorHAnsi"/>
+                <w:sz w:val="18"/>
+                <w:szCs w:val="18"/>
+              </w:rPr>
+              <w:t>Expected</w:t>
+            </w:r>
+          </w:p>
+        </w:tc>
+        <w:tc>
+          <w:tcPr>
+            <w:tcW w:w="1558" w:type="dxa"/>
+          </w:tcPr>
+          <w:p>
+            <w:pPr>
+              <w:cnfStyle w:val="000000000000" w:firstRow="0" w:lastRow="0" w:firstColumn="0" w:lastColumn="0" w:oddVBand="0" w:evenVBand="0" w:oddHBand="0" w:evenHBand="0" w:firstRowFirstColumn="0" w:firstRowLastColumn="0" w:lastRowFirstColumn="0" w:lastRowLastColumn="0"/>
+              <w:rPr>
+                <w:rFonts w:cstheme="minorHAnsi"/>
+                <w:sz w:val="18"/>
+                <w:szCs w:val="18"/>
+              </w:rPr>
+            </w:pPr>
+            <w:r>
+              <w:rPr>
+                <w:rFonts w:cstheme="minorHAnsi"/>
+                <w:sz w:val="18"/>
+                <w:szCs w:val="18"/>
+              </w:rPr>
+              <w:t>Map 1</w:t>
+            </w:r>
+          </w:p>
+        </w:tc>
+        <w:tc>
+          <w:tcPr>
+            <w:tcW w:w="1657" w:type="dxa"/>
+          </w:tcPr>
+          <w:p>
+            <w:pPr>
+              <w:cnfStyle w:val="000000000000" w:firstRow="0" w:lastRow="0" w:firstColumn="0" w:lastColumn="0" w:oddVBand="0" w:evenVBand="0" w:oddHBand="0" w:evenHBand="0" w:firstRowFirstColumn="0" w:firstRowLastColumn="0" w:lastRowFirstColumn="0" w:lastRowLastColumn="0"/>
+              <w:rPr>
+                <w:rFonts w:cstheme="minorHAnsi"/>
+                <w:sz w:val="18"/>
+                <w:szCs w:val="18"/>
+              </w:rPr>
+            </w:pPr>
+            <w:r>
+              <w:rPr>
+                <w:rFonts w:cstheme="minorHAnsi"/>
+                <w:sz w:val="18"/>
+                <w:szCs w:val="18"/>
+              </w:rPr>
+              <w:t>When playing the 1</w:t>
+            </w:r>
+            <w:r>
+              <w:rPr>
+                <w:rFonts w:cstheme="minorHAnsi"/>
+                <w:sz w:val="18"/>
+                <w:szCs w:val="18"/>
+                <w:vertAlign w:val="superscript"/>
+              </w:rPr>
+              <w:t>s</w:t>
+            </w:r>
+            <w:r>
+              <w:rPr>
+                <w:rFonts w:cstheme="minorHAnsi"/>
+                <w:sz w:val="18"/>
+                <w:szCs w:val="18"/>
+                <w:vertAlign w:val="superscript"/>
+              </w:rPr>
+              <w:t xml:space="preserve">t </w:t>
+            </w:r>
+            <w:r>
+              <w:rPr>
+                <w:rFonts w:cstheme="minorHAnsi"/>
+                <w:sz w:val="18"/>
+                <w:szCs w:val="18"/>
+              </w:rPr>
+              <w:t>map should come up and be playable</w:t>
+            </w:r>
+          </w:p>
+        </w:tc>
+        <w:tc>
+          <w:tcPr>
+            <w:tcW w:w="1603" w:type="dxa"/>
+          </w:tcPr>
+          <w:p>
+            <w:pPr>
+              <w:cnfStyle w:val="000000000000" w:firstRow="0" w:lastRow="0" w:firstColumn="0" w:lastColumn="0" w:oddVBand="0" w:evenVBand="0" w:oddHBand="0" w:evenHBand="0" w:firstRowFirstColumn="0" w:firstRowLastColumn="0" w:lastRowFirstColumn="0" w:lastRowLastColumn="0"/>
+              <w:rPr>
+                <w:rFonts w:cstheme="minorHAnsi"/>
+                <w:sz w:val="18"/>
+                <w:szCs w:val="18"/>
+              </w:rPr>
+            </w:pPr>
+            <w:r>
+              <w:rPr>
+                <w:rFonts w:cstheme="minorHAnsi"/>
+                <w:sz w:val="18"/>
+                <w:szCs w:val="18"/>
+              </w:rPr>
+              <w:t>The map worked perfectly as the player could spawn in and run to the end of the map and finish the level without issue</w:t>
+            </w:r>
+          </w:p>
+        </w:tc>
+        <w:tc>
+          <w:tcPr>
+            <w:tcW w:w="1610" w:type="dxa"/>
+          </w:tcPr>
+          <w:p>
+            <w:pPr>
+              <w:cnfStyle w:val="000000000000" w:firstRow="0" w:lastRow="0" w:firstColumn="0" w:lastColumn="0" w:oddVBand="0" w:evenVBand="0" w:oddHBand="0" w:evenHBand="0" w:firstRowFirstColumn="0" w:firstRowLastColumn="0" w:lastRowFirstColumn="0" w:lastRowLastColumn="0"/>
+              <w:rPr>
+                <w:rFonts w:cstheme="minorHAnsi"/>
+                <w:sz w:val="18"/>
+                <w:szCs w:val="18"/>
+              </w:rPr>
+            </w:pPr>
+            <w:r>
+              <w:rPr>
+                <w:rFonts w:cstheme="minorHAnsi"/>
+                <w:sz w:val="18"/>
+                <w:szCs w:val="18"/>
+              </w:rPr>
+              <w:t>N/A</w:t>
+            </w:r>
+          </w:p>
+        </w:tc>
+      </w:tr>
+      <w:tr>
+        <w:tc>
+          <w:tcPr>
+            <w:cnfStyle w:val="001000000000" w:firstRow="0" w:lastRow="0" w:firstColumn="1" w:lastColumn="0" w:oddVBand="0" w:evenVBand="0" w:oddHBand="0" w:evenHBand="0" w:firstRowFirstColumn="0" w:firstRowLastColumn="0" w:lastRowFirstColumn="0" w:lastRowLastColumn="0"/>
+            <w:tcW w:w="1298" w:type="dxa"/>
+          </w:tcPr>
+          <w:p>
+            <w:pPr>
+              <w:rPr>
+                <w:rFonts w:cstheme="minorHAnsi"/>
+                <w:sz w:val="18"/>
+                <w:szCs w:val="18"/>
+              </w:rPr>
+            </w:pPr>
+            <w:r>
+              <w:rPr>
+                <w:rFonts w:cstheme="minorHAnsi"/>
+                <w:sz w:val="18"/>
+                <w:szCs w:val="18"/>
+              </w:rPr>
+              <w:t>25/03</w:t>
+            </w:r>
+          </w:p>
+        </w:tc>
+        <w:tc>
+          <w:tcPr>
+            <w:tcW w:w="1290" w:type="dxa"/>
+          </w:tcPr>
+          <w:p>
+            <w:pPr>
+              <w:cnfStyle w:val="000000000000" w:firstRow="0" w:lastRow="0" w:firstColumn="0" w:lastColumn="0" w:oddVBand="0" w:evenVBand="0" w:oddHBand="0" w:evenHBand="0" w:firstRowFirstColumn="0" w:firstRowLastColumn="0" w:lastRowFirstColumn="0" w:lastRowLastColumn="0"/>
+              <w:rPr>
+                <w:rFonts w:cstheme="minorHAnsi"/>
+                <w:sz w:val="18"/>
+                <w:szCs w:val="18"/>
+              </w:rPr>
+            </w:pPr>
+            <w:r>
+              <w:rPr>
+                <w:rFonts w:cstheme="minorHAnsi"/>
+                <w:sz w:val="18"/>
+                <w:szCs w:val="18"/>
+              </w:rPr>
+              <w:t xml:space="preserve">Expected </w:t>
+            </w:r>
+          </w:p>
+        </w:tc>
+        <w:tc>
+          <w:tcPr>
+            <w:tcW w:w="1558" w:type="dxa"/>
+          </w:tcPr>
+          <w:p>
+            <w:pPr>
+              <w:cnfStyle w:val="000000000000" w:firstRow="0" w:lastRow="0" w:firstColumn="0" w:lastColumn="0" w:oddVBand="0" w:evenVBand="0" w:oddHBand="0" w:evenHBand="0" w:firstRowFirstColumn="0" w:firstRowLastColumn="0" w:lastRowFirstColumn="0" w:lastRowLastColumn="0"/>
+              <w:rPr>
+                <w:rFonts w:cstheme="minorHAnsi"/>
+                <w:sz w:val="18"/>
+                <w:szCs w:val="18"/>
+              </w:rPr>
+            </w:pPr>
+            <w:r>
+              <w:rPr>
+                <w:rFonts w:cstheme="minorHAnsi"/>
+                <w:sz w:val="18"/>
+                <w:szCs w:val="18"/>
+              </w:rPr>
+              <w:t>Don’t Touch</w:t>
+            </w:r>
+          </w:p>
+        </w:tc>
+        <w:tc>
+          <w:tcPr>
+            <w:tcW w:w="1657" w:type="dxa"/>
+          </w:tcPr>
+          <w:p>
+            <w:pPr>
+              <w:cnfStyle w:val="000000000000" w:firstRow="0" w:lastRow="0" w:firstColumn="0" w:lastColumn="0" w:oddVBand="0" w:evenVBand="0" w:oddHBand="0" w:evenHBand="0" w:firstRowFirstColumn="0" w:firstRowLastColumn="0" w:lastRowFirstColumn="0" w:lastRowLastColumn="0"/>
+              <w:rPr>
+                <w:rFonts w:cstheme="minorHAnsi"/>
+                <w:sz w:val="18"/>
+                <w:szCs w:val="18"/>
+              </w:rPr>
+            </w:pPr>
+            <w:r>
+              <w:rPr>
+                <w:rFonts w:cstheme="minorHAnsi"/>
+                <w:sz w:val="18"/>
+                <w:szCs w:val="18"/>
+              </w:rPr>
+              <w:t xml:space="preserve">When the player touches the don’t touch </w:t>
+            </w:r>
+            <w:proofErr w:type="gramStart"/>
+            <w:r>
+              <w:rPr>
+                <w:rFonts w:cstheme="minorHAnsi"/>
+                <w:sz w:val="18"/>
+                <w:szCs w:val="18"/>
+              </w:rPr>
+              <w:t>layer</w:t>
+            </w:r>
+            <w:proofErr w:type="gramEnd"/>
+            <w:r>
+              <w:rPr>
+                <w:rFonts w:cstheme="minorHAnsi"/>
+                <w:sz w:val="18"/>
+                <w:szCs w:val="18"/>
+              </w:rPr>
+              <w:t xml:space="preserve"> they will get respawned at the start of the map</w:t>
+            </w:r>
+          </w:p>
+        </w:tc>
+        <w:tc>
+          <w:tcPr>
+            <w:tcW w:w="1603" w:type="dxa"/>
+          </w:tcPr>
+          <w:p>
+            <w:pPr>
+              <w:cnfStyle w:val="000000000000" w:firstRow="0" w:lastRow="0" w:firstColumn="0" w:lastColumn="0" w:oddVBand="0" w:evenVBand="0" w:oddHBand="0" w:evenHBand="0" w:firstRowFirstColumn="0" w:firstRowLastColumn="0" w:lastRowFirstColumn="0" w:lastRowLastColumn="0"/>
+              <w:rPr>
+                <w:rFonts w:cstheme="minorHAnsi"/>
+                <w:sz w:val="18"/>
+                <w:szCs w:val="18"/>
+              </w:rPr>
+            </w:pPr>
+            <w:r>
+              <w:rPr>
+                <w:rFonts w:cstheme="minorHAnsi"/>
+                <w:sz w:val="18"/>
+                <w:szCs w:val="18"/>
+              </w:rPr>
+              <w:t>The don’t touch layer worked perfectly as the payer was respawned at the start of the map</w:t>
+            </w:r>
+          </w:p>
+        </w:tc>
+        <w:tc>
+          <w:tcPr>
+            <w:tcW w:w="1610" w:type="dxa"/>
+          </w:tcPr>
+          <w:p>
+            <w:pPr>
+              <w:cnfStyle w:val="000000000000" w:firstRow="0" w:lastRow="0" w:firstColumn="0" w:lastColumn="0" w:oddVBand="0" w:evenVBand="0" w:oddHBand="0" w:evenHBand="0" w:firstRowFirstColumn="0" w:firstRowLastColumn="0" w:lastRowFirstColumn="0" w:lastRowLastColumn="0"/>
+              <w:rPr>
+                <w:rFonts w:cstheme="minorHAnsi"/>
+                <w:sz w:val="18"/>
+                <w:szCs w:val="18"/>
+              </w:rPr>
+            </w:pPr>
+            <w:r>
+              <w:rPr>
+                <w:rFonts w:cstheme="minorHAnsi"/>
+                <w:sz w:val="18"/>
+                <w:szCs w:val="18"/>
+              </w:rPr>
+              <w:t>N/A</w:t>
+            </w:r>
+          </w:p>
+        </w:tc>
+      </w:tr>
+      <w:tr>
+        <w:tc>
+          <w:tcPr>
+            <w:cnfStyle w:val="001000000000" w:firstRow="0" w:lastRow="0" w:firstColumn="1" w:lastColumn="0" w:oddVBand="0" w:evenVBand="0" w:oddHBand="0" w:evenHBand="0" w:firstRowFirstColumn="0" w:firstRowLastColumn="0" w:lastRowFirstColumn="0" w:lastRowLastColumn="0"/>
+            <w:tcW w:w="1298" w:type="dxa"/>
+          </w:tcPr>
+          <w:p>
+            <w:pPr>
+              <w:rPr>
+                <w:rFonts w:cstheme="minorHAnsi"/>
+                <w:sz w:val="18"/>
+                <w:szCs w:val="18"/>
+              </w:rPr>
+            </w:pPr>
+            <w:r>
+              <w:rPr>
+                <w:rFonts w:cstheme="minorHAnsi"/>
+                <w:sz w:val="18"/>
+                <w:szCs w:val="18"/>
+              </w:rPr>
+              <w:t>25/03</w:t>
+            </w:r>
+          </w:p>
+        </w:tc>
+        <w:tc>
+          <w:tcPr>
+            <w:tcW w:w="1290" w:type="dxa"/>
+          </w:tcPr>
+          <w:p>
+            <w:pPr>
+              <w:cnfStyle w:val="000000000000" w:firstRow="0" w:lastRow="0" w:firstColumn="0" w:lastColumn="0" w:oddVBand="0" w:evenVBand="0" w:oddHBand="0" w:evenHBand="0" w:firstRowFirstColumn="0" w:firstRowLastColumn="0" w:lastRowFirstColumn="0" w:lastRowLastColumn="0"/>
+              <w:rPr>
+                <w:rFonts w:cstheme="minorHAnsi"/>
+                <w:sz w:val="18"/>
+                <w:szCs w:val="18"/>
+              </w:rPr>
+            </w:pPr>
+            <w:r>
+              <w:rPr>
+                <w:rFonts w:cstheme="minorHAnsi"/>
+                <w:sz w:val="18"/>
+                <w:szCs w:val="18"/>
+              </w:rPr>
+              <w:t xml:space="preserve">Expected </w:t>
+            </w:r>
+          </w:p>
+        </w:tc>
+        <w:tc>
+          <w:tcPr>
+            <w:tcW w:w="1558" w:type="dxa"/>
+          </w:tcPr>
+          <w:p>
+            <w:pPr>
+              <w:cnfStyle w:val="000000000000" w:firstRow="0" w:lastRow="0" w:firstColumn="0" w:lastColumn="0" w:oddVBand="0" w:evenVBand="0" w:oddHBand="0" w:evenHBand="0" w:firstRowFirstColumn="0" w:firstRowLastColumn="0" w:lastRowFirstColumn="0" w:lastRowLastColumn="0"/>
+              <w:rPr>
+                <w:rFonts w:cstheme="minorHAnsi"/>
+                <w:sz w:val="18"/>
+                <w:szCs w:val="18"/>
+              </w:rPr>
+            </w:pPr>
+            <w:r>
+              <w:rPr>
+                <w:rFonts w:cstheme="minorHAnsi"/>
+                <w:sz w:val="18"/>
+                <w:szCs w:val="18"/>
+              </w:rPr>
+              <w:t xml:space="preserve">Map 1 to map 2 </w:t>
+            </w:r>
+          </w:p>
+        </w:tc>
+        <w:tc>
+          <w:tcPr>
+            <w:tcW w:w="1657" w:type="dxa"/>
+          </w:tcPr>
+          <w:p>
+            <w:pPr>
+              <w:cnfStyle w:val="000000000000" w:firstRow="0" w:lastRow="0" w:firstColumn="0" w:lastColumn="0" w:oddVBand="0" w:evenVBand="0" w:oddHBand="0" w:evenHBand="0" w:firstRowFirstColumn="0" w:firstRowLastColumn="0" w:lastRowFirstColumn="0" w:lastRowLastColumn="0"/>
+              <w:rPr>
+                <w:rFonts w:cstheme="minorHAnsi"/>
+                <w:sz w:val="18"/>
+                <w:szCs w:val="18"/>
+              </w:rPr>
+            </w:pPr>
+            <w:r>
+              <w:rPr>
+                <w:rFonts w:cstheme="minorHAnsi"/>
+                <w:sz w:val="18"/>
+                <w:szCs w:val="18"/>
+              </w:rPr>
+              <w:t>The first map I created was map 2 with the moving platforms and the ladders. The player should spawn into map 2 if they reach the end of map one</w:t>
+            </w:r>
+          </w:p>
+        </w:tc>
+        <w:tc>
+          <w:tcPr>
+            <w:tcW w:w="1603" w:type="dxa"/>
+          </w:tcPr>
+          <w:p>
+            <w:pPr>
+              <w:cnfStyle w:val="000000000000" w:firstRow="0" w:lastRow="0" w:firstColumn="0" w:lastColumn="0" w:oddVBand="0" w:evenVBand="0" w:oddHBand="0" w:evenHBand="0" w:firstRowFirstColumn="0" w:firstRowLastColumn="0" w:lastRowFirstColumn="0" w:lastRowLastColumn="0"/>
+              <w:rPr>
+                <w:rFonts w:cstheme="minorHAnsi"/>
+                <w:sz w:val="18"/>
+                <w:szCs w:val="18"/>
+              </w:rPr>
+            </w:pPr>
+            <w:r>
+              <w:rPr>
+                <w:rFonts w:cstheme="minorHAnsi"/>
+                <w:sz w:val="18"/>
+                <w:szCs w:val="18"/>
+              </w:rPr>
+              <w:t>The player reached the end of map one and the game crashed. It said it could find maps_2</w:t>
+            </w:r>
+          </w:p>
+        </w:tc>
+        <w:tc>
+          <w:tcPr>
+            <w:tcW w:w="1610" w:type="dxa"/>
+          </w:tcPr>
+          <w:p>
+            <w:pPr>
+              <w:cnfStyle w:val="000000000000" w:firstRow="0" w:lastRow="0" w:firstColumn="0" w:lastColumn="0" w:oddVBand="0" w:evenVBand="0" w:oddHBand="0" w:evenHBand="0" w:firstRowFirstColumn="0" w:firstRowLastColumn="0" w:lastRowFirstColumn="0" w:lastRowLastColumn="0"/>
+              <w:rPr>
+                <w:rFonts w:cstheme="minorHAnsi"/>
+                <w:sz w:val="18"/>
+                <w:szCs w:val="18"/>
+              </w:rPr>
+            </w:pPr>
+            <w:r>
+              <w:rPr>
+                <w:rFonts w:cstheme="minorHAnsi"/>
+                <w:sz w:val="18"/>
+                <w:szCs w:val="18"/>
+              </w:rPr>
+              <w:t>I changed the name of the second map to map_2 instead of maps_2</w:t>
+            </w:r>
+          </w:p>
+        </w:tc>
+      </w:tr>
+      <w:tr>
+        <w:tc>
+          <w:tcPr>
+            <w:cnfStyle w:val="001000000000" w:firstRow="0" w:lastRow="0" w:firstColumn="1" w:lastColumn="0" w:oddVBand="0" w:evenVBand="0" w:oddHBand="0" w:evenHBand="0" w:firstRowFirstColumn="0" w:firstRowLastColumn="0" w:lastRowFirstColumn="0" w:lastRowLastColumn="0"/>
+            <w:tcW w:w="1298" w:type="dxa"/>
+          </w:tcPr>
+          <w:p>
+            <w:pPr>
+              <w:rPr>
+                <w:rFonts w:cstheme="minorHAnsi"/>
+                <w:sz w:val="18"/>
+                <w:szCs w:val="18"/>
+              </w:rPr>
+            </w:pPr>
+            <w:r>
+              <w:rPr>
+                <w:rFonts w:cstheme="minorHAnsi"/>
+                <w:sz w:val="18"/>
+                <w:szCs w:val="18"/>
+              </w:rPr>
+              <w:t>26/03</w:t>
+            </w:r>
+          </w:p>
+        </w:tc>
+        <w:tc>
+          <w:tcPr>
+            <w:tcW w:w="1290" w:type="dxa"/>
+          </w:tcPr>
+          <w:p>
+            <w:pPr>
+              <w:cnfStyle w:val="000000000000" w:firstRow="0" w:lastRow="0" w:firstColumn="0" w:lastColumn="0" w:oddVBand="0" w:evenVBand="0" w:oddHBand="0" w:evenHBand="0" w:firstRowFirstColumn="0" w:firstRowLastColumn="0" w:lastRowFirstColumn="0" w:lastRowLastColumn="0"/>
+              <w:rPr>
+                <w:rFonts w:cstheme="minorHAnsi"/>
+                <w:sz w:val="18"/>
+                <w:szCs w:val="18"/>
+              </w:rPr>
+            </w:pPr>
+            <w:r>
+              <w:rPr>
+                <w:rFonts w:cstheme="minorHAnsi"/>
+                <w:sz w:val="18"/>
+                <w:szCs w:val="18"/>
+              </w:rPr>
+              <w:t>Expected</w:t>
+            </w:r>
+          </w:p>
+        </w:tc>
+        <w:tc>
+          <w:tcPr>
+            <w:tcW w:w="1558" w:type="dxa"/>
+          </w:tcPr>
+          <w:p>
+            <w:pPr>
+              <w:cnfStyle w:val="000000000000" w:firstRow="0" w:lastRow="0" w:firstColumn="0" w:lastColumn="0" w:oddVBand="0" w:evenVBand="0" w:oddHBand="0" w:evenHBand="0" w:firstRowFirstColumn="0" w:firstRowLastColumn="0" w:lastRowFirstColumn="0" w:lastRowLastColumn="0"/>
+              <w:rPr>
+                <w:rFonts w:cstheme="minorHAnsi"/>
+                <w:sz w:val="18"/>
+                <w:szCs w:val="18"/>
+              </w:rPr>
+            </w:pPr>
+            <w:r>
+              <w:rPr>
+                <w:rFonts w:cstheme="minorHAnsi"/>
+                <w:sz w:val="18"/>
+                <w:szCs w:val="18"/>
+              </w:rPr>
+              <w:t>Map 3</w:t>
+            </w:r>
+          </w:p>
+        </w:tc>
+        <w:tc>
+          <w:tcPr>
+            <w:tcW w:w="1657" w:type="dxa"/>
+          </w:tcPr>
+          <w:p>
+            <w:pPr>
+              <w:cnfStyle w:val="000000000000" w:firstRow="0" w:lastRow="0" w:firstColumn="0" w:lastColumn="0" w:oddVBand="0" w:evenVBand="0" w:oddHBand="0" w:evenHBand="0" w:firstRowFirstColumn="0" w:firstRowLastColumn="0" w:lastRowFirstColumn="0" w:lastRowLastColumn="0"/>
+              <w:rPr>
+                <w:rFonts w:cstheme="minorHAnsi"/>
+                <w:sz w:val="18"/>
+                <w:szCs w:val="18"/>
+              </w:rPr>
+            </w:pPr>
+            <w:r>
+              <w:rPr>
+                <w:rFonts w:cstheme="minorHAnsi"/>
+                <w:sz w:val="18"/>
+                <w:szCs w:val="18"/>
+              </w:rPr>
+              <w:t xml:space="preserve">The last map should work with working end </w:t>
+            </w:r>
+          </w:p>
+        </w:tc>
+        <w:tc>
+          <w:tcPr>
+            <w:tcW w:w="1603" w:type="dxa"/>
+          </w:tcPr>
+          <w:p>
+            <w:pPr>
+              <w:cnfStyle w:val="000000000000" w:firstRow="0" w:lastRow="0" w:firstColumn="0" w:lastColumn="0" w:oddVBand="0" w:evenVBand="0" w:oddHBand="0" w:evenHBand="0" w:firstRowFirstColumn="0" w:firstRowLastColumn="0" w:lastRowFirstColumn="0" w:lastRowLastColumn="0"/>
+              <w:rPr>
+                <w:rFonts w:cstheme="minorHAnsi"/>
+                <w:sz w:val="18"/>
+                <w:szCs w:val="18"/>
+              </w:rPr>
+            </w:pPr>
+            <w:r>
+              <w:rPr>
+                <w:rFonts w:cstheme="minorHAnsi"/>
+                <w:sz w:val="18"/>
+                <w:szCs w:val="18"/>
+              </w:rPr>
+              <w:t xml:space="preserve">The map worked and the player </w:t>
             </w:r>
             <w:r>
               <w:rPr>
@@ -1410,7 +3052,7 @@
                 <w:szCs w:val="18"/>
               </w:rPr>
               <w:lastRenderedPageBreak/>
-              <w:t>jumping etc animations</w:t>
+              <w:t>could reach the end perfectly fine</w:t>
             </w:r>
           </w:p>
         </w:tc>
@@ -1459,7 +3101,7 @@
                 <w:sz w:val="18"/>
                 <w:szCs w:val="18"/>
               </w:rPr>
-              <w:t>25/03</w:t>
+              <w:t>26/03</w:t>
             </w:r>
           </w:p>
         </w:tc>
@@ -1482,7 +3124,7 @@
                 <w:sz w:val="18"/>
                 <w:szCs w:val="18"/>
               </w:rPr>
-              <w:t>Invalid</w:t>
+              <w:t>Boundary</w:t>
             </w:r>
           </w:p>
         </w:tc>
@@ -1505,7 +3147,7 @@
                 <w:sz w:val="18"/>
                 <w:szCs w:val="18"/>
               </w:rPr>
-              <w:t xml:space="preserve">Map 1 </w:t>
+              <w:t xml:space="preserve">Improved movement </w:t>
             </w:r>
           </w:p>
         </w:tc>
@@ -1528,33 +3170,7 @@
                 <w:sz w:val="18"/>
                 <w:szCs w:val="18"/>
               </w:rPr>
-              <w:t>When playing the 1</w:t>
-            </w:r>
-            <w:r>
-              <w:rPr>
-                <w:rFonts w:cstheme="minorHAnsi"/>
-                <w:sz w:val="18"/>
-                <w:szCs w:val="18"/>
-                <w:vertAlign w:val="superscript"/>
-              </w:rPr>
-              <w:t>s</w:t>
-            </w:r>
-            <w:r>
-              <w:rPr>
-                <w:rFonts w:cstheme="minorHAnsi"/>
-                <w:sz w:val="18"/>
-                <w:szCs w:val="18"/>
-                <w:vertAlign w:val="superscript"/>
-              </w:rPr>
-              <w:t xml:space="preserve">t </w:t>
-            </w:r>
-            <w:r>
-              <w:rPr>
-                <w:rFonts w:cstheme="minorHAnsi"/>
-                <w:sz w:val="18"/>
-                <w:szCs w:val="18"/>
-              </w:rPr>
-              <w:t>map should come up and be playable</w:t>
+              <w:t>The player should be able to navigate more efficiently</w:t>
             </w:r>
           </w:p>
         </w:tc>
@@ -1577,7 +3193,7 @@
                 <w:sz w:val="18"/>
                 <w:szCs w:val="18"/>
               </w:rPr>
-              <w:t>Error. There was no layer named “Moving Platforms”</w:t>
+              <w:t xml:space="preserve">The player was stuck in the middle of the air </w:t>
             </w:r>
           </w:p>
         </w:tc>
@@ -1600,7 +3216,7 @@
                 <w:sz w:val="18"/>
                 <w:szCs w:val="18"/>
               </w:rPr>
-              <w:t>I added moving platforms into the first level by adding a random object where the user cannot see it</w:t>
+              <w:t>I tried adding player centre camera and adjusting starting point</w:t>
             </w:r>
           </w:p>
         </w:tc>
@@ -1625,7 +3241,7 @@
                 <w:sz w:val="18"/>
                 <w:szCs w:val="18"/>
               </w:rPr>
-              <w:t>25/03</w:t>
+              <w:t xml:space="preserve">27/03 </w:t>
             </w:r>
           </w:p>
         </w:tc>
@@ -1671,7 +3287,7 @@
                 <w:sz w:val="18"/>
                 <w:szCs w:val="18"/>
               </w:rPr>
-              <w:t>Map 1</w:t>
+              <w:t xml:space="preserve">Improved movement </w:t>
             </w:r>
           </w:p>
         </w:tc>
@@ -1694,33 +3310,23 @@
                 <w:sz w:val="18"/>
                 <w:szCs w:val="18"/>
               </w:rPr>
-              <w:t>When playing the 1</w:t>
-            </w:r>
-            <w:r>
-              <w:rPr>
-                <w:rFonts w:cstheme="minorHAnsi"/>
-                <w:sz w:val="18"/>
-                <w:szCs w:val="18"/>
-                <w:vertAlign w:val="superscript"/>
-              </w:rPr>
-              <w:t>s</w:t>
-            </w:r>
-            <w:r>
-              <w:rPr>
-                <w:rFonts w:cstheme="minorHAnsi"/>
-                <w:sz w:val="18"/>
-                <w:szCs w:val="18"/>
-                <w:vertAlign w:val="superscript"/>
-              </w:rPr>
-              <w:t xml:space="preserve">t </w:t>
-            </w:r>
-            <w:r>
-              <w:rPr>
-                <w:rFonts w:cstheme="minorHAnsi"/>
-                <w:sz w:val="18"/>
-                <w:szCs w:val="18"/>
-              </w:rPr>
-              <w:t>map should come up and be playable</w:t>
+              <w:t xml:space="preserve">The player </w:t>
+            </w:r>
+            <w:r>
+              <w:rPr>
+                <w:rFonts w:cstheme="minorHAnsi"/>
+                <w:sz w:val="18"/>
+                <w:szCs w:val="18"/>
+              </w:rPr>
+              <w:t>should be</w:t>
+            </w:r>
+            <w:r>
+              <w:rPr>
+                <w:rFonts w:cstheme="minorHAnsi"/>
+                <w:sz w:val="18"/>
+                <w:szCs w:val="18"/>
+              </w:rPr>
+              <w:t xml:space="preserve"> able to navigate more efficiently</w:t>
             </w:r>
           </w:p>
         </w:tc>
@@ -1743,7 +3349,7 @@
                 <w:sz w:val="18"/>
                 <w:szCs w:val="18"/>
               </w:rPr>
-              <w:t>The map worked perfectly as the player could spawn in and run to the end of the map and finish the level without issue</w:t>
+              <w:t xml:space="preserve">The game worked as intended and the payer movement was better and more controllable. </w:t>
             </w:r>
           </w:p>
         </w:tc>
@@ -1791,7 +3397,7 @@
                 <w:sz w:val="18"/>
                 <w:szCs w:val="18"/>
               </w:rPr>
-              <w:t>25/03</w:t>
+              <w:t>27/03</w:t>
             </w:r>
           </w:p>
         </w:tc>
@@ -1814,7 +3420,7 @@
                 <w:sz w:val="18"/>
                 <w:szCs w:val="18"/>
               </w:rPr>
-              <w:t xml:space="preserve">Expected </w:t>
+              <w:t>Expected</w:t>
             </w:r>
           </w:p>
         </w:tc>
@@ -1837,7 +3443,7 @@
                 <w:sz w:val="18"/>
                 <w:szCs w:val="18"/>
               </w:rPr>
-              <w:t>Don’t Touch</w:t>
+              <w:t xml:space="preserve">Timer </w:t>
             </w:r>
           </w:p>
         </w:tc>
@@ -1860,7 +3466,7 @@
                 <w:sz w:val="18"/>
                 <w:szCs w:val="18"/>
               </w:rPr>
-              <w:t>When the player touches the don’t touch layer they will get respawned at the start of the map</w:t>
+              <w:t xml:space="preserve">In the top right left-hand side of the screen there should be a timer showing how long the player has been playing. </w:t>
             </w:r>
           </w:p>
         </w:tc>
@@ -1883,7 +3489,7 @@
                 <w:sz w:val="18"/>
                 <w:szCs w:val="18"/>
               </w:rPr>
-              <w:t>The don’t touch layer worked perfectly as the payer was respawned at the start of the map</w:t>
+              <w:t xml:space="preserve">The timer was displayed in the top left-hand side as wished however the timer was going up for every frame rather than every second </w:t>
             </w:r>
           </w:p>
         </w:tc>
@@ -1906,7 +3512,7 @@
                 <w:sz w:val="18"/>
                 <w:szCs w:val="18"/>
               </w:rPr>
-              <w:t>N/A</w:t>
+              <w:t xml:space="preserve">Made timer elapsed = delta time. </w:t>
             </w:r>
           </w:p>
         </w:tc>
@@ -1931,7 +3537,7 @@
                 <w:sz w:val="18"/>
                 <w:szCs w:val="18"/>
               </w:rPr>
-              <w:t>25/03</w:t>
+              <w:t>28/03</w:t>
             </w:r>
           </w:p>
         </w:tc>
@@ -1954,7 +3560,7 @@
                 <w:sz w:val="18"/>
                 <w:szCs w:val="18"/>
               </w:rPr>
-              <w:t xml:space="preserve">Expected </w:t>
+              <w:t xml:space="preserve">Invalid </w:t>
             </w:r>
           </w:p>
         </w:tc>
@@ -1977,7 +3583,7 @@
                 <w:sz w:val="18"/>
                 <w:szCs w:val="18"/>
               </w:rPr>
-              <w:t xml:space="preserve">Map 1 to map 2 </w:t>
+              <w:t>Moving enemies</w:t>
             </w:r>
           </w:p>
         </w:tc>
@@ -2000,7 +3606,25 @@
                 <w:sz w:val="18"/>
                 <w:szCs w:val="18"/>
               </w:rPr>
-              <w:t>The first map I created was map 2 with the moving platforms and the ladders. The player should spawn into map 2 if they reach the end of map one</w:t>
+              <w:t xml:space="preserve">The enemy should spawn in on top of the player in </w:t>
+            </w:r>
+            <w:proofErr w:type="spellStart"/>
+            <w:r>
+              <w:rPr>
+                <w:rFonts w:cstheme="minorHAnsi"/>
+                <w:sz w:val="18"/>
+                <w:szCs w:val="18"/>
+              </w:rPr>
+              <w:t>oirder</w:t>
+            </w:r>
+            <w:proofErr w:type="spellEnd"/>
+            <w:r>
+              <w:rPr>
+                <w:rFonts w:cstheme="minorHAnsi"/>
+                <w:sz w:val="18"/>
+                <w:szCs w:val="18"/>
+              </w:rPr>
+              <w:t xml:space="preserve"> to see if they are working </w:t>
             </w:r>
           </w:p>
         </w:tc>
@@ -2017,13 +3641,59 @@
                 <w:szCs w:val="18"/>
               </w:rPr>
             </w:pPr>
-            <w:r>
-              <w:rPr>
-                <w:rFonts w:cstheme="minorHAnsi"/>
-                <w:sz w:val="18"/>
-                <w:szCs w:val="18"/>
-              </w:rPr>
-              <w:t>The player reached the end of map one and the game crashed. It said it could find maps_2</w:t>
+            <w:proofErr w:type="spellStart"/>
+            <w:r>
+              <w:rPr>
+                <w:rFonts w:cstheme="minorHAnsi"/>
+                <w:sz w:val="18"/>
+                <w:szCs w:val="18"/>
+              </w:rPr>
+              <w:t>TypeError</w:t>
+            </w:r>
+            <w:proofErr w:type="spellEnd"/>
+            <w:r>
+              <w:rPr>
+                <w:rFonts w:cstheme="minorHAnsi"/>
+                <w:sz w:val="18"/>
+                <w:szCs w:val="18"/>
+              </w:rPr>
+              <w:t xml:space="preserve">: </w:t>
+            </w:r>
+            <w:proofErr w:type="gramStart"/>
+            <w:r>
+              <w:rPr>
+                <w:rFonts w:cstheme="minorHAnsi"/>
+                <w:sz w:val="18"/>
+                <w:szCs w:val="18"/>
+              </w:rPr>
+              <w:t>Enemy._</w:t>
+            </w:r>
+            <w:proofErr w:type="gramEnd"/>
+            <w:r>
+              <w:rPr>
+                <w:rFonts w:cstheme="minorHAnsi"/>
+                <w:sz w:val="18"/>
+                <w:szCs w:val="18"/>
+              </w:rPr>
+              <w:t>_</w:t>
+            </w:r>
+            <w:proofErr w:type="spellStart"/>
+            <w:r>
+              <w:rPr>
+                <w:rFonts w:cstheme="minorHAnsi"/>
+                <w:sz w:val="18"/>
+                <w:szCs w:val="18"/>
+              </w:rPr>
+              <w:t>init</w:t>
+            </w:r>
+            <w:proofErr w:type="spellEnd"/>
+            <w:r>
+              <w:rPr>
+                <w:rFonts w:cstheme="minorHAnsi"/>
+                <w:sz w:val="18"/>
+                <w:szCs w:val="18"/>
+              </w:rPr>
+              <w:t>__() takes 1 positional argument but 3 were given</w:t>
             </w:r>
           </w:p>
         </w:tc>
@@ -2046,7 +3716,43 @@
                 <w:sz w:val="18"/>
                 <w:szCs w:val="18"/>
               </w:rPr>
-              <w:t>I changed the name of the second map to map_2 instead of maps_2</w:t>
+              <w:t xml:space="preserve">Changed </w:t>
+            </w:r>
+            <w:proofErr w:type="spellStart"/>
+            <w:r>
+              <w:rPr>
+                <w:rFonts w:cstheme="minorHAnsi"/>
+                <w:sz w:val="18"/>
+                <w:szCs w:val="18"/>
+              </w:rPr>
+              <w:t>start_x</w:t>
+            </w:r>
+            <w:proofErr w:type="spellEnd"/>
+            <w:r>
+              <w:rPr>
+                <w:rFonts w:cstheme="minorHAnsi"/>
+                <w:sz w:val="18"/>
+                <w:szCs w:val="18"/>
+              </w:rPr>
+              <w:t xml:space="preserve"> and </w:t>
+            </w:r>
+            <w:proofErr w:type="spellStart"/>
+            <w:r>
+              <w:rPr>
+                <w:rFonts w:cstheme="minorHAnsi"/>
+                <w:sz w:val="18"/>
+                <w:szCs w:val="18"/>
+              </w:rPr>
+              <w:t>start_y</w:t>
+            </w:r>
+            <w:proofErr w:type="spellEnd"/>
+            <w:r>
+              <w:rPr>
+                <w:rFonts w:cstheme="minorHAnsi"/>
+                <w:sz w:val="18"/>
+                <w:szCs w:val="18"/>
+              </w:rPr>
+              <w:t xml:space="preserve"> and moved them into the def</w:t>
             </w:r>
           </w:p>
         </w:tc>
@@ -2071,7 +3777,7 @@
                 <w:sz w:val="18"/>
                 <w:szCs w:val="18"/>
               </w:rPr>
-              <w:t>26/03</w:t>
+              <w:t>28/03</w:t>
             </w:r>
           </w:p>
         </w:tc>
@@ -2094,7 +3800,7 @@
                 <w:sz w:val="18"/>
                 <w:szCs w:val="18"/>
               </w:rPr>
-              <w:t>Expected</w:t>
+              <w:t>Boundary</w:t>
             </w:r>
           </w:p>
         </w:tc>
@@ -2117,7 +3823,7 @@
                 <w:sz w:val="18"/>
                 <w:szCs w:val="18"/>
               </w:rPr>
-              <w:t>Map 3</w:t>
+              <w:t>Moving Enemies</w:t>
             </w:r>
           </w:p>
         </w:tc>
@@ -2140,15 +3846,25 @@
                 <w:sz w:val="18"/>
                 <w:szCs w:val="18"/>
               </w:rPr>
-              <w:t xml:space="preserve">The last map </w:t>
-            </w:r>
-            <w:r>
-              <w:rPr>
-                <w:rFonts w:cstheme="minorHAnsi"/>
-                <w:sz w:val="18"/>
-                <w:szCs w:val="18"/>
-              </w:rPr>
-              <w:t xml:space="preserve">should work with working end </w:t>
+              <w:t xml:space="preserve">The enemy should spawn in on top of the player in </w:t>
+            </w:r>
+            <w:proofErr w:type="spellStart"/>
+            <w:r>
+              <w:rPr>
+                <w:rFonts w:cstheme="minorHAnsi"/>
+                <w:sz w:val="18"/>
+                <w:szCs w:val="18"/>
+              </w:rPr>
+              <w:t>oirder</w:t>
+            </w:r>
+            <w:proofErr w:type="spellEnd"/>
+            <w:r>
+              <w:rPr>
+                <w:rFonts w:cstheme="minorHAnsi"/>
+                <w:sz w:val="18"/>
+                <w:szCs w:val="18"/>
+              </w:rPr>
+              <w:t xml:space="preserve"> to see if they are working </w:t>
             </w:r>
           </w:p>
         </w:tc>
@@ -2171,7 +3887,7 @@
                 <w:sz w:val="18"/>
                 <w:szCs w:val="18"/>
               </w:rPr>
-              <w:t>The map worked and the player could reach the end perfectly fine</w:t>
+              <w:t>The Enemies did not spawn in</w:t>
             </w:r>
           </w:p>
         </w:tc>
@@ -2194,7 +3910,7 @@
                 <w:sz w:val="18"/>
                 <w:szCs w:val="18"/>
               </w:rPr>
-              <w:t>N/A</w:t>
+              <w:t>Added the enemies to the scene</w:t>
             </w:r>
           </w:p>
         </w:tc>
@@ -2219,7 +3935,7 @@
                 <w:sz w:val="18"/>
                 <w:szCs w:val="18"/>
               </w:rPr>
-              <w:t>26/03</w:t>
+              <w:t>30/03</w:t>
             </w:r>
           </w:p>
         </w:tc>
@@ -2242,7 +3958,7 @@
                 <w:sz w:val="18"/>
                 <w:szCs w:val="18"/>
               </w:rPr>
-              <w:t>Boundary</w:t>
+              <w:t>Invalid</w:t>
             </w:r>
           </w:p>
         </w:tc>
@@ -2265,7 +3981,7 @@
                 <w:sz w:val="18"/>
                 <w:szCs w:val="18"/>
               </w:rPr>
-              <w:t xml:space="preserve">Improved movement </w:t>
+              <w:t xml:space="preserve">Movie Enemies </w:t>
             </w:r>
           </w:p>
         </w:tc>
@@ -2288,7 +4004,41 @@
                 <w:sz w:val="18"/>
                 <w:szCs w:val="18"/>
               </w:rPr>
-              <w:t>The player should able to navigate more efficiently</w:t>
+              <w:t xml:space="preserve">The enemy should spawn in on top of the player </w:t>
+            </w:r>
+            <w:proofErr w:type="gramStart"/>
+            <w:r>
+              <w:rPr>
+                <w:rFonts w:cstheme="minorHAnsi"/>
+                <w:sz w:val="18"/>
+                <w:szCs w:val="18"/>
+              </w:rPr>
+              <w:t xml:space="preserve">in </w:t>
+            </w:r>
+            <w:r>
+              <w:rPr>
+                <w:rFonts w:cstheme="minorHAnsi"/>
+                <w:sz w:val="18"/>
+                <w:szCs w:val="18"/>
+              </w:rPr>
+              <w:t>order</w:t>
+            </w:r>
+            <w:r>
+              <w:rPr>
+                <w:rFonts w:cstheme="minorHAnsi"/>
+                <w:sz w:val="18"/>
+                <w:szCs w:val="18"/>
+              </w:rPr>
+              <w:t xml:space="preserve"> to</w:t>
+            </w:r>
+            <w:proofErr w:type="gramEnd"/>
+            <w:r>
+              <w:rPr>
+                <w:rFonts w:cstheme="minorHAnsi"/>
+                <w:sz w:val="18"/>
+                <w:szCs w:val="18"/>
+              </w:rPr>
+              <w:t xml:space="preserve"> see if they are working </w:t>
             </w:r>
           </w:p>
         </w:tc>
@@ -2305,13 +4055,59 @@
                 <w:szCs w:val="18"/>
               </w:rPr>
             </w:pPr>
-            <w:r>
-              <w:rPr>
-                <w:rFonts w:cstheme="minorHAnsi"/>
-                <w:sz w:val="18"/>
-                <w:szCs w:val="18"/>
-              </w:rPr>
-              <w:t xml:space="preserve">The player was stuck in the middle of the air </w:t>
+            <w:proofErr w:type="spellStart"/>
+            <w:r>
+              <w:rPr>
+                <w:rFonts w:cstheme="minorHAnsi"/>
+                <w:sz w:val="18"/>
+                <w:szCs w:val="18"/>
+              </w:rPr>
+              <w:t>AttributeError</w:t>
+            </w:r>
+            <w:proofErr w:type="spellEnd"/>
+            <w:r>
+              <w:rPr>
+                <w:rFonts w:cstheme="minorHAnsi"/>
+                <w:sz w:val="18"/>
+                <w:szCs w:val="18"/>
+              </w:rPr>
+              <w:t>: '</w:t>
+            </w:r>
+            <w:proofErr w:type="spellStart"/>
+            <w:r>
+              <w:rPr>
+                <w:rFonts w:cstheme="minorHAnsi"/>
+                <w:sz w:val="18"/>
+                <w:szCs w:val="18"/>
+              </w:rPr>
+              <w:t>NoneType</w:t>
+            </w:r>
+            <w:proofErr w:type="spellEnd"/>
+            <w:r>
+              <w:rPr>
+                <w:rFonts w:cstheme="minorHAnsi"/>
+                <w:sz w:val="18"/>
+                <w:szCs w:val="18"/>
+              </w:rPr>
+              <w:t>' object has no attribute '</w:t>
+            </w:r>
+            <w:proofErr w:type="spellStart"/>
+            <w:r>
+              <w:rPr>
+                <w:rFonts w:cstheme="minorHAnsi"/>
+                <w:sz w:val="18"/>
+                <w:szCs w:val="18"/>
+              </w:rPr>
+              <w:t>add_sprite_list</w:t>
+            </w:r>
+            <w:proofErr w:type="spellEnd"/>
+            <w:r>
+              <w:rPr>
+                <w:rFonts w:cstheme="minorHAnsi"/>
+                <w:sz w:val="18"/>
+                <w:szCs w:val="18"/>
+              </w:rPr>
+              <w:t>'</w:t>
             </w:r>
           </w:p>
         </w:tc>
@@ -2334,8 +4130,18 @@
                 <w:sz w:val="18"/>
                 <w:szCs w:val="18"/>
               </w:rPr>
-              <w:t>I tried adding player centre camera</w:t>
-            </w:r>
+              <w:t xml:space="preserve">Change to </w:t>
+            </w:r>
+            <w:proofErr w:type="spellStart"/>
+            <w:r>
+              <w:rPr>
+                <w:rFonts w:cstheme="minorHAnsi"/>
+                <w:sz w:val="18"/>
+                <w:szCs w:val="18"/>
+              </w:rPr>
+              <w:t>add_sprite</w:t>
+            </w:r>
+            <w:proofErr w:type="spellEnd"/>
           </w:p>
         </w:tc>
       </w:tr>
@@ -2353,6 +4159,14 @@
                 <w:szCs w:val="18"/>
               </w:rPr>
             </w:pPr>
+            <w:r>
+              <w:rPr>
+                <w:rFonts w:cstheme="minorHAnsi"/>
+                <w:sz w:val="18"/>
+                <w:szCs w:val="18"/>
+              </w:rPr>
+              <w:t>2/04</w:t>
+            </w:r>
           </w:p>
         </w:tc>
         <w:tc>
@@ -2368,6 +4182,14 @@
                 <w:szCs w:val="18"/>
               </w:rPr>
             </w:pPr>
+            <w:r>
+              <w:rPr>
+                <w:rFonts w:cstheme="minorHAnsi"/>
+                <w:sz w:val="18"/>
+                <w:szCs w:val="18"/>
+              </w:rPr>
+              <w:t>Boundary</w:t>
+            </w:r>
           </w:p>
         </w:tc>
         <w:tc>
@@ -2383,6 +4205,14 @@
                 <w:szCs w:val="18"/>
               </w:rPr>
             </w:pPr>
+            <w:r>
+              <w:rPr>
+                <w:rFonts w:cstheme="minorHAnsi"/>
+                <w:sz w:val="18"/>
+                <w:szCs w:val="18"/>
+              </w:rPr>
+              <w:t xml:space="preserve">Moving Enemies </w:t>
+            </w:r>
           </w:p>
         </w:tc>
         <w:tc>
@@ -2398,6 +4228,48 @@
                 <w:szCs w:val="18"/>
               </w:rPr>
             </w:pPr>
+            <w:r>
+              <w:rPr>
+                <w:rFonts w:cstheme="minorHAnsi"/>
+                <w:sz w:val="18"/>
+                <w:szCs w:val="18"/>
+              </w:rPr>
+              <w:t xml:space="preserve">The enemy should spawn in on top of the player </w:t>
+            </w:r>
+            <w:proofErr w:type="gramStart"/>
+            <w:r>
+              <w:rPr>
+                <w:rFonts w:cstheme="minorHAnsi"/>
+                <w:sz w:val="18"/>
+                <w:szCs w:val="18"/>
+              </w:rPr>
+              <w:t xml:space="preserve">in </w:t>
+            </w:r>
+            <w:r>
+              <w:rPr>
+                <w:rFonts w:cstheme="minorHAnsi"/>
+                <w:sz w:val="18"/>
+                <w:szCs w:val="18"/>
+              </w:rPr>
+              <w:t>order</w:t>
+            </w:r>
+            <w:r>
+              <w:rPr>
+                <w:rFonts w:cstheme="minorHAnsi"/>
+                <w:sz w:val="18"/>
+                <w:szCs w:val="18"/>
+              </w:rPr>
+              <w:t xml:space="preserve"> to</w:t>
+            </w:r>
+            <w:proofErr w:type="gramEnd"/>
+            <w:r>
+              <w:rPr>
+                <w:rFonts w:cstheme="minorHAnsi"/>
+                <w:sz w:val="18"/>
+                <w:szCs w:val="18"/>
+              </w:rPr>
+              <w:t xml:space="preserve"> see if they are working </w:t>
+            </w:r>
           </w:p>
         </w:tc>
         <w:tc>
@@ -2413,6 +4285,14 @@
                 <w:szCs w:val="18"/>
               </w:rPr>
             </w:pPr>
+            <w:r>
+              <w:rPr>
+                <w:rFonts w:cstheme="minorHAnsi"/>
+                <w:sz w:val="18"/>
+                <w:szCs w:val="18"/>
+              </w:rPr>
+              <w:t>Game ran but the enemies didn’t spawn</w:t>
+            </w:r>
           </w:p>
         </w:tc>
         <w:tc>
@@ -2428,6 +4308,14 @@
                 <w:szCs w:val="18"/>
               </w:rPr>
             </w:pPr>
+            <w:r>
+              <w:rPr>
+                <w:rFonts w:cstheme="minorHAnsi"/>
+                <w:sz w:val="18"/>
+                <w:szCs w:val="18"/>
+              </w:rPr>
+              <w:t>I ended up scrapping the moving enemies and started making a game over screen instead</w:t>
+            </w:r>
           </w:p>
         </w:tc>
       </w:tr>
@@ -2445,6 +4333,14 @@
                 <w:szCs w:val="18"/>
               </w:rPr>
             </w:pPr>
+            <w:r>
+              <w:rPr>
+                <w:rFonts w:cstheme="minorHAnsi"/>
+                <w:sz w:val="18"/>
+                <w:szCs w:val="18"/>
+              </w:rPr>
+              <w:t>2/04</w:t>
+            </w:r>
           </w:p>
         </w:tc>
         <w:tc>
@@ -2460,6 +4356,14 @@
                 <w:szCs w:val="18"/>
               </w:rPr>
             </w:pPr>
+            <w:r>
+              <w:rPr>
+                <w:rFonts w:cstheme="minorHAnsi"/>
+                <w:sz w:val="18"/>
+                <w:szCs w:val="18"/>
+              </w:rPr>
+              <w:t>Boundary</w:t>
+            </w:r>
           </w:p>
         </w:tc>
         <w:tc>
@@ -2475,6 +4379,14 @@
                 <w:szCs w:val="18"/>
               </w:rPr>
             </w:pPr>
+            <w:r>
+              <w:rPr>
+                <w:rFonts w:cstheme="minorHAnsi"/>
+                <w:sz w:val="18"/>
+                <w:szCs w:val="18"/>
+              </w:rPr>
+              <w:t>Game Over screen</w:t>
+            </w:r>
           </w:p>
         </w:tc>
         <w:tc>
@@ -2490,6 +4402,14 @@
                 <w:szCs w:val="18"/>
               </w:rPr>
             </w:pPr>
+            <w:r>
+              <w:rPr>
+                <w:rFonts w:cstheme="minorHAnsi"/>
+                <w:sz w:val="18"/>
+                <w:szCs w:val="18"/>
+              </w:rPr>
+              <w:t xml:space="preserve">When the player dies 3 times a game over screen should appear </w:t>
+            </w:r>
           </w:p>
         </w:tc>
         <w:tc>
@@ -2505,6 +4425,32 @@
                 <w:szCs w:val="18"/>
               </w:rPr>
             </w:pPr>
+            <w:r>
+              <w:rPr>
+                <w:rFonts w:cstheme="minorHAnsi"/>
+                <w:sz w:val="18"/>
+                <w:szCs w:val="18"/>
+              </w:rPr>
+              <w:t xml:space="preserve">When the character died 3 times a game over screen appeared however it didn’t work for falling </w:t>
+            </w:r>
+            <w:proofErr w:type="gramStart"/>
+            <w:r>
+              <w:rPr>
+                <w:rFonts w:cstheme="minorHAnsi"/>
+                <w:sz w:val="18"/>
+                <w:szCs w:val="18"/>
+              </w:rPr>
+              <w:t>off of</w:t>
+            </w:r>
+            <w:proofErr w:type="gramEnd"/>
+            <w:r>
+              <w:rPr>
+                <w:rFonts w:cstheme="minorHAnsi"/>
+                <w:sz w:val="18"/>
+                <w:szCs w:val="18"/>
+              </w:rPr>
+              <w:t xml:space="preserve"> the map</w:t>
+            </w:r>
           </w:p>
         </w:tc>
         <w:tc>
@@ -2520,6 +4466,363 @@
                 <w:szCs w:val="18"/>
               </w:rPr>
             </w:pPr>
+            <w:r>
+              <w:rPr>
+                <w:rFonts w:cstheme="minorHAnsi"/>
+                <w:sz w:val="18"/>
+                <w:szCs w:val="18"/>
+              </w:rPr>
+              <w:t xml:space="preserve">Added </w:t>
+            </w:r>
+            <w:proofErr w:type="spellStart"/>
+            <w:proofErr w:type="gramStart"/>
+            <w:r>
+              <w:rPr>
+                <w:rFonts w:cstheme="minorHAnsi"/>
+                <w:sz w:val="18"/>
+                <w:szCs w:val="18"/>
+              </w:rPr>
+              <w:t>self.lives</w:t>
+            </w:r>
+            <w:proofErr w:type="gramEnd"/>
+            <w:r>
+              <w:rPr>
+                <w:rFonts w:cstheme="minorHAnsi"/>
+                <w:sz w:val="18"/>
+                <w:szCs w:val="18"/>
+              </w:rPr>
+              <w:t>_count</w:t>
+            </w:r>
+            <w:proofErr w:type="spellEnd"/>
+            <w:r>
+              <w:rPr>
+                <w:rFonts w:cstheme="minorHAnsi"/>
+                <w:sz w:val="18"/>
+                <w:szCs w:val="18"/>
+              </w:rPr>
+              <w:t xml:space="preserve"> to falling off the map</w:t>
+            </w:r>
+          </w:p>
+        </w:tc>
+      </w:tr>
+      <w:tr>
+        <w:tc>
+          <w:tcPr>
+            <w:cnfStyle w:val="001000000000" w:firstRow="0" w:lastRow="0" w:firstColumn="1" w:lastColumn="0" w:oddVBand="0" w:evenVBand="0" w:oddHBand="0" w:evenHBand="0" w:firstRowFirstColumn="0" w:firstRowLastColumn="0" w:lastRowFirstColumn="0" w:lastRowLastColumn="0"/>
+            <w:tcW w:w="1298" w:type="dxa"/>
+          </w:tcPr>
+          <w:p>
+            <w:pPr>
+              <w:tabs>
+                <w:tab w:val="left" w:pos="800"/>
+              </w:tabs>
+              <w:rPr>
+                <w:rFonts w:cstheme="minorHAnsi"/>
+                <w:sz w:val="18"/>
+                <w:szCs w:val="18"/>
+              </w:rPr>
+            </w:pPr>
+            <w:r>
+              <w:rPr>
+                <w:rFonts w:cstheme="minorHAnsi"/>
+                <w:sz w:val="18"/>
+                <w:szCs w:val="18"/>
+              </w:rPr>
+              <w:t>2/04</w:t>
+            </w:r>
+          </w:p>
+        </w:tc>
+        <w:tc>
+          <w:tcPr>
+            <w:tcW w:w="1290" w:type="dxa"/>
+          </w:tcPr>
+          <w:p>
+            <w:pPr>
+              <w:cnfStyle w:val="000000000000" w:firstRow="0" w:lastRow="0" w:firstColumn="0" w:lastColumn="0" w:oddVBand="0" w:evenVBand="0" w:oddHBand="0" w:evenHBand="0" w:firstRowFirstColumn="0" w:firstRowLastColumn="0" w:lastRowFirstColumn="0" w:lastRowLastColumn="0"/>
+              <w:rPr>
+                <w:rFonts w:cstheme="minorHAnsi"/>
+                <w:sz w:val="18"/>
+                <w:szCs w:val="18"/>
+              </w:rPr>
+            </w:pPr>
+            <w:r>
+              <w:rPr>
+                <w:rFonts w:cstheme="minorHAnsi"/>
+                <w:sz w:val="18"/>
+                <w:szCs w:val="18"/>
+              </w:rPr>
+              <w:t>Valid</w:t>
+            </w:r>
+          </w:p>
+        </w:tc>
+        <w:tc>
+          <w:tcPr>
+            <w:tcW w:w="1558" w:type="dxa"/>
+          </w:tcPr>
+          <w:p>
+            <w:pPr>
+              <w:cnfStyle w:val="000000000000" w:firstRow="0" w:lastRow="0" w:firstColumn="0" w:lastColumn="0" w:oddVBand="0" w:evenVBand="0" w:oddHBand="0" w:evenHBand="0" w:firstRowFirstColumn="0" w:firstRowLastColumn="0" w:lastRowFirstColumn="0" w:lastRowLastColumn="0"/>
+              <w:rPr>
+                <w:rFonts w:cstheme="minorHAnsi"/>
+                <w:sz w:val="18"/>
+                <w:szCs w:val="18"/>
+              </w:rPr>
+            </w:pPr>
+            <w:r>
+              <w:rPr>
+                <w:rFonts w:cstheme="minorHAnsi"/>
+                <w:sz w:val="18"/>
+                <w:szCs w:val="18"/>
+              </w:rPr>
+              <w:t>Game Over screen</w:t>
+            </w:r>
+          </w:p>
+        </w:tc>
+        <w:tc>
+          <w:tcPr>
+            <w:tcW w:w="1657" w:type="dxa"/>
+          </w:tcPr>
+          <w:p>
+            <w:pPr>
+              <w:cnfStyle w:val="000000000000" w:firstRow="0" w:lastRow="0" w:firstColumn="0" w:lastColumn="0" w:oddVBand="0" w:evenVBand="0" w:oddHBand="0" w:evenHBand="0" w:firstRowFirstColumn="0" w:firstRowLastColumn="0" w:lastRowFirstColumn="0" w:lastRowLastColumn="0"/>
+              <w:rPr>
+                <w:rFonts w:cstheme="minorHAnsi"/>
+                <w:sz w:val="18"/>
+                <w:szCs w:val="18"/>
+              </w:rPr>
+            </w:pPr>
+            <w:r>
+              <w:rPr>
+                <w:rFonts w:cstheme="minorHAnsi"/>
+                <w:sz w:val="18"/>
+                <w:szCs w:val="18"/>
+              </w:rPr>
+              <w:t xml:space="preserve">When the player dies 3 times a game over screen should appear </w:t>
+            </w:r>
+          </w:p>
+        </w:tc>
+        <w:tc>
+          <w:tcPr>
+            <w:tcW w:w="1603" w:type="dxa"/>
+          </w:tcPr>
+          <w:p>
+            <w:pPr>
+              <w:cnfStyle w:val="000000000000" w:firstRow="0" w:lastRow="0" w:firstColumn="0" w:lastColumn="0" w:oddVBand="0" w:evenVBand="0" w:oddHBand="0" w:evenHBand="0" w:firstRowFirstColumn="0" w:firstRowLastColumn="0" w:lastRowFirstColumn="0" w:lastRowLastColumn="0"/>
+              <w:rPr>
+                <w:rFonts w:cstheme="minorHAnsi"/>
+                <w:sz w:val="18"/>
+                <w:szCs w:val="18"/>
+              </w:rPr>
+            </w:pPr>
+            <w:r>
+              <w:rPr>
+                <w:rFonts w:cstheme="minorHAnsi"/>
+                <w:sz w:val="18"/>
+                <w:szCs w:val="18"/>
+              </w:rPr>
+              <w:t>When the character fell off the map or hit the don’t touch layer 3 times the game over screen would display</w:t>
+            </w:r>
+          </w:p>
+        </w:tc>
+        <w:tc>
+          <w:tcPr>
+            <w:tcW w:w="1610" w:type="dxa"/>
+          </w:tcPr>
+          <w:p>
+            <w:pPr>
+              <w:cnfStyle w:val="000000000000" w:firstRow="0" w:lastRow="0" w:firstColumn="0" w:lastColumn="0" w:oddVBand="0" w:evenVBand="0" w:oddHBand="0" w:evenHBand="0" w:firstRowFirstColumn="0" w:firstRowLastColumn="0" w:lastRowFirstColumn="0" w:lastRowLastColumn="0"/>
+              <w:rPr>
+                <w:rFonts w:cstheme="minorHAnsi"/>
+                <w:sz w:val="18"/>
+                <w:szCs w:val="18"/>
+              </w:rPr>
+            </w:pPr>
+            <w:r>
+              <w:rPr>
+                <w:rFonts w:cstheme="minorHAnsi"/>
+                <w:sz w:val="18"/>
+                <w:szCs w:val="18"/>
+              </w:rPr>
+              <w:t>N/A</w:t>
+            </w:r>
+          </w:p>
+        </w:tc>
+      </w:tr>
+      <w:tr>
+        <w:tc>
+          <w:tcPr>
+            <w:cnfStyle w:val="001000000000" w:firstRow="0" w:lastRow="0" w:firstColumn="1" w:lastColumn="0" w:oddVBand="0" w:evenVBand="0" w:oddHBand="0" w:evenHBand="0" w:firstRowFirstColumn="0" w:firstRowLastColumn="0" w:lastRowFirstColumn="0" w:lastRowLastColumn="0"/>
+            <w:tcW w:w="1298" w:type="dxa"/>
+          </w:tcPr>
+          <w:p>
+            <w:pPr>
+              <w:rPr>
+                <w:rFonts w:cstheme="minorHAnsi"/>
+                <w:sz w:val="18"/>
+                <w:szCs w:val="18"/>
+              </w:rPr>
+            </w:pPr>
+            <w:r>
+              <w:rPr>
+                <w:rFonts w:cstheme="minorHAnsi"/>
+                <w:sz w:val="18"/>
+                <w:szCs w:val="18"/>
+              </w:rPr>
+              <w:t>3/04</w:t>
+            </w:r>
+          </w:p>
+        </w:tc>
+        <w:tc>
+          <w:tcPr>
+            <w:tcW w:w="1290" w:type="dxa"/>
+          </w:tcPr>
+          <w:p>
+            <w:pPr>
+              <w:cnfStyle w:val="000000000000" w:firstRow="0" w:lastRow="0" w:firstColumn="0" w:lastColumn="0" w:oddVBand="0" w:evenVBand="0" w:oddHBand="0" w:evenHBand="0" w:firstRowFirstColumn="0" w:firstRowLastColumn="0" w:lastRowFirstColumn="0" w:lastRowLastColumn="0"/>
+              <w:rPr>
+                <w:rFonts w:cstheme="minorHAnsi"/>
+                <w:sz w:val="18"/>
+                <w:szCs w:val="18"/>
+              </w:rPr>
+            </w:pPr>
+            <w:r>
+              <w:rPr>
+                <w:rFonts w:cstheme="minorHAnsi"/>
+                <w:sz w:val="18"/>
+                <w:szCs w:val="18"/>
+              </w:rPr>
+              <w:t>Valid</w:t>
+            </w:r>
+          </w:p>
+        </w:tc>
+        <w:tc>
+          <w:tcPr>
+            <w:tcW w:w="1558" w:type="dxa"/>
+          </w:tcPr>
+          <w:p>
+            <w:pPr>
+              <w:cnfStyle w:val="000000000000" w:firstRow="0" w:lastRow="0" w:firstColumn="0" w:lastColumn="0" w:oddVBand="0" w:evenVBand="0" w:oddHBand="0" w:evenHBand="0" w:firstRowFirstColumn="0" w:firstRowLastColumn="0" w:lastRowFirstColumn="0" w:lastRowLastColumn="0"/>
+              <w:rPr>
+                <w:rFonts w:cstheme="minorHAnsi"/>
+                <w:sz w:val="18"/>
+                <w:szCs w:val="18"/>
+              </w:rPr>
+            </w:pPr>
+            <w:r>
+              <w:rPr>
+                <w:rFonts w:cstheme="minorHAnsi"/>
+                <w:sz w:val="18"/>
+                <w:szCs w:val="18"/>
+              </w:rPr>
+              <w:t>Lives counter</w:t>
+            </w:r>
+          </w:p>
+        </w:tc>
+        <w:tc>
+          <w:tcPr>
+            <w:tcW w:w="1657" w:type="dxa"/>
+          </w:tcPr>
+          <w:p>
+            <w:pPr>
+              <w:cnfStyle w:val="000000000000" w:firstRow="0" w:lastRow="0" w:firstColumn="0" w:lastColumn="0" w:oddVBand="0" w:evenVBand="0" w:oddHBand="0" w:evenHBand="0" w:firstRowFirstColumn="0" w:firstRowLastColumn="0" w:lastRowFirstColumn="0" w:lastRowLastColumn="0"/>
+              <w:rPr>
+                <w:rFonts w:cstheme="minorHAnsi"/>
+                <w:sz w:val="18"/>
+                <w:szCs w:val="18"/>
+              </w:rPr>
+            </w:pPr>
+            <w:r>
+              <w:rPr>
+                <w:rFonts w:cstheme="minorHAnsi"/>
+                <w:sz w:val="18"/>
+                <w:szCs w:val="18"/>
+              </w:rPr>
+              <w:t xml:space="preserve">There should a lives counter in the top </w:t>
+            </w:r>
+            <w:proofErr w:type="gramStart"/>
+            <w:r>
+              <w:rPr>
+                <w:rFonts w:cstheme="minorHAnsi"/>
+                <w:sz w:val="18"/>
+                <w:szCs w:val="18"/>
+              </w:rPr>
+              <w:t>right hand</w:t>
+            </w:r>
+            <w:proofErr w:type="gramEnd"/>
+            <w:r>
+              <w:rPr>
+                <w:rFonts w:cstheme="minorHAnsi"/>
+                <w:sz w:val="18"/>
+                <w:szCs w:val="18"/>
+              </w:rPr>
+              <w:t xml:space="preserve"> side of the screen. If the player dies the lives </w:t>
+            </w:r>
+            <w:r>
+              <w:rPr>
+                <w:rFonts w:cstheme="minorHAnsi"/>
+                <w:sz w:val="18"/>
+                <w:szCs w:val="18"/>
+              </w:rPr>
+              <w:lastRenderedPageBreak/>
+              <w:t>should do down. It should start at 3</w:t>
+            </w:r>
+          </w:p>
+        </w:tc>
+        <w:tc>
+          <w:tcPr>
+            <w:tcW w:w="1603" w:type="dxa"/>
+          </w:tcPr>
+          <w:p>
+            <w:pPr>
+              <w:cnfStyle w:val="000000000000" w:firstRow="0" w:lastRow="0" w:firstColumn="0" w:lastColumn="0" w:oddVBand="0" w:evenVBand="0" w:oddHBand="0" w:evenHBand="0" w:firstRowFirstColumn="0" w:firstRowLastColumn="0" w:lastRowFirstColumn="0" w:lastRowLastColumn="0"/>
+              <w:rPr>
+                <w:rFonts w:cstheme="minorHAnsi"/>
+                <w:sz w:val="18"/>
+                <w:szCs w:val="18"/>
+              </w:rPr>
+            </w:pPr>
+            <w:r>
+              <w:rPr>
+                <w:rFonts w:cstheme="minorHAnsi"/>
+                <w:sz w:val="18"/>
+                <w:szCs w:val="18"/>
+              </w:rPr>
+              <w:lastRenderedPageBreak/>
+              <w:t xml:space="preserve">The lives counter was displayed as expected however I think I would like </w:t>
+            </w:r>
+            <w:r>
+              <w:rPr>
+                <w:rFonts w:cstheme="minorHAnsi"/>
+                <w:sz w:val="18"/>
+                <w:szCs w:val="18"/>
+              </w:rPr>
+              <w:lastRenderedPageBreak/>
+              <w:t xml:space="preserve">it more if it was in the top left. </w:t>
+            </w:r>
+          </w:p>
+        </w:tc>
+        <w:tc>
+          <w:tcPr>
+            <w:tcW w:w="1610" w:type="dxa"/>
+          </w:tcPr>
+          <w:p>
+            <w:pPr>
+              <w:cnfStyle w:val="000000000000" w:firstRow="0" w:lastRow="0" w:firstColumn="0" w:lastColumn="0" w:oddVBand="0" w:evenVBand="0" w:oddHBand="0" w:evenHBand="0" w:firstRowFirstColumn="0" w:firstRowLastColumn="0" w:lastRowFirstColumn="0" w:lastRowLastColumn="0"/>
+              <w:rPr>
+                <w:rFonts w:cstheme="minorHAnsi"/>
+                <w:sz w:val="18"/>
+                <w:szCs w:val="18"/>
+              </w:rPr>
+            </w:pPr>
+            <w:r>
+              <w:rPr>
+                <w:rFonts w:cstheme="minorHAnsi"/>
+                <w:sz w:val="18"/>
+                <w:szCs w:val="18"/>
+              </w:rPr>
+              <w:lastRenderedPageBreak/>
+              <w:t xml:space="preserve">I moved the counter to the top left under the timer. </w:t>
+            </w:r>
           </w:p>
         </w:tc>
       </w:tr>
@@ -2809,43 +5112,88 @@
       </w:r>
     </w:p>
     <w:p>
+      <w:pPr>
+        <w:rPr>
+          <w:strike/>
+        </w:rPr>
+      </w:pPr>
       <w:r>
+        <w:rPr>
+          <w:strike/>
+        </w:rPr>
         <w:t>Moving Platforms.</w:t>
       </w:r>
     </w:p>
     <w:p>
+      <w:pPr>
+        <w:rPr>
+          <w:strike/>
+        </w:rPr>
+      </w:pPr>
       <w:r>
+        <w:rPr>
+          <w:strike/>
+        </w:rPr>
         <w:t>Timer.</w:t>
       </w:r>
     </w:p>
     <w:p>
+      <w:pPr>
+        <w:rPr>
+          <w:strike/>
+        </w:rPr>
+      </w:pPr>
       <w:r>
-        <w:t>Moving Enemies.</w:t>
-      </w:r>
-    </w:p>
-    <w:p>
-      <w:r>
+        <w:rPr>
+          <w:strike/>
+        </w:rPr>
         <w:t>Animated Character.</w:t>
       </w:r>
     </w:p>
     <w:p>
+      <w:pPr>
+        <w:rPr>
+          <w:strike/>
+        </w:rPr>
+      </w:pPr>
       <w:r>
-        <w:t>Sounds.</w:t>
+        <w:t>Soun</w:t>
+      </w:r>
+      <w:r>
+        <w:rPr>
+          <w:strike/>
+        </w:rPr>
+        <w:t>ds.</w:t>
       </w:r>
     </w:p>
     <w:p>
+      <w:pPr>
+        <w:rPr>
+          <w:strike/>
+        </w:rPr>
+      </w:pPr>
       <w:r>
+        <w:rPr>
+          <w:strike/>
+        </w:rPr>
         <w:t>3 Levels.</w:t>
       </w:r>
     </w:p>
     <w:p>
+      <w:pPr>
+        <w:rPr>
+          <w:strike/>
+        </w:rPr>
+      </w:pPr>
       <w:r>
+        <w:rPr>
+          <w:strike/>
+        </w:rPr>
         <w:t xml:space="preserve">Game Over Screen. </w:t>
       </w:r>
     </w:p>
     <w:p>
       <w:r>
-        <w:lastRenderedPageBreak/>
         <w:t xml:space="preserve">Intro Screen. </w:t>
       </w:r>
     </w:p>
@@ -2860,6 +5208,384 @@
       </w:r>
     </w:p>
     <w:p/>
+    <w:tbl>
+      <w:tblPr>
+        <w:tblStyle w:val="GridTable3"/>
+        <w:tblW w:w="0" w:type="auto"/>
+        <w:tblLook w:val="04A0" w:firstRow="1" w:lastRow="0" w:firstColumn="1" w:lastColumn="0" w:noHBand="0" w:noVBand="1"/>
+      </w:tblPr>
+      <w:tblGrid>
+        <w:gridCol w:w="1701"/>
+        <w:gridCol w:w="3878"/>
+        <w:gridCol w:w="3447"/>
+      </w:tblGrid>
+      <w:tr>
+        <w:trPr>
+          <w:cnfStyle w:val="100000000000" w:firstRow="1" w:lastRow="0" w:firstColumn="0" w:lastColumn="0" w:oddVBand="0" w:evenVBand="0" w:oddHBand="0" w:evenHBand="0" w:firstRowFirstColumn="0" w:firstRowLastColumn="0" w:lastRowFirstColumn="0" w:lastRowLastColumn="0"/>
+        </w:trPr>
+        <w:tc>
+          <w:tcPr>
+            <w:cnfStyle w:val="001000000100" w:firstRow="0" w:lastRow="0" w:firstColumn="1" w:lastColumn="0" w:oddVBand="0" w:evenVBand="0" w:oddHBand="0" w:evenHBand="0" w:firstRowFirstColumn="1" w:firstRowLastColumn="0" w:lastRowFirstColumn="0" w:lastRowLastColumn="0"/>
+            <w:tcW w:w="1701" w:type="dxa"/>
+          </w:tcPr>
+          <w:p>
+            <w:r>
+              <w:t>Name:</w:t>
+            </w:r>
+          </w:p>
+        </w:tc>
+        <w:tc>
+          <w:tcPr>
+            <w:tcW w:w="3878" w:type="dxa"/>
+          </w:tcPr>
+          <w:p>
+            <w:pPr>
+              <w:cnfStyle w:val="100000000000" w:firstRow="1" w:lastRow="0" w:firstColumn="0" w:lastColumn="0" w:oddVBand="0" w:evenVBand="0" w:oddHBand="0" w:evenHBand="0" w:firstRowFirstColumn="0" w:firstRowLastColumn="0" w:lastRowFirstColumn="0" w:lastRowLastColumn="0"/>
+            </w:pPr>
+            <w:r>
+              <w:t>Feedback:</w:t>
+            </w:r>
+          </w:p>
+        </w:tc>
+        <w:tc>
+          <w:tcPr>
+            <w:tcW w:w="3447" w:type="dxa"/>
+          </w:tcPr>
+          <w:p>
+            <w:pPr>
+              <w:cnfStyle w:val="100000000000" w:firstRow="1" w:lastRow="0" w:firstColumn="0" w:lastColumn="0" w:oddVBand="0" w:evenVBand="0" w:oddHBand="0" w:evenHBand="0" w:firstRowFirstColumn="0" w:firstRowLastColumn="0" w:lastRowFirstColumn="0" w:lastRowLastColumn="0"/>
+            </w:pPr>
+            <w:r>
+              <w:t>Changes Made</w:t>
+            </w:r>
+          </w:p>
+        </w:tc>
+      </w:tr>
+      <w:tr>
+        <w:trPr>
+          <w:cnfStyle w:val="000000100000" w:firstRow="0" w:lastRow="0" w:firstColumn="0" w:lastColumn="0" w:oddVBand="0" w:evenVBand="0" w:oddHBand="1" w:evenHBand="0" w:firstRowFirstColumn="0" w:firstRowLastColumn="0" w:lastRowFirstColumn="0" w:lastRowLastColumn="0"/>
+        </w:trPr>
+        <w:tc>
+          <w:tcPr>
+            <w:cnfStyle w:val="001000000000" w:firstRow="0" w:lastRow="0" w:firstColumn="1" w:lastColumn="0" w:oddVBand="0" w:evenVBand="0" w:oddHBand="0" w:evenHBand="0" w:firstRowFirstColumn="0" w:firstRowLastColumn="0" w:lastRowFirstColumn="0" w:lastRowLastColumn="0"/>
+            <w:tcW w:w="1701" w:type="dxa"/>
+          </w:tcPr>
+          <w:p>
+            <w:r>
+              <w:t xml:space="preserve">James Hollis </w:t>
+            </w:r>
+          </w:p>
+        </w:tc>
+        <w:tc>
+          <w:tcPr>
+            <w:tcW w:w="3878" w:type="dxa"/>
+          </w:tcPr>
+          <w:p>
+            <w:pPr>
+              <w:cnfStyle w:val="000000100000" w:firstRow="0" w:lastRow="0" w:firstColumn="0" w:lastColumn="0" w:oddVBand="0" w:evenVBand="0" w:oddHBand="1" w:evenHBand="0" w:firstRowFirstColumn="0" w:firstRowLastColumn="0" w:lastRowFirstColumn="0" w:lastRowLastColumn="0"/>
+            </w:pPr>
+            <w:r>
+              <w:t>I liked the map, but the character looked a bit chunky because he didn’t move</w:t>
+            </w:r>
+          </w:p>
+        </w:tc>
+        <w:tc>
+          <w:tcPr>
+            <w:tcW w:w="3447" w:type="dxa"/>
+          </w:tcPr>
+          <w:p>
+            <w:pPr>
+              <w:cnfStyle w:val="000000100000" w:firstRow="0" w:lastRow="0" w:firstColumn="0" w:lastColumn="0" w:oddVBand="0" w:evenVBand="0" w:oddHBand="1" w:evenHBand="0" w:firstRowFirstColumn="0" w:firstRowLastColumn="0" w:lastRowFirstColumn="0" w:lastRowLastColumn="0"/>
+            </w:pPr>
+            <w:r>
+              <w:t>I will add animations and a new character</w:t>
+            </w:r>
+          </w:p>
+        </w:tc>
+      </w:tr>
+      <w:tr>
+        <w:tc>
+          <w:tcPr>
+            <w:cnfStyle w:val="001000000000" w:firstRow="0" w:lastRow="0" w:firstColumn="1" w:lastColumn="0" w:oddVBand="0" w:evenVBand="0" w:oddHBand="0" w:evenHBand="0" w:firstRowFirstColumn="0" w:firstRowLastColumn="0" w:lastRowFirstColumn="0" w:lastRowLastColumn="0"/>
+            <w:tcW w:w="1701" w:type="dxa"/>
+          </w:tcPr>
+          <w:p>
+            <w:r>
+              <w:t>Jake Salthouse</w:t>
+            </w:r>
+          </w:p>
+        </w:tc>
+        <w:tc>
+          <w:tcPr>
+            <w:tcW w:w="3878" w:type="dxa"/>
+          </w:tcPr>
+          <w:p>
+            <w:pPr>
+              <w:cnfStyle w:val="000000000000" w:firstRow="0" w:lastRow="0" w:firstColumn="0" w:lastColumn="0" w:oddVBand="0" w:evenVBand="0" w:oddHBand="0" w:evenHBand="0" w:firstRowFirstColumn="0" w:firstRowLastColumn="0" w:lastRowFirstColumn="0" w:lastRowLastColumn="0"/>
+            </w:pPr>
+            <w:r>
+              <w:t xml:space="preserve">The maps are </w:t>
+            </w:r>
+            <w:proofErr w:type="gramStart"/>
+            <w:r>
+              <w:t>cool</w:t>
+            </w:r>
+            <w:proofErr w:type="gramEnd"/>
+            <w:r>
+              <w:t xml:space="preserve"> but the game doesn’t really have much else. </w:t>
+            </w:r>
+          </w:p>
+        </w:tc>
+        <w:tc>
+          <w:tcPr>
+            <w:tcW w:w="3447" w:type="dxa"/>
+          </w:tcPr>
+          <w:p>
+            <w:pPr>
+              <w:cnfStyle w:val="000000000000" w:firstRow="0" w:lastRow="0" w:firstColumn="0" w:lastColumn="0" w:oddVBand="0" w:evenVBand="0" w:oddHBand="0" w:evenHBand="0" w:firstRowFirstColumn="0" w:firstRowLastColumn="0" w:lastRowFirstColumn="0" w:lastRowLastColumn="0"/>
+            </w:pPr>
+            <w:r>
+              <w:t>I will add a timer and enemies</w:t>
+            </w:r>
+          </w:p>
+        </w:tc>
+      </w:tr>
+      <w:tr>
+        <w:trPr>
+          <w:cnfStyle w:val="000000100000" w:firstRow="0" w:lastRow="0" w:firstColumn="0" w:lastColumn="0" w:oddVBand="0" w:evenVBand="0" w:oddHBand="1" w:evenHBand="0" w:firstRowFirstColumn="0" w:firstRowLastColumn="0" w:lastRowFirstColumn="0" w:lastRowLastColumn="0"/>
+        </w:trPr>
+        <w:tc>
+          <w:tcPr>
+            <w:cnfStyle w:val="001000000000" w:firstRow="0" w:lastRow="0" w:firstColumn="1" w:lastColumn="0" w:oddVBand="0" w:evenVBand="0" w:oddHBand="0" w:evenHBand="0" w:firstRowFirstColumn="0" w:firstRowLastColumn="0" w:lastRowFirstColumn="0" w:lastRowLastColumn="0"/>
+            <w:tcW w:w="1701" w:type="dxa"/>
+          </w:tcPr>
+          <w:p>
+            <w:r>
+              <w:t>Joe Burn</w:t>
+            </w:r>
+          </w:p>
+        </w:tc>
+        <w:tc>
+          <w:tcPr>
+            <w:tcW w:w="3878" w:type="dxa"/>
+          </w:tcPr>
+          <w:p>
+            <w:pPr>
+              <w:cnfStyle w:val="000000100000" w:firstRow="0" w:lastRow="0" w:firstColumn="0" w:lastColumn="0" w:oddVBand="0" w:evenVBand="0" w:oddHBand="1" w:evenHBand="0" w:firstRowFirstColumn="0" w:firstRowLastColumn="0" w:lastRowFirstColumn="0" w:lastRowLastColumn="0"/>
+            </w:pPr>
+            <w:r>
+              <w:t xml:space="preserve">Why are the colours off? Looks pastel-like. </w:t>
+            </w:r>
+          </w:p>
+        </w:tc>
+        <w:tc>
+          <w:tcPr>
+            <w:tcW w:w="3447" w:type="dxa"/>
+          </w:tcPr>
+          <w:p>
+            <w:pPr>
+              <w:cnfStyle w:val="000000100000" w:firstRow="0" w:lastRow="0" w:firstColumn="0" w:lastColumn="0" w:oddVBand="0" w:evenVBand="0" w:oddHBand="1" w:evenHBand="0" w:firstRowFirstColumn="0" w:firstRowLastColumn="0" w:lastRowFirstColumn="0" w:lastRowLastColumn="0"/>
+            </w:pPr>
+            <w:r>
+              <w:t>Add colour correction (pixelated = True)</w:t>
+            </w:r>
+          </w:p>
+        </w:tc>
+      </w:tr>
+      <w:tr>
+        <w:tc>
+          <w:tcPr>
+            <w:cnfStyle w:val="001000000000" w:firstRow="0" w:lastRow="0" w:firstColumn="1" w:lastColumn="0" w:oddVBand="0" w:evenVBand="0" w:oddHBand="0" w:evenHBand="0" w:firstRowFirstColumn="0" w:firstRowLastColumn="0" w:lastRowFirstColumn="0" w:lastRowLastColumn="0"/>
+            <w:tcW w:w="1701" w:type="dxa"/>
+          </w:tcPr>
+          <w:p>
+            <w:r>
+              <w:t>Thomas Conway</w:t>
+            </w:r>
+          </w:p>
+        </w:tc>
+        <w:tc>
+          <w:tcPr>
+            <w:tcW w:w="3878" w:type="dxa"/>
+          </w:tcPr>
+          <w:p>
+            <w:pPr>
+              <w:cnfStyle w:val="000000000000" w:firstRow="0" w:lastRow="0" w:firstColumn="0" w:lastColumn="0" w:oddVBand="0" w:evenVBand="0" w:oddHBand="0" w:evenHBand="0" w:firstRowFirstColumn="0" w:firstRowLastColumn="0" w:lastRowFirstColumn="0" w:lastRowLastColumn="0"/>
+            </w:pPr>
+            <w:r>
+              <w:t xml:space="preserve">I like the concept but I’m not a big fan on how the ladders work. </w:t>
+            </w:r>
+          </w:p>
+        </w:tc>
+        <w:tc>
+          <w:tcPr>
+            <w:tcW w:w="3447" w:type="dxa"/>
+          </w:tcPr>
+          <w:p>
+            <w:pPr>
+              <w:cnfStyle w:val="000000000000" w:firstRow="0" w:lastRow="0" w:firstColumn="0" w:lastColumn="0" w:oddVBand="0" w:evenVBand="0" w:oddHBand="0" w:evenHBand="0" w:firstRowFirstColumn="0" w:firstRowLastColumn="0" w:lastRowFirstColumn="0" w:lastRowLastColumn="0"/>
+            </w:pPr>
+            <w:r>
+              <w:t xml:space="preserve">I fixed the ladder issue and added more mobility  </w:t>
+            </w:r>
+          </w:p>
+        </w:tc>
+      </w:tr>
+      <w:tr>
+        <w:trPr>
+          <w:cnfStyle w:val="000000100000" w:firstRow="0" w:lastRow="0" w:firstColumn="0" w:lastColumn="0" w:oddVBand="0" w:evenVBand="0" w:oddHBand="1" w:evenHBand="0" w:firstRowFirstColumn="0" w:firstRowLastColumn="0" w:lastRowFirstColumn="0" w:lastRowLastColumn="0"/>
+        </w:trPr>
+        <w:tc>
+          <w:tcPr>
+            <w:cnfStyle w:val="001000000000" w:firstRow="0" w:lastRow="0" w:firstColumn="1" w:lastColumn="0" w:oddVBand="0" w:evenVBand="0" w:oddHBand="0" w:evenHBand="0" w:firstRowFirstColumn="0" w:firstRowLastColumn="0" w:lastRowFirstColumn="0" w:lastRowLastColumn="0"/>
+            <w:tcW w:w="1701" w:type="dxa"/>
+          </w:tcPr>
+          <w:p/>
+        </w:tc>
+        <w:tc>
+          <w:tcPr>
+            <w:tcW w:w="3878" w:type="dxa"/>
+          </w:tcPr>
+          <w:p>
+            <w:pPr>
+              <w:cnfStyle w:val="000000100000" w:firstRow="0" w:lastRow="0" w:firstColumn="0" w:lastColumn="0" w:oddVBand="0" w:evenVBand="0" w:oddHBand="1" w:evenHBand="0" w:firstRowFirstColumn="0" w:firstRowLastColumn="0" w:lastRowFirstColumn="0" w:lastRowLastColumn="0"/>
+            </w:pPr>
+          </w:p>
+        </w:tc>
+        <w:tc>
+          <w:tcPr>
+            <w:tcW w:w="3447" w:type="dxa"/>
+          </w:tcPr>
+          <w:p>
+            <w:pPr>
+              <w:cnfStyle w:val="000000100000" w:firstRow="0" w:lastRow="0" w:firstColumn="0" w:lastColumn="0" w:oddVBand="0" w:evenVBand="0" w:oddHBand="1" w:evenHBand="0" w:firstRowFirstColumn="0" w:firstRowLastColumn="0" w:lastRowFirstColumn="0" w:lastRowLastColumn="0"/>
+            </w:pPr>
+          </w:p>
+        </w:tc>
+      </w:tr>
+      <w:tr>
+        <w:tc>
+          <w:tcPr>
+            <w:cnfStyle w:val="001000000000" w:firstRow="0" w:lastRow="0" w:firstColumn="1" w:lastColumn="0" w:oddVBand="0" w:evenVBand="0" w:oddHBand="0" w:evenHBand="0" w:firstRowFirstColumn="0" w:firstRowLastColumn="0" w:lastRowFirstColumn="0" w:lastRowLastColumn="0"/>
+            <w:tcW w:w="1701" w:type="dxa"/>
+          </w:tcPr>
+          <w:p/>
+        </w:tc>
+        <w:tc>
+          <w:tcPr>
+            <w:tcW w:w="3878" w:type="dxa"/>
+          </w:tcPr>
+          <w:p>
+            <w:pPr>
+              <w:cnfStyle w:val="000000000000" w:firstRow="0" w:lastRow="0" w:firstColumn="0" w:lastColumn="0" w:oddVBand="0" w:evenVBand="0" w:oddHBand="0" w:evenHBand="0" w:firstRowFirstColumn="0" w:firstRowLastColumn="0" w:lastRowFirstColumn="0" w:lastRowLastColumn="0"/>
+            </w:pPr>
+          </w:p>
+        </w:tc>
+        <w:tc>
+          <w:tcPr>
+            <w:tcW w:w="3447" w:type="dxa"/>
+          </w:tcPr>
+          <w:p>
+            <w:pPr>
+              <w:cnfStyle w:val="000000000000" w:firstRow="0" w:lastRow="0" w:firstColumn="0" w:lastColumn="0" w:oddVBand="0" w:evenVBand="0" w:oddHBand="0" w:evenHBand="0" w:firstRowFirstColumn="0" w:firstRowLastColumn="0" w:lastRowFirstColumn="0" w:lastRowLastColumn="0"/>
+            </w:pPr>
+          </w:p>
+        </w:tc>
+      </w:tr>
+      <w:tr>
+        <w:trPr>
+          <w:cnfStyle w:val="000000100000" w:firstRow="0" w:lastRow="0" w:firstColumn="0" w:lastColumn="0" w:oddVBand="0" w:evenVBand="0" w:oddHBand="1" w:evenHBand="0" w:firstRowFirstColumn="0" w:firstRowLastColumn="0" w:lastRowFirstColumn="0" w:lastRowLastColumn="0"/>
+        </w:trPr>
+        <w:tc>
+          <w:tcPr>
+            <w:cnfStyle w:val="001000000000" w:firstRow="0" w:lastRow="0" w:firstColumn="1" w:lastColumn="0" w:oddVBand="0" w:evenVBand="0" w:oddHBand="0" w:evenHBand="0" w:firstRowFirstColumn="0" w:firstRowLastColumn="0" w:lastRowFirstColumn="0" w:lastRowLastColumn="0"/>
+            <w:tcW w:w="1701" w:type="dxa"/>
+          </w:tcPr>
+          <w:p/>
+        </w:tc>
+        <w:tc>
+          <w:tcPr>
+            <w:tcW w:w="3878" w:type="dxa"/>
+          </w:tcPr>
+          <w:p>
+            <w:pPr>
+              <w:cnfStyle w:val="000000100000" w:firstRow="0" w:lastRow="0" w:firstColumn="0" w:lastColumn="0" w:oddVBand="0" w:evenVBand="0" w:oddHBand="1" w:evenHBand="0" w:firstRowFirstColumn="0" w:firstRowLastColumn="0" w:lastRowFirstColumn="0" w:lastRowLastColumn="0"/>
+            </w:pPr>
+          </w:p>
+        </w:tc>
+        <w:tc>
+          <w:tcPr>
+            <w:tcW w:w="3447" w:type="dxa"/>
+          </w:tcPr>
+          <w:p>
+            <w:pPr>
+              <w:cnfStyle w:val="000000100000" w:firstRow="0" w:lastRow="0" w:firstColumn="0" w:lastColumn="0" w:oddVBand="0" w:evenVBand="0" w:oddHBand="1" w:evenHBand="0" w:firstRowFirstColumn="0" w:firstRowLastColumn="0" w:lastRowFirstColumn="0" w:lastRowLastColumn="0"/>
+            </w:pPr>
+          </w:p>
+        </w:tc>
+      </w:tr>
+      <w:tr>
+        <w:tc>
+          <w:tcPr>
+            <w:cnfStyle w:val="001000000000" w:firstRow="0" w:lastRow="0" w:firstColumn="1" w:lastColumn="0" w:oddVBand="0" w:evenVBand="0" w:oddHBand="0" w:evenHBand="0" w:firstRowFirstColumn="0" w:firstRowLastColumn="0" w:lastRowFirstColumn="0" w:lastRowLastColumn="0"/>
+            <w:tcW w:w="1701" w:type="dxa"/>
+          </w:tcPr>
+          <w:p/>
+        </w:tc>
+        <w:tc>
+          <w:tcPr>
+            <w:tcW w:w="3878" w:type="dxa"/>
+          </w:tcPr>
+          <w:p>
+            <w:pPr>
+              <w:cnfStyle w:val="000000000000" w:firstRow="0" w:lastRow="0" w:firstColumn="0" w:lastColumn="0" w:oddVBand="0" w:evenVBand="0" w:oddHBand="0" w:evenHBand="0" w:firstRowFirstColumn="0" w:firstRowLastColumn="0" w:lastRowFirstColumn="0" w:lastRowLastColumn="0"/>
+            </w:pPr>
+          </w:p>
+        </w:tc>
+        <w:tc>
+          <w:tcPr>
+            <w:tcW w:w="3447" w:type="dxa"/>
+          </w:tcPr>
+          <w:p>
+            <w:pPr>
+              <w:cnfStyle w:val="000000000000" w:firstRow="0" w:lastRow="0" w:firstColumn="0" w:lastColumn="0" w:oddVBand="0" w:evenVBand="0" w:oddHBand="0" w:evenHBand="0" w:firstRowFirstColumn="0" w:firstRowLastColumn="0" w:lastRowFirstColumn="0" w:lastRowLastColumn="0"/>
+            </w:pPr>
+          </w:p>
+        </w:tc>
+      </w:tr>
+      <w:tr>
+        <w:trPr>
+          <w:cnfStyle w:val="000000100000" w:firstRow="0" w:lastRow="0" w:firstColumn="0" w:lastColumn="0" w:oddVBand="0" w:evenVBand="0" w:oddHBand="1" w:evenHBand="0" w:firstRowFirstColumn="0" w:firstRowLastColumn="0" w:lastRowFirstColumn="0" w:lastRowLastColumn="0"/>
+        </w:trPr>
+        <w:tc>
+          <w:tcPr>
+            <w:cnfStyle w:val="001000000000" w:firstRow="0" w:lastRow="0" w:firstColumn="1" w:lastColumn="0" w:oddVBand="0" w:evenVBand="0" w:oddHBand="0" w:evenHBand="0" w:firstRowFirstColumn="0" w:firstRowLastColumn="0" w:lastRowFirstColumn="0" w:lastRowLastColumn="0"/>
+            <w:tcW w:w="1701" w:type="dxa"/>
+          </w:tcPr>
+          <w:p/>
+        </w:tc>
+        <w:tc>
+          <w:tcPr>
+            <w:tcW w:w="3878" w:type="dxa"/>
+          </w:tcPr>
+          <w:p>
+            <w:pPr>
+              <w:cnfStyle w:val="000000100000" w:firstRow="0" w:lastRow="0" w:firstColumn="0" w:lastColumn="0" w:oddVBand="0" w:evenVBand="0" w:oddHBand="1" w:evenHBand="0" w:firstRowFirstColumn="0" w:firstRowLastColumn="0" w:lastRowFirstColumn="0" w:lastRowLastColumn="0"/>
+            </w:pPr>
+          </w:p>
+        </w:tc>
+        <w:tc>
+          <w:tcPr>
+            <w:tcW w:w="3447" w:type="dxa"/>
+          </w:tcPr>
+          <w:p>
+            <w:pPr>
+              <w:cnfStyle w:val="000000100000" w:firstRow="0" w:lastRow="0" w:firstColumn="0" w:lastColumn="0" w:oddVBand="0" w:evenVBand="0" w:oddHBand="1" w:evenHBand="0" w:firstRowFirstColumn="0" w:firstRowLastColumn="0" w:lastRowFirstColumn="0" w:lastRowLastColumn="0"/>
+            </w:pPr>
+          </w:p>
+        </w:tc>
+      </w:tr>
+    </w:tbl>
     <w:p/>
     <w:sectPr>
       <w:pgSz w:w="11906" w:h="16838"/>
@@ -2872,7 +5598,7 @@
 </file>
 
 <file path=word/styles.xml><?xml version="1.0" encoding="utf-8"?>
-<w:styles xmlns:mc="http://schemas.openxmlformats.org/markup-compatibility/2006" xmlns:r="http://schemas.openxmlformats.org/officeDocument/2006/relationships" xmlns:w="http://schemas.openxmlformats.org/wordprocessingml/2006/main" xmlns:w14="http://schemas.microsoft.com/office/word/2010/wordml" xmlns:w15="http://schemas.microsoft.com/office/word/2012/wordml" xmlns:w16cex="http://schemas.microsoft.com/office/word/2018/wordml/cex" xmlns:w16cid="http://schemas.microsoft.com/office/word/2016/wordml/cid" xmlns:w16="http://schemas.microsoft.com/office/word/2018/wordml" xmlns:w16sdtdh="http://schemas.microsoft.com/office/word/2020/wordml/sdtdatahash" xmlns:w16se="http://schemas.microsoft.com/office/word/2015/wordml/symex" mc:Ignorable="w14 w15 w16se w16cid w16 w16cex w16sdtdh">
+<w:styles xmlns:mc="http://schemas.openxmlformats.org/markup-compatibility/2006" xmlns:r="http://schemas.openxmlformats.org/officeDocument/2006/relationships" xmlns:w="http://schemas.openxmlformats.org/wordprocessingml/2006/main" xmlns:w14="http://schemas.microsoft.com/office/word/2010/wordml" xmlns:w15="http://schemas.microsoft.com/office/word/2012/wordml" xmlns:w16cex="http://schemas.microsoft.com/office/word/2018/wordml/cex" xmlns:w16cid="http://schemas.microsoft.com/office/word/2016/wordml/cid" xmlns:w16="http://schemas.microsoft.com/office/word/2018/wordml" xmlns:w16du="http://schemas.microsoft.com/office/word/2023/wordml/word16du" xmlns:w16sdtdh="http://schemas.microsoft.com/office/word/2020/wordml/sdtdatahash" xmlns:w16se="http://schemas.microsoft.com/office/word/2015/wordml/symex" mc:Ignorable="w14 w15 w16se w16cid w16 w16cex w16sdtdh w16du">
   <w:docDefaults>
     <w:rPrDefault>
       <w:rPr>
@@ -3495,6 +6221,142 @@
       </w:rPr>
     </w:tblStylePr>
   </w:style>
+  <w:style w:type="table" w:styleId="GridTable3">
+    <w:name w:val="Grid Table 3"/>
+    <w:basedOn w:val="TableNormal"/>
+    <w:uiPriority w:val="48"/>
+    <w:rsid w:val="001579E0"/>
+    <w:pPr>
+      <w:spacing w:after="0" w:line="240" w:lineRule="auto"/>
+    </w:pPr>
+    <w:tblPr>
+      <w:tblStyleRowBandSize w:val="1"/>
+      <w:tblStyleColBandSize w:val="1"/>
+      <w:tblBorders>
+        <w:top w:val="single" w:sz="4" w:space="0" w:color="666666" w:themeColor="text1" w:themeTint="99"/>
+        <w:left w:val="single" w:sz="4" w:space="0" w:color="666666" w:themeColor="text1" w:themeTint="99"/>
+        <w:bottom w:val="single" w:sz="4" w:space="0" w:color="666666" w:themeColor="text1" w:themeTint="99"/>
+        <w:right w:val="single" w:sz="4" w:space="0" w:color="666666" w:themeColor="text1" w:themeTint="99"/>
+        <w:insideH w:val="single" w:sz="4" w:space="0" w:color="666666" w:themeColor="text1" w:themeTint="99"/>
+        <w:insideV w:val="single" w:sz="4" w:space="0" w:color="666666" w:themeColor="text1" w:themeTint="99"/>
+      </w:tblBorders>
+    </w:tblPr>
+    <w:tblStylePr w:type="firstRow">
+      <w:rPr>
+        <w:b/>
+        <w:bCs/>
+      </w:rPr>
+      <w:tblPr/>
+      <w:tcPr>
+        <w:tcBorders>
+          <w:top w:val="nil"/>
+          <w:left w:val="nil"/>
+          <w:right w:val="nil"/>
+          <w:insideH w:val="nil"/>
+          <w:insideV w:val="nil"/>
+        </w:tcBorders>
+        <w:shd w:val="clear" w:color="auto" w:fill="FFFFFF" w:themeFill="background1"/>
+      </w:tcPr>
+    </w:tblStylePr>
+    <w:tblStylePr w:type="lastRow">
+      <w:rPr>
+        <w:b/>
+        <w:bCs/>
+      </w:rPr>
+      <w:tblPr/>
+      <w:tcPr>
+        <w:tcBorders>
+          <w:left w:val="nil"/>
+          <w:bottom w:val="nil"/>
+          <w:right w:val="nil"/>
+          <w:insideH w:val="nil"/>
+          <w:insideV w:val="nil"/>
+        </w:tcBorders>
+        <w:shd w:val="clear" w:color="auto" w:fill="FFFFFF" w:themeFill="background1"/>
+      </w:tcPr>
+    </w:tblStylePr>
+    <w:tblStylePr w:type="firstCol">
+      <w:pPr>
+        <w:jc w:val="right"/>
+      </w:pPr>
+      <w:rPr>
+        <w:i/>
+        <w:iCs/>
+      </w:rPr>
+      <w:tblPr/>
+      <w:tcPr>
+        <w:tcBorders>
+          <w:top w:val="nil"/>
+          <w:left w:val="nil"/>
+          <w:bottom w:val="nil"/>
+          <w:insideH w:val="nil"/>
+          <w:insideV w:val="nil"/>
+        </w:tcBorders>
+        <w:shd w:val="clear" w:color="auto" w:fill="FFFFFF" w:themeFill="background1"/>
+      </w:tcPr>
+    </w:tblStylePr>
+    <w:tblStylePr w:type="lastCol">
+      <w:rPr>
+        <w:i/>
+        <w:iCs/>
+      </w:rPr>
+      <w:tblPr/>
+      <w:tcPr>
+        <w:tcBorders>
+          <w:top w:val="nil"/>
+          <w:bottom w:val="nil"/>
+          <w:right w:val="nil"/>
+          <w:insideH w:val="nil"/>
+          <w:insideV w:val="nil"/>
+        </w:tcBorders>
+        <w:shd w:val="clear" w:color="auto" w:fill="FFFFFF" w:themeFill="background1"/>
+      </w:tcPr>
+    </w:tblStylePr>
+    <w:tblStylePr w:type="band1Vert">
+      <w:tblPr/>
+      <w:tcPr>
+        <w:shd w:val="clear" w:color="auto" w:fill="CCCCCC" w:themeFill="text1" w:themeFillTint="33"/>
+      </w:tcPr>
+    </w:tblStylePr>
+    <w:tblStylePr w:type="band1Horz">
+      <w:tblPr/>
+      <w:tcPr>
+        <w:shd w:val="clear" w:color="auto" w:fill="CCCCCC" w:themeFill="text1" w:themeFillTint="33"/>
+      </w:tcPr>
+    </w:tblStylePr>
+    <w:tblStylePr w:type="neCell">
+      <w:tblPr/>
+      <w:tcPr>
+        <w:tcBorders>
+          <w:bottom w:val="single" w:sz="4" w:space="0" w:color="666666" w:themeColor="text1" w:themeTint="99"/>
+        </w:tcBorders>
+      </w:tcPr>
+    </w:tblStylePr>
+    <w:tblStylePr w:type="nwCell">
+      <w:tblPr/>
+      <w:tcPr>
+        <w:tcBorders>
+          <w:bottom w:val="single" w:sz="4" w:space="0" w:color="666666" w:themeColor="text1" w:themeTint="99"/>
+        </w:tcBorders>
+      </w:tcPr>
+    </w:tblStylePr>
+    <w:tblStylePr w:type="seCell">
+      <w:tblPr/>
+      <w:tcPr>
+        <w:tcBorders>
+          <w:top w:val="single" w:sz="4" w:space="0" w:color="666666" w:themeColor="text1" w:themeTint="99"/>
+        </w:tcBorders>
+      </w:tcPr>
+    </w:tblStylePr>
+    <w:tblStylePr w:type="swCell">
+      <w:tblPr/>
+      <w:tcPr>
+        <w:tcBorders>
+          <w:top w:val="single" w:sz="4" w:space="0" w:color="666666" w:themeColor="text1" w:themeTint="99"/>
+        </w:tcBorders>
+      </w:tcPr>
+    </w:tblStylePr>
+  </w:style>
 </w:styles>
 </file>
 

</xml_diff>

<commit_message>
Added intro screen + Congratualtions + testing
</commit_message>
<xml_diff>
--- a/Documentation/Testing.docx
+++ b/Documentation/Testing.docx
@@ -376,25 +376,7 @@
                 <w:sz w:val="18"/>
                 <w:szCs w:val="18"/>
               </w:rPr>
-              <w:t xml:space="preserve">The character should have physics </w:t>
-            </w:r>
-            <w:proofErr w:type="gramStart"/>
-            <w:r>
-              <w:rPr>
-                <w:rFonts w:cstheme="minorHAnsi"/>
-                <w:sz w:val="18"/>
-                <w:szCs w:val="18"/>
-              </w:rPr>
-              <w:t>now</w:t>
-            </w:r>
-            <w:proofErr w:type="gramEnd"/>
-            <w:r>
-              <w:rPr>
-                <w:rFonts w:cstheme="minorHAnsi"/>
-                <w:sz w:val="18"/>
-                <w:szCs w:val="18"/>
-              </w:rPr>
-              <w:t xml:space="preserve"> so he jumps and falls instead of flies</w:t>
+              <w:t>The character should have physics now so he jumps and falls instead of flies</w:t>
             </w:r>
           </w:p>
         </w:tc>
@@ -417,25 +399,7 @@
                 <w:sz w:val="18"/>
                 <w:szCs w:val="18"/>
               </w:rPr>
-              <w:t xml:space="preserve">The physics engine </w:t>
-            </w:r>
-            <w:proofErr w:type="gramStart"/>
-            <w:r>
-              <w:rPr>
-                <w:rFonts w:cstheme="minorHAnsi"/>
-                <w:sz w:val="18"/>
-                <w:szCs w:val="18"/>
-              </w:rPr>
-              <w:t>worked</w:t>
-            </w:r>
-            <w:proofErr w:type="gramEnd"/>
-            <w:r>
-              <w:rPr>
-                <w:rFonts w:cstheme="minorHAnsi"/>
-                <w:sz w:val="18"/>
-                <w:szCs w:val="18"/>
-              </w:rPr>
-              <w:t xml:space="preserve"> and the character does not fly</w:t>
+              <w:t>The physics engine worked and the character does not fly</w:t>
             </w:r>
           </w:p>
         </w:tc>
@@ -999,25 +963,7 @@
                 <w:sz w:val="18"/>
                 <w:szCs w:val="18"/>
               </w:rPr>
-              <w:t xml:space="preserve">The character </w:t>
-            </w:r>
-            <w:proofErr w:type="gramStart"/>
-            <w:r>
-              <w:rPr>
-                <w:rFonts w:cstheme="minorHAnsi"/>
-                <w:sz w:val="18"/>
-                <w:szCs w:val="18"/>
-              </w:rPr>
-              <w:t>is able to</w:t>
-            </w:r>
-            <w:proofErr w:type="gramEnd"/>
-            <w:r>
-              <w:rPr>
-                <w:rFonts w:cstheme="minorHAnsi"/>
-                <w:sz w:val="18"/>
-                <w:szCs w:val="18"/>
-              </w:rPr>
-              <w:t xml:space="preserve"> climb up the ladders however it goes at the same pace the character entered the ladder at. </w:t>
+              <w:t xml:space="preserve">The character is able to climb up the ladders however it goes at the same pace the character entered the ladder at. </w:t>
             </w:r>
           </w:p>
         </w:tc>
@@ -1163,23 +1109,13 @@
                 <w:szCs w:val="18"/>
               </w:rPr>
             </w:pPr>
-            <w:proofErr w:type="spellStart"/>
-            <w:r>
-              <w:rPr>
-                <w:rFonts w:cstheme="minorHAnsi"/>
-                <w:sz w:val="18"/>
-                <w:szCs w:val="18"/>
-              </w:rPr>
-              <w:t>KeyError</w:t>
-            </w:r>
-            <w:proofErr w:type="spellEnd"/>
-            <w:r>
-              <w:rPr>
-                <w:rFonts w:cstheme="minorHAnsi"/>
-                <w:sz w:val="18"/>
-                <w:szCs w:val="18"/>
-              </w:rPr>
-              <w:t>: 'Scene does not contain a layer named: Moving Platforms'</w:t>
+            <w:r>
+              <w:rPr>
+                <w:rFonts w:cstheme="minorHAnsi"/>
+                <w:sz w:val="18"/>
+                <w:szCs w:val="18"/>
+              </w:rPr>
+              <w:t>KeyError: 'Scene does not contain a layer named: Moving Platforms'</w:t>
             </w:r>
           </w:p>
         </w:tc>
@@ -1323,25 +1259,7 @@
                 <w:sz w:val="18"/>
                 <w:szCs w:val="18"/>
               </w:rPr>
-              <w:t xml:space="preserve">The platforms were visible but not moving and the character was not able to stand on top. </w:t>
-            </w:r>
-            <w:proofErr w:type="gramStart"/>
-            <w:r>
-              <w:rPr>
-                <w:rFonts w:cstheme="minorHAnsi"/>
-                <w:sz w:val="18"/>
-                <w:szCs w:val="18"/>
-              </w:rPr>
-              <w:t>Also</w:t>
-            </w:r>
-            <w:proofErr w:type="gramEnd"/>
-            <w:r>
-              <w:rPr>
-                <w:rFonts w:cstheme="minorHAnsi"/>
-                <w:sz w:val="18"/>
-                <w:szCs w:val="18"/>
-              </w:rPr>
-              <w:t xml:space="preserve"> they were in the wrong place. </w:t>
+              <w:t xml:space="preserve">The platforms were visible but not moving and the character was not able to stand on top. Also they were in the wrong place. </w:t>
             </w:r>
           </w:p>
         </w:tc>
@@ -1520,7 +1438,6 @@
               <w:lastRenderedPageBreak/>
               <w:t xml:space="preserve">I made the collection of images that the character is needed to step on that is the moving platform to one whole image using </w:t>
             </w:r>
-            <w:proofErr w:type="spellStart"/>
             <w:r>
               <w:rPr>
                 <w:rFonts w:cstheme="minorHAnsi"/>
@@ -1528,16 +1445,7 @@
                 <w:szCs w:val="18"/>
               </w:rPr>
               <w:lastRenderedPageBreak/>
-              <w:t>Photopea</w:t>
-            </w:r>
-            <w:proofErr w:type="spellEnd"/>
-            <w:r>
-              <w:rPr>
-                <w:rFonts w:cstheme="minorHAnsi"/>
-                <w:sz w:val="18"/>
-                <w:szCs w:val="18"/>
-              </w:rPr>
-              <w:t xml:space="preserve">. Now the character can walk on top of the platform. </w:t>
+              <w:t xml:space="preserve">Photopea. Now the character can walk on top of the platform. </w:t>
             </w:r>
           </w:p>
         </w:tc>
@@ -1970,43 +1878,7 @@
                 <w:sz w:val="18"/>
                 <w:szCs w:val="18"/>
               </w:rPr>
-              <w:t xml:space="preserve">Change character to a </w:t>
-            </w:r>
-            <w:proofErr w:type="spellStart"/>
-            <w:r>
-              <w:rPr>
-                <w:rFonts w:cstheme="minorHAnsi"/>
-                <w:sz w:val="18"/>
-                <w:szCs w:val="18"/>
-              </w:rPr>
-              <w:t>png</w:t>
-            </w:r>
-            <w:proofErr w:type="spellEnd"/>
-            <w:r>
-              <w:rPr>
-                <w:rFonts w:cstheme="minorHAnsi"/>
-                <w:sz w:val="18"/>
-                <w:szCs w:val="18"/>
-              </w:rPr>
-              <w:t xml:space="preserve"> </w:t>
-            </w:r>
-            <w:proofErr w:type="gramStart"/>
-            <w:r>
-              <w:rPr>
-                <w:rFonts w:cstheme="minorHAnsi"/>
-                <w:sz w:val="18"/>
-                <w:szCs w:val="18"/>
-              </w:rPr>
-              <w:t>list based</w:t>
-            </w:r>
-            <w:proofErr w:type="gramEnd"/>
-            <w:r>
-              <w:rPr>
-                <w:rFonts w:cstheme="minorHAnsi"/>
-                <w:sz w:val="18"/>
-                <w:szCs w:val="18"/>
-              </w:rPr>
-              <w:t xml:space="preserve"> character </w:t>
+              <w:t xml:space="preserve">Change character to a png list based character </w:t>
             </w:r>
           </w:p>
         </w:tc>
@@ -2123,18 +1995,8 @@
                 <w:sz w:val="18"/>
                 <w:szCs w:val="18"/>
               </w:rPr>
-              <w:t xml:space="preserve">The character was a still </w:t>
-            </w:r>
-            <w:proofErr w:type="spellStart"/>
-            <w:r>
-              <w:rPr>
-                <w:rFonts w:cstheme="minorHAnsi"/>
-                <w:sz w:val="18"/>
-                <w:szCs w:val="18"/>
-              </w:rPr>
-              <w:t>png</w:t>
-            </w:r>
-            <w:proofErr w:type="spellEnd"/>
+              <w:t>The character was a still png</w:t>
+            </w:r>
           </w:p>
         </w:tc>
         <w:tc>
@@ -2722,25 +2584,7 @@
                 <w:sz w:val="18"/>
                 <w:szCs w:val="18"/>
               </w:rPr>
-              <w:t xml:space="preserve">When the player touches the don’t touch </w:t>
-            </w:r>
-            <w:proofErr w:type="gramStart"/>
-            <w:r>
-              <w:rPr>
-                <w:rFonts w:cstheme="minorHAnsi"/>
-                <w:sz w:val="18"/>
-                <w:szCs w:val="18"/>
-              </w:rPr>
-              <w:t>layer</w:t>
-            </w:r>
-            <w:proofErr w:type="gramEnd"/>
-            <w:r>
-              <w:rPr>
-                <w:rFonts w:cstheme="minorHAnsi"/>
-                <w:sz w:val="18"/>
-                <w:szCs w:val="18"/>
-              </w:rPr>
-              <w:t xml:space="preserve"> they will get respawned at the start of the map</w:t>
+              <w:t>When the player touches the don’t touch layer they will get respawned at the start of the map</w:t>
             </w:r>
           </w:p>
         </w:tc>
@@ -3606,25 +3450,7 @@
                 <w:sz w:val="18"/>
                 <w:szCs w:val="18"/>
               </w:rPr>
-              <w:t xml:space="preserve">The enemy should spawn in on top of the player in </w:t>
-            </w:r>
-            <w:proofErr w:type="spellStart"/>
-            <w:r>
-              <w:rPr>
-                <w:rFonts w:cstheme="minorHAnsi"/>
-                <w:sz w:val="18"/>
-                <w:szCs w:val="18"/>
-              </w:rPr>
-              <w:t>oirder</w:t>
-            </w:r>
-            <w:proofErr w:type="spellEnd"/>
-            <w:r>
-              <w:rPr>
-                <w:rFonts w:cstheme="minorHAnsi"/>
-                <w:sz w:val="18"/>
-                <w:szCs w:val="18"/>
-              </w:rPr>
-              <w:t xml:space="preserve"> to see if they are working </w:t>
+              <w:t xml:space="preserve">The enemy should spawn in on top of the player in oirder to see if they are working </w:t>
             </w:r>
           </w:p>
         </w:tc>
@@ -3641,59 +3467,13 @@
                 <w:szCs w:val="18"/>
               </w:rPr>
             </w:pPr>
-            <w:proofErr w:type="spellStart"/>
-            <w:r>
-              <w:rPr>
-                <w:rFonts w:cstheme="minorHAnsi"/>
-                <w:sz w:val="18"/>
-                <w:szCs w:val="18"/>
-              </w:rPr>
-              <w:t>TypeError</w:t>
-            </w:r>
-            <w:proofErr w:type="spellEnd"/>
-            <w:r>
-              <w:rPr>
-                <w:rFonts w:cstheme="minorHAnsi"/>
-                <w:sz w:val="18"/>
-                <w:szCs w:val="18"/>
-              </w:rPr>
-              <w:t xml:space="preserve">: </w:t>
-            </w:r>
-            <w:proofErr w:type="gramStart"/>
-            <w:r>
-              <w:rPr>
-                <w:rFonts w:cstheme="minorHAnsi"/>
-                <w:sz w:val="18"/>
-                <w:szCs w:val="18"/>
-              </w:rPr>
-              <w:t>Enemy._</w:t>
-            </w:r>
-            <w:proofErr w:type="gramEnd"/>
-            <w:r>
-              <w:rPr>
-                <w:rFonts w:cstheme="minorHAnsi"/>
-                <w:sz w:val="18"/>
-                <w:szCs w:val="18"/>
-              </w:rPr>
-              <w:t>_</w:t>
-            </w:r>
-            <w:proofErr w:type="spellStart"/>
-            <w:r>
-              <w:rPr>
-                <w:rFonts w:cstheme="minorHAnsi"/>
-                <w:sz w:val="18"/>
-                <w:szCs w:val="18"/>
-              </w:rPr>
-              <w:t>init</w:t>
-            </w:r>
-            <w:proofErr w:type="spellEnd"/>
-            <w:r>
-              <w:rPr>
-                <w:rFonts w:cstheme="minorHAnsi"/>
-                <w:sz w:val="18"/>
-                <w:szCs w:val="18"/>
-              </w:rPr>
-              <w:t>__() takes 1 positional argument but 3 were given</w:t>
+            <w:r>
+              <w:rPr>
+                <w:rFonts w:cstheme="minorHAnsi"/>
+                <w:sz w:val="18"/>
+                <w:szCs w:val="18"/>
+              </w:rPr>
+              <w:t>TypeError: Enemy.__init__() takes 1 positional argument but 3 were given</w:t>
             </w:r>
           </w:p>
         </w:tc>
@@ -3716,43 +3496,7 @@
                 <w:sz w:val="18"/>
                 <w:szCs w:val="18"/>
               </w:rPr>
-              <w:t xml:space="preserve">Changed </w:t>
-            </w:r>
-            <w:proofErr w:type="spellStart"/>
-            <w:r>
-              <w:rPr>
-                <w:rFonts w:cstheme="minorHAnsi"/>
-                <w:sz w:val="18"/>
-                <w:szCs w:val="18"/>
-              </w:rPr>
-              <w:t>start_x</w:t>
-            </w:r>
-            <w:proofErr w:type="spellEnd"/>
-            <w:r>
-              <w:rPr>
-                <w:rFonts w:cstheme="minorHAnsi"/>
-                <w:sz w:val="18"/>
-                <w:szCs w:val="18"/>
-              </w:rPr>
-              <w:t xml:space="preserve"> and </w:t>
-            </w:r>
-            <w:proofErr w:type="spellStart"/>
-            <w:r>
-              <w:rPr>
-                <w:rFonts w:cstheme="minorHAnsi"/>
-                <w:sz w:val="18"/>
-                <w:szCs w:val="18"/>
-              </w:rPr>
-              <w:t>start_y</w:t>
-            </w:r>
-            <w:proofErr w:type="spellEnd"/>
-            <w:r>
-              <w:rPr>
-                <w:rFonts w:cstheme="minorHAnsi"/>
-                <w:sz w:val="18"/>
-                <w:szCs w:val="18"/>
-              </w:rPr>
-              <w:t xml:space="preserve"> and moved them into the def</w:t>
+              <w:t>Changed start_x and start_y and moved them into the def</w:t>
             </w:r>
           </w:p>
         </w:tc>
@@ -3846,25 +3590,7 @@
                 <w:sz w:val="18"/>
                 <w:szCs w:val="18"/>
               </w:rPr>
-              <w:t xml:space="preserve">The enemy should spawn in on top of the player in </w:t>
-            </w:r>
-            <w:proofErr w:type="spellStart"/>
-            <w:r>
-              <w:rPr>
-                <w:rFonts w:cstheme="minorHAnsi"/>
-                <w:sz w:val="18"/>
-                <w:szCs w:val="18"/>
-              </w:rPr>
-              <w:t>oirder</w:t>
-            </w:r>
-            <w:proofErr w:type="spellEnd"/>
-            <w:r>
-              <w:rPr>
-                <w:rFonts w:cstheme="minorHAnsi"/>
-                <w:sz w:val="18"/>
-                <w:szCs w:val="18"/>
-              </w:rPr>
-              <w:t xml:space="preserve"> to see if they are working </w:t>
+              <w:t xml:space="preserve">The enemy should spawn in on top of the player in oirder to see if they are working </w:t>
             </w:r>
           </w:p>
         </w:tc>
@@ -4004,16 +3730,7 @@
                 <w:sz w:val="18"/>
                 <w:szCs w:val="18"/>
               </w:rPr>
-              <w:t xml:space="preserve">The enemy should spawn in on top of the player </w:t>
-            </w:r>
-            <w:proofErr w:type="gramStart"/>
-            <w:r>
-              <w:rPr>
-                <w:rFonts w:cstheme="minorHAnsi"/>
-                <w:sz w:val="18"/>
-                <w:szCs w:val="18"/>
-              </w:rPr>
-              <w:t xml:space="preserve">in </w:t>
+              <w:t xml:space="preserve">The enemy should spawn in on top of the player in </w:t>
             </w:r>
             <w:r>
               <w:rPr>
@@ -4029,16 +3746,7 @@
                 <w:sz w:val="18"/>
                 <w:szCs w:val="18"/>
               </w:rPr>
-              <w:t xml:space="preserve"> to</w:t>
-            </w:r>
-            <w:proofErr w:type="gramEnd"/>
-            <w:r>
-              <w:rPr>
-                <w:rFonts w:cstheme="minorHAnsi"/>
-                <w:sz w:val="18"/>
-                <w:szCs w:val="18"/>
-              </w:rPr>
-              <w:t xml:space="preserve"> see if they are working </w:t>
+              <w:t xml:space="preserve"> to see if they are working </w:t>
             </w:r>
           </w:p>
         </w:tc>
@@ -4055,59 +3763,13 @@
                 <w:szCs w:val="18"/>
               </w:rPr>
             </w:pPr>
-            <w:proofErr w:type="spellStart"/>
-            <w:r>
-              <w:rPr>
-                <w:rFonts w:cstheme="minorHAnsi"/>
-                <w:sz w:val="18"/>
-                <w:szCs w:val="18"/>
-              </w:rPr>
-              <w:t>AttributeError</w:t>
-            </w:r>
-            <w:proofErr w:type="spellEnd"/>
-            <w:r>
-              <w:rPr>
-                <w:rFonts w:cstheme="minorHAnsi"/>
-                <w:sz w:val="18"/>
-                <w:szCs w:val="18"/>
-              </w:rPr>
-              <w:t>: '</w:t>
-            </w:r>
-            <w:proofErr w:type="spellStart"/>
-            <w:r>
-              <w:rPr>
-                <w:rFonts w:cstheme="minorHAnsi"/>
-                <w:sz w:val="18"/>
-                <w:szCs w:val="18"/>
-              </w:rPr>
-              <w:t>NoneType</w:t>
-            </w:r>
-            <w:proofErr w:type="spellEnd"/>
-            <w:r>
-              <w:rPr>
-                <w:rFonts w:cstheme="minorHAnsi"/>
-                <w:sz w:val="18"/>
-                <w:szCs w:val="18"/>
-              </w:rPr>
-              <w:t>' object has no attribute '</w:t>
-            </w:r>
-            <w:proofErr w:type="spellStart"/>
-            <w:r>
-              <w:rPr>
-                <w:rFonts w:cstheme="minorHAnsi"/>
-                <w:sz w:val="18"/>
-                <w:szCs w:val="18"/>
-              </w:rPr>
-              <w:t>add_sprite_list</w:t>
-            </w:r>
-            <w:proofErr w:type="spellEnd"/>
-            <w:r>
-              <w:rPr>
-                <w:rFonts w:cstheme="minorHAnsi"/>
-                <w:sz w:val="18"/>
-                <w:szCs w:val="18"/>
-              </w:rPr>
-              <w:t>'</w:t>
+            <w:r>
+              <w:rPr>
+                <w:rFonts w:cstheme="minorHAnsi"/>
+                <w:sz w:val="18"/>
+                <w:szCs w:val="18"/>
+              </w:rPr>
+              <w:t>AttributeError: 'NoneType' object has no attribute 'add_sprite_list'</w:t>
             </w:r>
           </w:p>
         </w:tc>
@@ -4130,18 +3792,8 @@
                 <w:sz w:val="18"/>
                 <w:szCs w:val="18"/>
               </w:rPr>
-              <w:t xml:space="preserve">Change to </w:t>
-            </w:r>
-            <w:proofErr w:type="spellStart"/>
-            <w:r>
-              <w:rPr>
-                <w:rFonts w:cstheme="minorHAnsi"/>
-                <w:sz w:val="18"/>
-                <w:szCs w:val="18"/>
-              </w:rPr>
-              <w:t>add_sprite</w:t>
-            </w:r>
-            <w:proofErr w:type="spellEnd"/>
+              <w:t>Change to add_sprite</w:t>
+            </w:r>
           </w:p>
         </w:tc>
       </w:tr>
@@ -4234,16 +3886,7 @@
                 <w:sz w:val="18"/>
                 <w:szCs w:val="18"/>
               </w:rPr>
-              <w:t xml:space="preserve">The enemy should spawn in on top of the player </w:t>
-            </w:r>
-            <w:proofErr w:type="gramStart"/>
-            <w:r>
-              <w:rPr>
-                <w:rFonts w:cstheme="minorHAnsi"/>
-                <w:sz w:val="18"/>
-                <w:szCs w:val="18"/>
-              </w:rPr>
-              <w:t xml:space="preserve">in </w:t>
+              <w:t xml:space="preserve">The enemy should spawn in on top of the player in </w:t>
             </w:r>
             <w:r>
               <w:rPr>
@@ -4259,16 +3902,7 @@
                 <w:sz w:val="18"/>
                 <w:szCs w:val="18"/>
               </w:rPr>
-              <w:t xml:space="preserve"> to</w:t>
-            </w:r>
-            <w:proofErr w:type="gramEnd"/>
-            <w:r>
-              <w:rPr>
-                <w:rFonts w:cstheme="minorHAnsi"/>
-                <w:sz w:val="18"/>
-                <w:szCs w:val="18"/>
-              </w:rPr>
-              <w:t xml:space="preserve"> see if they are working </w:t>
+              <w:t xml:space="preserve"> to see if they are working </w:t>
             </w:r>
           </w:p>
         </w:tc>
@@ -4431,25 +4065,7 @@
                 <w:sz w:val="18"/>
                 <w:szCs w:val="18"/>
               </w:rPr>
-              <w:t xml:space="preserve">When the character died 3 times a game over screen appeared however it didn’t work for falling </w:t>
-            </w:r>
-            <w:proofErr w:type="gramStart"/>
-            <w:r>
-              <w:rPr>
-                <w:rFonts w:cstheme="minorHAnsi"/>
-                <w:sz w:val="18"/>
-                <w:szCs w:val="18"/>
-              </w:rPr>
-              <w:t>off of</w:t>
-            </w:r>
-            <w:proofErr w:type="gramEnd"/>
-            <w:r>
-              <w:rPr>
-                <w:rFonts w:cstheme="minorHAnsi"/>
-                <w:sz w:val="18"/>
-                <w:szCs w:val="18"/>
-              </w:rPr>
-              <w:t xml:space="preserve"> the map</w:t>
+              <w:t>When the character died 3 times a game over screen appeared however it didn’t work for falling off of the map</w:t>
             </w:r>
           </w:p>
         </w:tc>
@@ -4472,35 +4088,7 @@
                 <w:sz w:val="18"/>
                 <w:szCs w:val="18"/>
               </w:rPr>
-              <w:t xml:space="preserve">Added </w:t>
-            </w:r>
-            <w:proofErr w:type="spellStart"/>
-            <w:proofErr w:type="gramStart"/>
-            <w:r>
-              <w:rPr>
-                <w:rFonts w:cstheme="minorHAnsi"/>
-                <w:sz w:val="18"/>
-                <w:szCs w:val="18"/>
-              </w:rPr>
-              <w:t>self.lives</w:t>
-            </w:r>
-            <w:proofErr w:type="gramEnd"/>
-            <w:r>
-              <w:rPr>
-                <w:rFonts w:cstheme="minorHAnsi"/>
-                <w:sz w:val="18"/>
-                <w:szCs w:val="18"/>
-              </w:rPr>
-              <w:t>_count</w:t>
-            </w:r>
-            <w:proofErr w:type="spellEnd"/>
-            <w:r>
-              <w:rPr>
-                <w:rFonts w:cstheme="minorHAnsi"/>
-                <w:sz w:val="18"/>
-                <w:szCs w:val="18"/>
-              </w:rPr>
-              <w:t xml:space="preserve"> to falling off the map</w:t>
+              <w:t>Added self.lives_count to falling off the map</w:t>
             </w:r>
           </w:p>
         </w:tc>
@@ -4737,25 +4325,7 @@
                 <w:sz w:val="18"/>
                 <w:szCs w:val="18"/>
               </w:rPr>
-              <w:t xml:space="preserve">There should a lives counter in the top </w:t>
-            </w:r>
-            <w:proofErr w:type="gramStart"/>
-            <w:r>
-              <w:rPr>
-                <w:rFonts w:cstheme="minorHAnsi"/>
-                <w:sz w:val="18"/>
-                <w:szCs w:val="18"/>
-              </w:rPr>
-              <w:t>right hand</w:t>
-            </w:r>
-            <w:proofErr w:type="gramEnd"/>
-            <w:r>
-              <w:rPr>
-                <w:rFonts w:cstheme="minorHAnsi"/>
-                <w:sz w:val="18"/>
-                <w:szCs w:val="18"/>
-              </w:rPr>
-              <w:t xml:space="preserve"> side of the screen. If the player dies the lives </w:t>
+              <w:t xml:space="preserve">There should a lives counter in the top right hand side of the screen. If the player dies the lives </w:t>
             </w:r>
             <w:r>
               <w:rPr>
@@ -4840,6 +4410,14 @@
                 <w:szCs w:val="18"/>
               </w:rPr>
             </w:pPr>
+            <w:r>
+              <w:rPr>
+                <w:rFonts w:cstheme="minorHAnsi"/>
+                <w:sz w:val="18"/>
+                <w:szCs w:val="18"/>
+              </w:rPr>
+              <w:t>3/04</w:t>
+            </w:r>
           </w:p>
         </w:tc>
         <w:tc>
@@ -4855,6 +4433,14 @@
                 <w:szCs w:val="18"/>
               </w:rPr>
             </w:pPr>
+            <w:r>
+              <w:rPr>
+                <w:rFonts w:cstheme="minorHAnsi"/>
+                <w:sz w:val="18"/>
+                <w:szCs w:val="18"/>
+              </w:rPr>
+              <w:t xml:space="preserve">Invalid </w:t>
+            </w:r>
           </w:p>
         </w:tc>
         <w:tc>
@@ -4870,6 +4456,14 @@
                 <w:szCs w:val="18"/>
               </w:rPr>
             </w:pPr>
+            <w:r>
+              <w:rPr>
+                <w:rFonts w:cstheme="minorHAnsi"/>
+                <w:sz w:val="18"/>
+                <w:szCs w:val="18"/>
+              </w:rPr>
+              <w:t>Intro Screen</w:t>
+            </w:r>
           </w:p>
         </w:tc>
         <w:tc>
@@ -4885,6 +4479,14 @@
                 <w:szCs w:val="18"/>
               </w:rPr>
             </w:pPr>
+            <w:r>
+              <w:rPr>
+                <w:rFonts w:cstheme="minorHAnsi"/>
+                <w:sz w:val="18"/>
+                <w:szCs w:val="18"/>
+              </w:rPr>
+              <w:t>When the player loads into the game an intro screen should display, they should be able to press space and enter the game</w:t>
+            </w:r>
           </w:p>
         </w:tc>
         <w:tc>
@@ -4900,6 +4502,14 @@
                 <w:szCs w:val="18"/>
               </w:rPr>
             </w:pPr>
+            <w:r>
+              <w:rPr>
+                <w:rFonts w:cstheme="minorHAnsi"/>
+                <w:sz w:val="18"/>
+                <w:szCs w:val="18"/>
+              </w:rPr>
+              <w:t>AttributeError: 'NoneType' object has no attribute 'update'</w:t>
+            </w:r>
           </w:p>
         </w:tc>
         <w:tc>
@@ -4915,6 +4525,14 @@
                 <w:szCs w:val="18"/>
               </w:rPr>
             </w:pPr>
+            <w:r>
+              <w:rPr>
+                <w:rFonts w:cstheme="minorHAnsi"/>
+                <w:sz w:val="18"/>
+                <w:szCs w:val="18"/>
+              </w:rPr>
+              <w:t>Removed on update intro screen stuff and moved it into setup</w:t>
+            </w:r>
           </w:p>
         </w:tc>
       </w:tr>
@@ -4932,6 +4550,14 @@
                 <w:szCs w:val="18"/>
               </w:rPr>
             </w:pPr>
+            <w:r>
+              <w:rPr>
+                <w:rFonts w:cstheme="minorHAnsi"/>
+                <w:sz w:val="18"/>
+                <w:szCs w:val="18"/>
+              </w:rPr>
+              <w:t>3/04</w:t>
+            </w:r>
           </w:p>
         </w:tc>
         <w:tc>
@@ -4947,6 +4573,14 @@
                 <w:szCs w:val="18"/>
               </w:rPr>
             </w:pPr>
+            <w:r>
+              <w:rPr>
+                <w:rFonts w:cstheme="minorHAnsi"/>
+                <w:sz w:val="18"/>
+                <w:szCs w:val="18"/>
+              </w:rPr>
+              <w:t xml:space="preserve">Valid </w:t>
+            </w:r>
           </w:p>
         </w:tc>
         <w:tc>
@@ -4962,6 +4596,14 @@
                 <w:szCs w:val="18"/>
               </w:rPr>
             </w:pPr>
+            <w:r>
+              <w:rPr>
+                <w:rFonts w:cstheme="minorHAnsi"/>
+                <w:sz w:val="18"/>
+                <w:szCs w:val="18"/>
+              </w:rPr>
+              <w:t>Intro Screen</w:t>
+            </w:r>
           </w:p>
         </w:tc>
         <w:tc>
@@ -4977,6 +4619,14 @@
                 <w:szCs w:val="18"/>
               </w:rPr>
             </w:pPr>
+            <w:r>
+              <w:rPr>
+                <w:rFonts w:cstheme="minorHAnsi"/>
+                <w:sz w:val="18"/>
+                <w:szCs w:val="18"/>
+              </w:rPr>
+              <w:t>When the player loads into the game an intro screen should display, they should be able to press space and enter the game</w:t>
+            </w:r>
           </w:p>
         </w:tc>
         <w:tc>
@@ -4992,6 +4642,14 @@
                 <w:szCs w:val="18"/>
               </w:rPr>
             </w:pPr>
+            <w:r>
+              <w:rPr>
+                <w:rFonts w:cstheme="minorHAnsi"/>
+                <w:sz w:val="18"/>
+                <w:szCs w:val="18"/>
+              </w:rPr>
+              <w:t>The player loads in and can press space to start</w:t>
+            </w:r>
           </w:p>
         </w:tc>
         <w:tc>
@@ -5007,6 +4665,14 @@
                 <w:szCs w:val="18"/>
               </w:rPr>
             </w:pPr>
+            <w:r>
+              <w:rPr>
+                <w:rFonts w:cstheme="minorHAnsi"/>
+                <w:sz w:val="18"/>
+                <w:szCs w:val="18"/>
+              </w:rPr>
+              <w:t xml:space="preserve">I added instructions to the intro screen to  tell the user how to play. </w:t>
+            </w:r>
           </w:p>
         </w:tc>
       </w:tr>
@@ -5198,12 +4864,15 @@
       </w:r>
     </w:p>
     <w:p>
+      <w:pPr>
+        <w:rPr>
+          <w:strike/>
+        </w:rPr>
+      </w:pPr>
       <w:r>
-        <w:t>Pig Boss.</w:t>
-      </w:r>
-    </w:p>
-    <w:p>
-      <w:r>
+        <w:rPr>
+          <w:strike/>
+        </w:rPr>
         <w:t>End Of Game Screen (Congratulations).</w:t>
       </w:r>
     </w:p>
@@ -5324,15 +4993,7 @@
               <w:cnfStyle w:val="000000000000" w:firstRow="0" w:lastRow="0" w:firstColumn="0" w:lastColumn="0" w:oddVBand="0" w:evenVBand="0" w:oddHBand="0" w:evenHBand="0" w:firstRowFirstColumn="0" w:firstRowLastColumn="0" w:lastRowFirstColumn="0" w:lastRowLastColumn="0"/>
             </w:pPr>
             <w:r>
-              <w:t xml:space="preserve">The maps are </w:t>
-            </w:r>
-            <w:proofErr w:type="gramStart"/>
-            <w:r>
-              <w:t>cool</w:t>
-            </w:r>
-            <w:proofErr w:type="gramEnd"/>
-            <w:r>
-              <w:t xml:space="preserve"> but the game doesn’t really have much else. </w:t>
+              <w:t xml:space="preserve">The maps are cool but the game doesn’t really have much else. </w:t>
             </w:r>
           </w:p>
         </w:tc>

</xml_diff>

<commit_message>
Added testing, feedback and PEP-8
</commit_message>
<xml_diff>
--- a/Documentation/Testing.docx
+++ b/Documentation/Testing.docx
@@ -1,6 +1,6 @@
 
 <file path=word/document.xml><?xml version="1.0" encoding="utf-8"?>
-<w:document xmlns:wpc="http://schemas.microsoft.com/office/word/2010/wordprocessingCanvas" xmlns:cx="http://schemas.microsoft.com/office/drawing/2014/chartex" xmlns:cx1="http://schemas.microsoft.com/office/drawing/2015/9/8/chartex" xmlns:cx2="http://schemas.microsoft.com/office/drawing/2015/10/21/chartex" xmlns:cx3="http://schemas.microsoft.com/office/drawing/2016/5/9/chartex" xmlns:cx4="http://schemas.microsoft.com/office/drawing/2016/5/10/chartex" xmlns:cx5="http://schemas.microsoft.com/office/drawing/2016/5/11/chartex" xmlns:cx6="http://schemas.microsoft.com/office/drawing/2016/5/12/chartex" xmlns:cx7="http://schemas.microsoft.com/office/drawing/2016/5/13/chartex" xmlns:cx8="http://schemas.microsoft.com/office/drawing/2016/5/14/chartex" xmlns:mc="http://schemas.openxmlformats.org/markup-compatibility/2006" xmlns:aink="http://schemas.microsoft.com/office/drawing/2016/ink" xmlns:am3d="http://schemas.microsoft.com/office/drawing/2017/model3d" xmlns:o="urn:schemas-microsoft-com:office:office" xmlns:oel="http://schemas.microsoft.com/office/2019/extlst" xmlns:r="http://schemas.openxmlformats.org/officeDocument/2006/relationships" xmlns:m="http://schemas.openxmlformats.org/officeDocument/2006/math" xmlns:v="urn:schemas-microsoft-com:vml" xmlns:wp14="http://schemas.microsoft.com/office/word/2010/wordprocessingDrawing" xmlns:wp="http://schemas.openxmlformats.org/drawingml/2006/wordprocessingDrawing" xmlns:w10="urn:schemas-microsoft-com:office:word" xmlns:w="http://schemas.openxmlformats.org/wordprocessingml/2006/main" xmlns:w14="http://schemas.microsoft.com/office/word/2010/wordml" xmlns:w15="http://schemas.microsoft.com/office/word/2012/wordml" xmlns:w16cex="http://schemas.microsoft.com/office/word/2018/wordml/cex" xmlns:w16cid="http://schemas.microsoft.com/office/word/2016/wordml/cid" xmlns:w16="http://schemas.microsoft.com/office/word/2018/wordml" xmlns:w16du="http://schemas.microsoft.com/office/word/2023/wordml/word16du" xmlns:w16sdtdh="http://schemas.microsoft.com/office/word/2020/wordml/sdtdatahash" xmlns:w16se="http://schemas.microsoft.com/office/word/2015/wordml/symex" xmlns:wpg="http://schemas.microsoft.com/office/word/2010/wordprocessingGroup" xmlns:wpi="http://schemas.microsoft.com/office/word/2010/wordprocessingInk" xmlns:wne="http://schemas.microsoft.com/office/word/2006/wordml" xmlns:wps="http://schemas.microsoft.com/office/word/2010/wordprocessingShape" mc:Ignorable="w14 w15 w16se w16cid w16 w16cex w16sdtdh w16du wp14">
+<w:document xmlns:wpc="http://schemas.microsoft.com/office/word/2010/wordprocessingCanvas" xmlns:cx="http://schemas.microsoft.com/office/drawing/2014/chartex" xmlns:cx1="http://schemas.microsoft.com/office/drawing/2015/9/8/chartex" xmlns:cx2="http://schemas.microsoft.com/office/drawing/2015/10/21/chartex" xmlns:cx3="http://schemas.microsoft.com/office/drawing/2016/5/9/chartex" xmlns:cx4="http://schemas.microsoft.com/office/drawing/2016/5/10/chartex" xmlns:cx5="http://schemas.microsoft.com/office/drawing/2016/5/11/chartex" xmlns:cx6="http://schemas.microsoft.com/office/drawing/2016/5/12/chartex" xmlns:cx7="http://schemas.microsoft.com/office/drawing/2016/5/13/chartex" xmlns:cx8="http://schemas.microsoft.com/office/drawing/2016/5/14/chartex" xmlns:mc="http://schemas.openxmlformats.org/markup-compatibility/2006" xmlns:aink="http://schemas.microsoft.com/office/drawing/2016/ink" xmlns:am3d="http://schemas.microsoft.com/office/drawing/2017/model3d" xmlns:o="urn:schemas-microsoft-com:office:office" xmlns:oel="http://schemas.microsoft.com/office/2019/extlst" xmlns:r="http://schemas.openxmlformats.org/officeDocument/2006/relationships" xmlns:m="http://schemas.openxmlformats.org/officeDocument/2006/math" xmlns:v="urn:schemas-microsoft-com:vml" xmlns:wp14="http://schemas.microsoft.com/office/word/2010/wordprocessingDrawing" xmlns:wp="http://schemas.openxmlformats.org/drawingml/2006/wordprocessingDrawing" xmlns:w10="urn:schemas-microsoft-com:office:word" xmlns:w="http://schemas.openxmlformats.org/wordprocessingml/2006/main" xmlns:w14="http://schemas.microsoft.com/office/word/2010/wordml" xmlns:w15="http://schemas.microsoft.com/office/word/2012/wordml" xmlns:w16cex="http://schemas.microsoft.com/office/word/2018/wordml/cex" xmlns:w16cid="http://schemas.microsoft.com/office/word/2016/wordml/cid" xmlns:w16="http://schemas.microsoft.com/office/word/2018/wordml" xmlns:w16sdtdh="http://schemas.microsoft.com/office/word/2020/wordml/sdtdatahash" xmlns:w16se="http://schemas.microsoft.com/office/word/2015/wordml/symex" xmlns:wpg="http://schemas.microsoft.com/office/word/2010/wordprocessingGroup" xmlns:wpi="http://schemas.microsoft.com/office/word/2010/wordprocessingInk" xmlns:wne="http://schemas.microsoft.com/office/word/2006/wordml" xmlns:wps="http://schemas.microsoft.com/office/word/2010/wordprocessingShape" mc:Ignorable="w14 w15 w16se w16cid w16 w16cex w16sdtdh wp14">
   <w:body>
     <w:tbl>
       <w:tblPr>
@@ -3154,23 +3154,7 @@
                 <w:sz w:val="18"/>
                 <w:szCs w:val="18"/>
               </w:rPr>
-              <w:t xml:space="preserve">The player </w:t>
-            </w:r>
-            <w:r>
-              <w:rPr>
-                <w:rFonts w:cstheme="minorHAnsi"/>
-                <w:sz w:val="18"/>
-                <w:szCs w:val="18"/>
-              </w:rPr>
-              <w:t>should be</w:t>
-            </w:r>
-            <w:r>
-              <w:rPr>
-                <w:rFonts w:cstheme="minorHAnsi"/>
-                <w:sz w:val="18"/>
-                <w:szCs w:val="18"/>
-              </w:rPr>
-              <w:t xml:space="preserve"> able to navigate more efficiently</w:t>
+              <w:t>The player should be able to navigate more efficiently</w:t>
             </w:r>
           </w:p>
         </w:tc>
@@ -3730,23 +3714,7 @@
                 <w:sz w:val="18"/>
                 <w:szCs w:val="18"/>
               </w:rPr>
-              <w:t xml:space="preserve">The enemy should spawn in on top of the player in </w:t>
-            </w:r>
-            <w:r>
-              <w:rPr>
-                <w:rFonts w:cstheme="minorHAnsi"/>
-                <w:sz w:val="18"/>
-                <w:szCs w:val="18"/>
-              </w:rPr>
-              <w:t>order</w:t>
-            </w:r>
-            <w:r>
-              <w:rPr>
-                <w:rFonts w:cstheme="minorHAnsi"/>
-                <w:sz w:val="18"/>
-                <w:szCs w:val="18"/>
-              </w:rPr>
-              <w:t xml:space="preserve"> to see if they are working </w:t>
+              <w:t xml:space="preserve">The enemy should spawn in on top of the player in order to see if they are working </w:t>
             </w:r>
           </w:p>
         </w:tc>
@@ -3886,23 +3854,7 @@
                 <w:sz w:val="18"/>
                 <w:szCs w:val="18"/>
               </w:rPr>
-              <w:t xml:space="preserve">The enemy should spawn in on top of the player in </w:t>
-            </w:r>
-            <w:r>
-              <w:rPr>
-                <w:rFonts w:cstheme="minorHAnsi"/>
-                <w:sz w:val="18"/>
-                <w:szCs w:val="18"/>
-              </w:rPr>
-              <w:t>order</w:t>
-            </w:r>
-            <w:r>
-              <w:rPr>
-                <w:rFonts w:cstheme="minorHAnsi"/>
-                <w:sz w:val="18"/>
-                <w:szCs w:val="18"/>
-              </w:rPr>
-              <w:t xml:space="preserve"> to see if they are working </w:t>
+              <w:t xml:space="preserve">The enemy should spawn in on top of the player in order to see if they are working </w:t>
             </w:r>
           </w:p>
         </w:tc>
@@ -4690,6 +4642,14 @@
                 <w:szCs w:val="18"/>
               </w:rPr>
             </w:pPr>
+            <w:r>
+              <w:rPr>
+                <w:rFonts w:cstheme="minorHAnsi"/>
+                <w:sz w:val="18"/>
+                <w:szCs w:val="18"/>
+              </w:rPr>
+              <w:t>3/04</w:t>
+            </w:r>
           </w:p>
         </w:tc>
         <w:tc>
@@ -4705,6 +4665,14 @@
                 <w:szCs w:val="18"/>
               </w:rPr>
             </w:pPr>
+            <w:r>
+              <w:rPr>
+                <w:rFonts w:cstheme="minorHAnsi"/>
+                <w:sz w:val="18"/>
+                <w:szCs w:val="18"/>
+              </w:rPr>
+              <w:t>Invalid</w:t>
+            </w:r>
           </w:p>
         </w:tc>
         <w:tc>
@@ -4720,6 +4688,14 @@
                 <w:szCs w:val="18"/>
               </w:rPr>
             </w:pPr>
+            <w:r>
+              <w:rPr>
+                <w:rFonts w:cstheme="minorHAnsi"/>
+                <w:sz w:val="18"/>
+                <w:szCs w:val="18"/>
+              </w:rPr>
+              <w:t>You win screen</w:t>
+            </w:r>
           </w:p>
         </w:tc>
         <w:tc>
@@ -4735,6 +4711,14 @@
                 <w:szCs w:val="18"/>
               </w:rPr>
             </w:pPr>
+            <w:r>
+              <w:rPr>
+                <w:rFonts w:cstheme="minorHAnsi"/>
+                <w:sz w:val="18"/>
+                <w:szCs w:val="18"/>
+              </w:rPr>
+              <w:t>When the player finishes the game (Ends level 3) I will say congratulations</w:t>
+            </w:r>
           </w:p>
         </w:tc>
         <w:tc>
@@ -4750,6 +4734,14 @@
                 <w:szCs w:val="18"/>
               </w:rPr>
             </w:pPr>
+            <w:r>
+              <w:rPr>
+                <w:rFonts w:cstheme="minorHAnsi"/>
+                <w:sz w:val="18"/>
+                <w:szCs w:val="18"/>
+              </w:rPr>
+              <w:t>When the player hit the edge of level 3 the game crashes saying there is no level 4</w:t>
+            </w:r>
           </w:p>
         </w:tc>
         <w:tc>
@@ -4765,6 +4757,154 @@
                 <w:szCs w:val="18"/>
               </w:rPr>
             </w:pPr>
+            <w:r>
+              <w:rPr>
+                <w:rFonts w:cstheme="minorHAnsi"/>
+                <w:sz w:val="18"/>
+                <w:szCs w:val="18"/>
+              </w:rPr>
+              <w:t>Changed if level==4 to if level==3</w:t>
+            </w:r>
+          </w:p>
+        </w:tc>
+      </w:tr>
+      <w:tr>
+        <w:tc>
+          <w:tcPr>
+            <w:cnfStyle w:val="001000000000" w:firstRow="0" w:lastRow="0" w:firstColumn="1" w:lastColumn="0" w:oddVBand="0" w:evenVBand="0" w:oddHBand="0" w:evenHBand="0" w:firstRowFirstColumn="0" w:firstRowLastColumn="0" w:lastRowFirstColumn="0" w:lastRowLastColumn="0"/>
+            <w:tcW w:w="1298" w:type="dxa"/>
+          </w:tcPr>
+          <w:p>
+            <w:pPr>
+              <w:rPr>
+                <w:rFonts w:cstheme="minorHAnsi"/>
+                <w:sz w:val="18"/>
+                <w:szCs w:val="18"/>
+              </w:rPr>
+            </w:pPr>
+            <w:r>
+              <w:rPr>
+                <w:rFonts w:cstheme="minorHAnsi"/>
+                <w:sz w:val="18"/>
+                <w:szCs w:val="18"/>
+              </w:rPr>
+              <w:t>3/04</w:t>
+            </w:r>
+          </w:p>
+        </w:tc>
+        <w:tc>
+          <w:tcPr>
+            <w:tcW w:w="1290" w:type="dxa"/>
+          </w:tcPr>
+          <w:p>
+            <w:pPr>
+              <w:cnfStyle w:val="000000000000" w:firstRow="0" w:lastRow="0" w:firstColumn="0" w:lastColumn="0" w:oddVBand="0" w:evenVBand="0" w:oddHBand="0" w:evenHBand="0" w:firstRowFirstColumn="0" w:firstRowLastColumn="0" w:lastRowFirstColumn="0" w:lastRowLastColumn="0"/>
+              <w:rPr>
+                <w:rFonts w:cstheme="minorHAnsi"/>
+                <w:sz w:val="18"/>
+                <w:szCs w:val="18"/>
+              </w:rPr>
+            </w:pPr>
+            <w:r>
+              <w:rPr>
+                <w:rFonts w:cstheme="minorHAnsi"/>
+                <w:sz w:val="18"/>
+                <w:szCs w:val="18"/>
+              </w:rPr>
+              <w:t xml:space="preserve">Valid </w:t>
+            </w:r>
+          </w:p>
+        </w:tc>
+        <w:tc>
+          <w:tcPr>
+            <w:tcW w:w="1558" w:type="dxa"/>
+          </w:tcPr>
+          <w:p>
+            <w:pPr>
+              <w:cnfStyle w:val="000000000000" w:firstRow="0" w:lastRow="0" w:firstColumn="0" w:lastColumn="0" w:oddVBand="0" w:evenVBand="0" w:oddHBand="0" w:evenHBand="0" w:firstRowFirstColumn="0" w:firstRowLastColumn="0" w:lastRowFirstColumn="0" w:lastRowLastColumn="0"/>
+              <w:rPr>
+                <w:rFonts w:cstheme="minorHAnsi"/>
+                <w:sz w:val="18"/>
+                <w:szCs w:val="18"/>
+              </w:rPr>
+            </w:pPr>
+            <w:r>
+              <w:rPr>
+                <w:rFonts w:cstheme="minorHAnsi"/>
+                <w:sz w:val="18"/>
+                <w:szCs w:val="18"/>
+              </w:rPr>
+              <w:t>You win screen</w:t>
+            </w:r>
+          </w:p>
+        </w:tc>
+        <w:tc>
+          <w:tcPr>
+            <w:tcW w:w="1657" w:type="dxa"/>
+          </w:tcPr>
+          <w:p>
+            <w:pPr>
+              <w:cnfStyle w:val="000000000000" w:firstRow="0" w:lastRow="0" w:firstColumn="0" w:lastColumn="0" w:oddVBand="0" w:evenVBand="0" w:oddHBand="0" w:evenHBand="0" w:firstRowFirstColumn="0" w:firstRowLastColumn="0" w:lastRowFirstColumn="0" w:lastRowLastColumn="0"/>
+              <w:rPr>
+                <w:rFonts w:cstheme="minorHAnsi"/>
+                <w:sz w:val="18"/>
+                <w:szCs w:val="18"/>
+              </w:rPr>
+            </w:pPr>
+            <w:r>
+              <w:rPr>
+                <w:rFonts w:cstheme="minorHAnsi"/>
+                <w:sz w:val="18"/>
+                <w:szCs w:val="18"/>
+              </w:rPr>
+              <w:t>When the player finishes the game (Ends level 3) I will say congratulations</w:t>
+            </w:r>
+          </w:p>
+        </w:tc>
+        <w:tc>
+          <w:tcPr>
+            <w:tcW w:w="1603" w:type="dxa"/>
+          </w:tcPr>
+          <w:p>
+            <w:pPr>
+              <w:cnfStyle w:val="000000000000" w:firstRow="0" w:lastRow="0" w:firstColumn="0" w:lastColumn="0" w:oddVBand="0" w:evenVBand="0" w:oddHBand="0" w:evenHBand="0" w:firstRowFirstColumn="0" w:firstRowLastColumn="0" w:lastRowFirstColumn="0" w:lastRowLastColumn="0"/>
+              <w:rPr>
+                <w:rFonts w:cstheme="minorHAnsi"/>
+                <w:sz w:val="18"/>
+                <w:szCs w:val="18"/>
+              </w:rPr>
+            </w:pPr>
+            <w:r>
+              <w:rPr>
+                <w:rFonts w:cstheme="minorHAnsi"/>
+                <w:sz w:val="18"/>
+                <w:szCs w:val="18"/>
+              </w:rPr>
+              <w:t>When the player hit the end of level 3 the game said congratulations before closing itself</w:t>
+            </w:r>
+          </w:p>
+        </w:tc>
+        <w:tc>
+          <w:tcPr>
+            <w:tcW w:w="1610" w:type="dxa"/>
+          </w:tcPr>
+          <w:p>
+            <w:pPr>
+              <w:cnfStyle w:val="000000000000" w:firstRow="0" w:lastRow="0" w:firstColumn="0" w:lastColumn="0" w:oddVBand="0" w:evenVBand="0" w:oddHBand="0" w:evenHBand="0" w:firstRowFirstColumn="0" w:firstRowLastColumn="0" w:lastRowFirstColumn="0" w:lastRowLastColumn="0"/>
+              <w:rPr>
+                <w:rFonts w:cstheme="minorHAnsi"/>
+                <w:sz w:val="18"/>
+                <w:szCs w:val="18"/>
+              </w:rPr>
+            </w:pPr>
+            <w:r>
+              <w:rPr>
+                <w:rFonts w:cstheme="minorHAnsi"/>
+                <w:sz w:val="18"/>
+                <w:szCs w:val="18"/>
+              </w:rPr>
+              <w:t>N/A</w:t>
+            </w:r>
           </w:p>
         </w:tc>
       </w:tr>
@@ -4993,7 +5133,13 @@
               <w:cnfStyle w:val="000000000000" w:firstRow="0" w:lastRow="0" w:firstColumn="0" w:lastColumn="0" w:oddVBand="0" w:evenVBand="0" w:oddHBand="0" w:evenHBand="0" w:firstRowFirstColumn="0" w:firstRowLastColumn="0" w:lastRowFirstColumn="0" w:lastRowLastColumn="0"/>
             </w:pPr>
             <w:r>
-              <w:t xml:space="preserve">The maps are cool but the game doesn’t really have much else. </w:t>
+              <w:t xml:space="preserve">The maps are </w:t>
+            </w:r>
+            <w:r>
+              <w:t>cool,</w:t>
+            </w:r>
+            <w:r>
+              <w:t xml:space="preserve"> but the game doesn’t really have much else. </w:t>
             </w:r>
           </w:p>
         </w:tc>
@@ -5006,7 +5152,7 @@
               <w:cnfStyle w:val="000000000000" w:firstRow="0" w:lastRow="0" w:firstColumn="0" w:lastColumn="0" w:oddVBand="0" w:evenVBand="0" w:oddHBand="0" w:evenHBand="0" w:firstRowFirstColumn="0" w:firstRowLastColumn="0" w:lastRowFirstColumn="0" w:lastRowLastColumn="0"/>
             </w:pPr>
             <w:r>
-              <w:t>I will add a timer and enemies</w:t>
+              <w:t>I will add a timer</w:t>
             </w:r>
           </w:p>
         </w:tc>
@@ -5022,6 +5168,7 @@
           </w:tcPr>
           <w:p>
             <w:r>
+              <w:lastRenderedPageBreak/>
               <w:t>Joe Burn</w:t>
             </w:r>
           </w:p>
@@ -5101,7 +5248,11 @@
             <w:cnfStyle w:val="001000000000" w:firstRow="0" w:lastRow="0" w:firstColumn="1" w:lastColumn="0" w:oddVBand="0" w:evenVBand="0" w:oddHBand="0" w:evenHBand="0" w:firstRowFirstColumn="0" w:firstRowLastColumn="0" w:lastRowFirstColumn="0" w:lastRowLastColumn="0"/>
             <w:tcW w:w="1701" w:type="dxa"/>
           </w:tcPr>
-          <w:p/>
+          <w:p>
+            <w:r>
+              <w:t xml:space="preserve">Tahna King </w:t>
+            </w:r>
+          </w:p>
         </w:tc>
         <w:tc>
           <w:tcPr>
@@ -5111,6 +5262,9 @@
             <w:pPr>
               <w:cnfStyle w:val="000000100000" w:firstRow="0" w:lastRow="0" w:firstColumn="0" w:lastColumn="0" w:oddVBand="0" w:evenVBand="0" w:oddHBand="1" w:evenHBand="0" w:firstRowFirstColumn="0" w:firstRowLastColumn="0" w:lastRowFirstColumn="0" w:lastRowLastColumn="0"/>
             </w:pPr>
+            <w:r>
+              <w:t>Sick Game. I like the dude. The timer is fast, I think it would be better if it was in seconds.</w:t>
+            </w:r>
           </w:p>
         </w:tc>
         <w:tc>
@@ -5121,6 +5275,9 @@
             <w:pPr>
               <w:cnfStyle w:val="000000100000" w:firstRow="0" w:lastRow="0" w:firstColumn="0" w:lastColumn="0" w:oddVBand="0" w:evenVBand="0" w:oddHBand="1" w:evenHBand="0" w:firstRowFirstColumn="0" w:firstRowLastColumn="0" w:lastRowFirstColumn="0" w:lastRowLastColumn="0"/>
             </w:pPr>
+            <w:r>
+              <w:t xml:space="preserve">I fixed the timer and made it in seconds. </w:t>
+            </w:r>
           </w:p>
         </w:tc>
       </w:tr>
@@ -5130,7 +5287,11 @@
             <w:cnfStyle w:val="001000000000" w:firstRow="0" w:lastRow="0" w:firstColumn="1" w:lastColumn="0" w:oddVBand="0" w:evenVBand="0" w:oddHBand="0" w:evenHBand="0" w:firstRowFirstColumn="0" w:firstRowLastColumn="0" w:lastRowFirstColumn="0" w:lastRowLastColumn="0"/>
             <w:tcW w:w="1701" w:type="dxa"/>
           </w:tcPr>
-          <w:p/>
+          <w:p>
+            <w:r>
+              <w:t>Tyler Bray</w:t>
+            </w:r>
+          </w:p>
         </w:tc>
         <w:tc>
           <w:tcPr>
@@ -5140,6 +5301,12 @@
             <w:pPr>
               <w:cnfStyle w:val="000000000000" w:firstRow="0" w:lastRow="0" w:firstColumn="0" w:lastColumn="0" w:oddVBand="0" w:evenVBand="0" w:oddHBand="0" w:evenHBand="0" w:firstRowFirstColumn="0" w:firstRowLastColumn="0" w:lastRowFirstColumn="0" w:lastRowLastColumn="0"/>
             </w:pPr>
+            <w:r>
+              <w:t xml:space="preserve">I like the bro running. I </w:t>
+            </w:r>
+            <w:r>
+              <w:t xml:space="preserve">like the maps too but they are short. </w:t>
+            </w:r>
           </w:p>
         </w:tc>
         <w:tc>
@@ -5150,6 +5317,9 @@
             <w:pPr>
               <w:cnfStyle w:val="000000000000" w:firstRow="0" w:lastRow="0" w:firstColumn="0" w:lastColumn="0" w:oddVBand="0" w:evenVBand="0" w:oddHBand="0" w:evenHBand="0" w:firstRowFirstColumn="0" w:firstRowLastColumn="0" w:lastRowFirstColumn="0" w:lastRowLastColumn="0"/>
             </w:pPr>
+            <w:r>
+              <w:t>I made the maps longer</w:t>
+            </w:r>
           </w:p>
         </w:tc>
       </w:tr>
@@ -5259,7 +5429,7 @@
 </file>
 
 <file path=word/styles.xml><?xml version="1.0" encoding="utf-8"?>
-<w:styles xmlns:mc="http://schemas.openxmlformats.org/markup-compatibility/2006" xmlns:r="http://schemas.openxmlformats.org/officeDocument/2006/relationships" xmlns:w="http://schemas.openxmlformats.org/wordprocessingml/2006/main" xmlns:w14="http://schemas.microsoft.com/office/word/2010/wordml" xmlns:w15="http://schemas.microsoft.com/office/word/2012/wordml" xmlns:w16cex="http://schemas.microsoft.com/office/word/2018/wordml/cex" xmlns:w16cid="http://schemas.microsoft.com/office/word/2016/wordml/cid" xmlns:w16="http://schemas.microsoft.com/office/word/2018/wordml" xmlns:w16du="http://schemas.microsoft.com/office/word/2023/wordml/word16du" xmlns:w16sdtdh="http://schemas.microsoft.com/office/word/2020/wordml/sdtdatahash" xmlns:w16se="http://schemas.microsoft.com/office/word/2015/wordml/symex" mc:Ignorable="w14 w15 w16se w16cid w16 w16cex w16sdtdh w16du">
+<w:styles xmlns:mc="http://schemas.openxmlformats.org/markup-compatibility/2006" xmlns:r="http://schemas.openxmlformats.org/officeDocument/2006/relationships" xmlns:w="http://schemas.openxmlformats.org/wordprocessingml/2006/main" xmlns:w14="http://schemas.microsoft.com/office/word/2010/wordml" xmlns:w15="http://schemas.microsoft.com/office/word/2012/wordml" xmlns:w16cex="http://schemas.microsoft.com/office/word/2018/wordml/cex" xmlns:w16cid="http://schemas.microsoft.com/office/word/2016/wordml/cid" xmlns:w16="http://schemas.microsoft.com/office/word/2018/wordml" xmlns:w16sdtdh="http://schemas.microsoft.com/office/word/2020/wordml/sdtdatahash" xmlns:w16se="http://schemas.microsoft.com/office/word/2015/wordml/symex" mc:Ignorable="w14 w15 w16se w16cid w16 w16cex w16sdtdh">
   <w:docDefaults>
     <w:rPrDefault>
       <w:rPr>
@@ -6314,4 +6484,16 @@
     </a:ext>
   </a:extLst>
 </a:theme>
+</file>
+
+<file path=customXml/item1.xml><?xml version="1.0" encoding="utf-8"?>
+<b:Sources xmlns:b="http://schemas.openxmlformats.org/officeDocument/2006/bibliography" xmlns="http://schemas.openxmlformats.org/officeDocument/2006/bibliography" SelectedStyle="\APASixthEditionOfficeOnline.xsl" StyleName="APA" Version="6"/>
+</file>
+
+<file path=customXml/itemProps1.xml><?xml version="1.0" encoding="utf-8"?>
+<ds:datastoreItem xmlns:ds="http://schemas.openxmlformats.org/officeDocument/2006/customXml" ds:itemID="{37C32466-3BC8-456A-BD7E-F6D645D29104}">
+  <ds:schemaRefs>
+    <ds:schemaRef ds:uri="http://schemas.openxmlformats.org/officeDocument/2006/bibliography"/>
+  </ds:schemaRefs>
+</ds:datastoreItem>
 </file>
</xml_diff>

<commit_message>
Got rid of useless stuff + add video
</commit_message>
<xml_diff>
--- a/Documentation/Testing.docx
+++ b/Documentation/Testing.docx
@@ -1,6 +1,6 @@
 
 <file path=word/document.xml><?xml version="1.0" encoding="utf-8"?>
-<w:document xmlns:wpc="http://schemas.microsoft.com/office/word/2010/wordprocessingCanvas" xmlns:cx="http://schemas.microsoft.com/office/drawing/2014/chartex" xmlns:cx1="http://schemas.microsoft.com/office/drawing/2015/9/8/chartex" xmlns:cx2="http://schemas.microsoft.com/office/drawing/2015/10/21/chartex" xmlns:cx3="http://schemas.microsoft.com/office/drawing/2016/5/9/chartex" xmlns:cx4="http://schemas.microsoft.com/office/drawing/2016/5/10/chartex" xmlns:cx5="http://schemas.microsoft.com/office/drawing/2016/5/11/chartex" xmlns:cx6="http://schemas.microsoft.com/office/drawing/2016/5/12/chartex" xmlns:cx7="http://schemas.microsoft.com/office/drawing/2016/5/13/chartex" xmlns:cx8="http://schemas.microsoft.com/office/drawing/2016/5/14/chartex" xmlns:mc="http://schemas.openxmlformats.org/markup-compatibility/2006" xmlns:aink="http://schemas.microsoft.com/office/drawing/2016/ink" xmlns:am3d="http://schemas.microsoft.com/office/drawing/2017/model3d" xmlns:o="urn:schemas-microsoft-com:office:office" xmlns:oel="http://schemas.microsoft.com/office/2019/extlst" xmlns:r="http://schemas.openxmlformats.org/officeDocument/2006/relationships" xmlns:m="http://schemas.openxmlformats.org/officeDocument/2006/math" xmlns:v="urn:schemas-microsoft-com:vml" xmlns:wp14="http://schemas.microsoft.com/office/word/2010/wordprocessingDrawing" xmlns:wp="http://schemas.openxmlformats.org/drawingml/2006/wordprocessingDrawing" xmlns:w10="urn:schemas-microsoft-com:office:word" xmlns:w="http://schemas.openxmlformats.org/wordprocessingml/2006/main" xmlns:w14="http://schemas.microsoft.com/office/word/2010/wordml" xmlns:w15="http://schemas.microsoft.com/office/word/2012/wordml" xmlns:w16cex="http://schemas.microsoft.com/office/word/2018/wordml/cex" xmlns:w16cid="http://schemas.microsoft.com/office/word/2016/wordml/cid" xmlns:w16="http://schemas.microsoft.com/office/word/2018/wordml" xmlns:w16sdtdh="http://schemas.microsoft.com/office/word/2020/wordml/sdtdatahash" xmlns:w16se="http://schemas.microsoft.com/office/word/2015/wordml/symex" xmlns:wpg="http://schemas.microsoft.com/office/word/2010/wordprocessingGroup" xmlns:wpi="http://schemas.microsoft.com/office/word/2010/wordprocessingInk" xmlns:wne="http://schemas.microsoft.com/office/word/2006/wordml" xmlns:wps="http://schemas.microsoft.com/office/word/2010/wordprocessingShape" mc:Ignorable="w14 w15 w16se w16cid w16 w16cex w16sdtdh wp14">
+<w:document xmlns:wpc="http://schemas.microsoft.com/office/word/2010/wordprocessingCanvas" xmlns:cx="http://schemas.microsoft.com/office/drawing/2014/chartex" xmlns:cx1="http://schemas.microsoft.com/office/drawing/2015/9/8/chartex" xmlns:cx2="http://schemas.microsoft.com/office/drawing/2015/10/21/chartex" xmlns:cx3="http://schemas.microsoft.com/office/drawing/2016/5/9/chartex" xmlns:cx4="http://schemas.microsoft.com/office/drawing/2016/5/10/chartex" xmlns:cx5="http://schemas.microsoft.com/office/drawing/2016/5/11/chartex" xmlns:cx6="http://schemas.microsoft.com/office/drawing/2016/5/12/chartex" xmlns:cx7="http://schemas.microsoft.com/office/drawing/2016/5/13/chartex" xmlns:cx8="http://schemas.microsoft.com/office/drawing/2016/5/14/chartex" xmlns:mc="http://schemas.openxmlformats.org/markup-compatibility/2006" xmlns:aink="http://schemas.microsoft.com/office/drawing/2016/ink" xmlns:am3d="http://schemas.microsoft.com/office/drawing/2017/model3d" xmlns:o="urn:schemas-microsoft-com:office:office" xmlns:oel="http://schemas.microsoft.com/office/2019/extlst" xmlns:r="http://schemas.openxmlformats.org/officeDocument/2006/relationships" xmlns:m="http://schemas.openxmlformats.org/officeDocument/2006/math" xmlns:v="urn:schemas-microsoft-com:vml" xmlns:wp14="http://schemas.microsoft.com/office/word/2010/wordprocessingDrawing" xmlns:wp="http://schemas.openxmlformats.org/drawingml/2006/wordprocessingDrawing" xmlns:w10="urn:schemas-microsoft-com:office:word" xmlns:w="http://schemas.openxmlformats.org/wordprocessingml/2006/main" xmlns:w14="http://schemas.microsoft.com/office/word/2010/wordml" xmlns:w15="http://schemas.microsoft.com/office/word/2012/wordml" xmlns:w16cex="http://schemas.microsoft.com/office/word/2018/wordml/cex" xmlns:w16cid="http://schemas.microsoft.com/office/word/2016/wordml/cid" xmlns:w16="http://schemas.microsoft.com/office/word/2018/wordml" xmlns:w16du="http://schemas.microsoft.com/office/word/2023/wordml/word16du" xmlns:w16sdtdh="http://schemas.microsoft.com/office/word/2020/wordml/sdtdatahash" xmlns:w16se="http://schemas.microsoft.com/office/word/2015/wordml/symex" xmlns:wpg="http://schemas.microsoft.com/office/word/2010/wordprocessingGroup" xmlns:wpi="http://schemas.microsoft.com/office/word/2010/wordprocessingInk" xmlns:wne="http://schemas.microsoft.com/office/word/2006/wordml" xmlns:wps="http://schemas.microsoft.com/office/word/2010/wordprocessingShape" mc:Ignorable="w14 w15 w16se w16cid w16 w16cex w16sdtdh w16du wp14">
   <w:body>
     <w:tbl>
       <w:tblPr>
@@ -5638,6 +5638,14 @@
                 <w:szCs w:val="18"/>
               </w:rPr>
             </w:pPr>
+            <w:r>
+              <w:rPr>
+                <w:rFonts w:cstheme="minorHAnsi"/>
+                <w:sz w:val="18"/>
+                <w:szCs w:val="18"/>
+              </w:rPr>
+              <w:t>4/04</w:t>
+            </w:r>
           </w:p>
         </w:tc>
         <w:tc>
@@ -5653,6 +5661,14 @@
                 <w:szCs w:val="18"/>
               </w:rPr>
             </w:pPr>
+            <w:r>
+              <w:rPr>
+                <w:rFonts w:cstheme="minorHAnsi"/>
+                <w:sz w:val="18"/>
+                <w:szCs w:val="18"/>
+              </w:rPr>
+              <w:t>Expected</w:t>
+            </w:r>
           </w:p>
         </w:tc>
         <w:tc>
@@ -5668,6 +5684,14 @@
                 <w:szCs w:val="18"/>
               </w:rPr>
             </w:pPr>
+            <w:r>
+              <w:rPr>
+                <w:rFonts w:cstheme="minorHAnsi"/>
+                <w:sz w:val="18"/>
+                <w:szCs w:val="18"/>
+              </w:rPr>
+              <w:t xml:space="preserve">I got rid of useless files I had like characters I was not using. </w:t>
+            </w:r>
           </w:p>
         </w:tc>
         <w:tc>
@@ -5683,6 +5707,14 @@
                 <w:szCs w:val="18"/>
               </w:rPr>
             </w:pPr>
+            <w:r>
+              <w:rPr>
+                <w:rFonts w:cstheme="minorHAnsi"/>
+                <w:sz w:val="18"/>
+                <w:szCs w:val="18"/>
+              </w:rPr>
+              <w:t xml:space="preserve">The game should not need any of the stuff I got rid of. </w:t>
+            </w:r>
           </w:p>
         </w:tc>
         <w:tc>
@@ -5698,6 +5730,14 @@
                 <w:szCs w:val="18"/>
               </w:rPr>
             </w:pPr>
+            <w:r>
+              <w:rPr>
+                <w:rFonts w:cstheme="minorHAnsi"/>
+                <w:sz w:val="18"/>
+                <w:szCs w:val="18"/>
+              </w:rPr>
+              <w:t>The game played as normal</w:t>
+            </w:r>
           </w:p>
         </w:tc>
         <w:tc>
@@ -5713,6 +5753,14 @@
                 <w:szCs w:val="18"/>
               </w:rPr>
             </w:pPr>
+            <w:r>
+              <w:rPr>
+                <w:rFonts w:cstheme="minorHAnsi"/>
+                <w:sz w:val="18"/>
+                <w:szCs w:val="18"/>
+              </w:rPr>
+              <w:t>N/A</w:t>
+            </w:r>
           </w:p>
         </w:tc>
       </w:tr>
@@ -5761,6 +5809,7 @@
         <w:rPr>
           <w:strike/>
         </w:rPr>
+        <w:lastRenderedPageBreak/>
         <w:t>Animated Character.</w:t>
       </w:r>
     </w:p>
@@ -5787,7 +5836,6 @@
         <w:rPr>
           <w:strike/>
         </w:rPr>
-        <w:lastRenderedPageBreak/>
         <w:t>3 Levels.</w:t>
       </w:r>
     </w:p>
@@ -6160,7 +6208,7 @@
 </file>
 
 <file path=word/styles.xml><?xml version="1.0" encoding="utf-8"?>
-<w:styles xmlns:mc="http://schemas.openxmlformats.org/markup-compatibility/2006" xmlns:r="http://schemas.openxmlformats.org/officeDocument/2006/relationships" xmlns:w="http://schemas.openxmlformats.org/wordprocessingml/2006/main" xmlns:w14="http://schemas.microsoft.com/office/word/2010/wordml" xmlns:w15="http://schemas.microsoft.com/office/word/2012/wordml" xmlns:w16cex="http://schemas.microsoft.com/office/word/2018/wordml/cex" xmlns:w16cid="http://schemas.microsoft.com/office/word/2016/wordml/cid" xmlns:w16="http://schemas.microsoft.com/office/word/2018/wordml" xmlns:w16sdtdh="http://schemas.microsoft.com/office/word/2020/wordml/sdtdatahash" xmlns:w16se="http://schemas.microsoft.com/office/word/2015/wordml/symex" mc:Ignorable="w14 w15 w16se w16cid w16 w16cex w16sdtdh">
+<w:styles xmlns:mc="http://schemas.openxmlformats.org/markup-compatibility/2006" xmlns:r="http://schemas.openxmlformats.org/officeDocument/2006/relationships" xmlns:w="http://schemas.openxmlformats.org/wordprocessingml/2006/main" xmlns:w14="http://schemas.microsoft.com/office/word/2010/wordml" xmlns:w15="http://schemas.microsoft.com/office/word/2012/wordml" xmlns:w16cex="http://schemas.microsoft.com/office/word/2018/wordml/cex" xmlns:w16cid="http://schemas.microsoft.com/office/word/2016/wordml/cid" xmlns:w16="http://schemas.microsoft.com/office/word/2018/wordml" xmlns:w16du="http://schemas.microsoft.com/office/word/2023/wordml/word16du" xmlns:w16sdtdh="http://schemas.microsoft.com/office/word/2020/wordml/sdtdatahash" xmlns:w16se="http://schemas.microsoft.com/office/word/2015/wordml/symex" mc:Ignorable="w14 w15 w16se w16cid w16 w16cex w16sdtdh w16du">
   <w:docDefaults>
     <w:rPrDefault>
       <w:rPr>

</xml_diff>

<commit_message>
Added comments and constants
</commit_message>
<xml_diff>
--- a/Documentation/Testing.docx
+++ b/Documentation/Testing.docx
@@ -1,6 +1,6 @@
 
 <file path=word/document.xml><?xml version="1.0" encoding="utf-8"?>
-<w:document xmlns:wpc="http://schemas.microsoft.com/office/word/2010/wordprocessingCanvas" xmlns:cx="http://schemas.microsoft.com/office/drawing/2014/chartex" xmlns:cx1="http://schemas.microsoft.com/office/drawing/2015/9/8/chartex" xmlns:cx2="http://schemas.microsoft.com/office/drawing/2015/10/21/chartex" xmlns:cx3="http://schemas.microsoft.com/office/drawing/2016/5/9/chartex" xmlns:cx4="http://schemas.microsoft.com/office/drawing/2016/5/10/chartex" xmlns:cx5="http://schemas.microsoft.com/office/drawing/2016/5/11/chartex" xmlns:cx6="http://schemas.microsoft.com/office/drawing/2016/5/12/chartex" xmlns:cx7="http://schemas.microsoft.com/office/drawing/2016/5/13/chartex" xmlns:cx8="http://schemas.microsoft.com/office/drawing/2016/5/14/chartex" xmlns:mc="http://schemas.openxmlformats.org/markup-compatibility/2006" xmlns:aink="http://schemas.microsoft.com/office/drawing/2016/ink" xmlns:am3d="http://schemas.microsoft.com/office/drawing/2017/model3d" xmlns:o="urn:schemas-microsoft-com:office:office" xmlns:oel="http://schemas.microsoft.com/office/2019/extlst" xmlns:r="http://schemas.openxmlformats.org/officeDocument/2006/relationships" xmlns:m="http://schemas.openxmlformats.org/officeDocument/2006/math" xmlns:v="urn:schemas-microsoft-com:vml" xmlns:wp14="http://schemas.microsoft.com/office/word/2010/wordprocessingDrawing" xmlns:wp="http://schemas.openxmlformats.org/drawingml/2006/wordprocessingDrawing" xmlns:w10="urn:schemas-microsoft-com:office:word" xmlns:w="http://schemas.openxmlformats.org/wordprocessingml/2006/main" xmlns:w14="http://schemas.microsoft.com/office/word/2010/wordml" xmlns:w15="http://schemas.microsoft.com/office/word/2012/wordml" xmlns:w16cex="http://schemas.microsoft.com/office/word/2018/wordml/cex" xmlns:w16cid="http://schemas.microsoft.com/office/word/2016/wordml/cid" xmlns:w16="http://schemas.microsoft.com/office/word/2018/wordml" xmlns:w16du="http://schemas.microsoft.com/office/word/2023/wordml/word16du" xmlns:w16sdtdh="http://schemas.microsoft.com/office/word/2020/wordml/sdtdatahash" xmlns:w16se="http://schemas.microsoft.com/office/word/2015/wordml/symex" xmlns:wpg="http://schemas.microsoft.com/office/word/2010/wordprocessingGroup" xmlns:wpi="http://schemas.microsoft.com/office/word/2010/wordprocessingInk" xmlns:wne="http://schemas.microsoft.com/office/word/2006/wordml" xmlns:wps="http://schemas.microsoft.com/office/word/2010/wordprocessingShape" mc:Ignorable="w14 w15 w16se w16cid w16 w16cex w16sdtdh w16du wp14">
+<w:document xmlns:wpc="http://schemas.microsoft.com/office/word/2010/wordprocessingCanvas" xmlns:cx="http://schemas.microsoft.com/office/drawing/2014/chartex" xmlns:cx1="http://schemas.microsoft.com/office/drawing/2015/9/8/chartex" xmlns:cx2="http://schemas.microsoft.com/office/drawing/2015/10/21/chartex" xmlns:cx3="http://schemas.microsoft.com/office/drawing/2016/5/9/chartex" xmlns:cx4="http://schemas.microsoft.com/office/drawing/2016/5/10/chartex" xmlns:cx5="http://schemas.microsoft.com/office/drawing/2016/5/11/chartex" xmlns:cx6="http://schemas.microsoft.com/office/drawing/2016/5/12/chartex" xmlns:cx7="http://schemas.microsoft.com/office/drawing/2016/5/13/chartex" xmlns:cx8="http://schemas.microsoft.com/office/drawing/2016/5/14/chartex" xmlns:mc="http://schemas.openxmlformats.org/markup-compatibility/2006" xmlns:aink="http://schemas.microsoft.com/office/drawing/2016/ink" xmlns:am3d="http://schemas.microsoft.com/office/drawing/2017/model3d" xmlns:o="urn:schemas-microsoft-com:office:office" xmlns:oel="http://schemas.microsoft.com/office/2019/extlst" xmlns:r="http://schemas.openxmlformats.org/officeDocument/2006/relationships" xmlns:m="http://schemas.openxmlformats.org/officeDocument/2006/math" xmlns:v="urn:schemas-microsoft-com:vml" xmlns:wp14="http://schemas.microsoft.com/office/word/2010/wordprocessingDrawing" xmlns:wp="http://schemas.openxmlformats.org/drawingml/2006/wordprocessingDrawing" xmlns:w10="urn:schemas-microsoft-com:office:word" xmlns:w="http://schemas.openxmlformats.org/wordprocessingml/2006/main" xmlns:w14="http://schemas.microsoft.com/office/word/2010/wordml" xmlns:w15="http://schemas.microsoft.com/office/word/2012/wordml" xmlns:w16cex="http://schemas.microsoft.com/office/word/2018/wordml/cex" xmlns:w16cid="http://schemas.microsoft.com/office/word/2016/wordml/cid" xmlns:w16="http://schemas.microsoft.com/office/word/2018/wordml" xmlns:w16sdtdh="http://schemas.microsoft.com/office/word/2020/wordml/sdtdatahash" xmlns:w16se="http://schemas.microsoft.com/office/word/2015/wordml/symex" xmlns:wpg="http://schemas.microsoft.com/office/word/2010/wordprocessingGroup" xmlns:wpi="http://schemas.microsoft.com/office/word/2010/wordprocessingInk" xmlns:wne="http://schemas.microsoft.com/office/word/2006/wordml" xmlns:wps="http://schemas.microsoft.com/office/word/2010/wordprocessingShape" mc:Ignorable="w14 w15 w16se w16cid w16 w16cex w16sdtdh wp14">
   <w:body>
     <w:tbl>
       <w:tblPr>
@@ -5737,6 +5737,146 @@
                 <w:szCs w:val="18"/>
               </w:rPr>
               <w:t>The game played as normal</w:t>
+            </w:r>
+          </w:p>
+        </w:tc>
+        <w:tc>
+          <w:tcPr>
+            <w:tcW w:w="1610" w:type="dxa"/>
+          </w:tcPr>
+          <w:p>
+            <w:pPr>
+              <w:cnfStyle w:val="000000000000" w:firstRow="0" w:lastRow="0" w:firstColumn="0" w:lastColumn="0" w:oddVBand="0" w:evenVBand="0" w:oddHBand="0" w:evenHBand="0" w:firstRowFirstColumn="0" w:firstRowLastColumn="0" w:lastRowFirstColumn="0" w:lastRowLastColumn="0"/>
+              <w:rPr>
+                <w:rFonts w:cstheme="minorHAnsi"/>
+                <w:sz w:val="18"/>
+                <w:szCs w:val="18"/>
+              </w:rPr>
+            </w:pPr>
+            <w:r>
+              <w:rPr>
+                <w:rFonts w:cstheme="minorHAnsi"/>
+                <w:sz w:val="18"/>
+                <w:szCs w:val="18"/>
+              </w:rPr>
+              <w:t>N/A</w:t>
+            </w:r>
+          </w:p>
+        </w:tc>
+      </w:tr>
+      <w:tr>
+        <w:tc>
+          <w:tcPr>
+            <w:cnfStyle w:val="001000000000" w:firstRow="0" w:lastRow="0" w:firstColumn="1" w:lastColumn="0" w:oddVBand="0" w:evenVBand="0" w:oddHBand="0" w:evenHBand="0" w:firstRowFirstColumn="0" w:firstRowLastColumn="0" w:lastRowFirstColumn="0" w:lastRowLastColumn="0"/>
+            <w:tcW w:w="1298" w:type="dxa"/>
+          </w:tcPr>
+          <w:p>
+            <w:pPr>
+              <w:rPr>
+                <w:rFonts w:cstheme="minorHAnsi"/>
+                <w:sz w:val="18"/>
+                <w:szCs w:val="18"/>
+              </w:rPr>
+            </w:pPr>
+            <w:r>
+              <w:rPr>
+                <w:rFonts w:cstheme="minorHAnsi"/>
+                <w:sz w:val="18"/>
+                <w:szCs w:val="18"/>
+              </w:rPr>
+              <w:t>5/04</w:t>
+            </w:r>
+          </w:p>
+        </w:tc>
+        <w:tc>
+          <w:tcPr>
+            <w:tcW w:w="1290" w:type="dxa"/>
+          </w:tcPr>
+          <w:p>
+            <w:pPr>
+              <w:cnfStyle w:val="000000000000" w:firstRow="0" w:lastRow="0" w:firstColumn="0" w:lastColumn="0" w:oddVBand="0" w:evenVBand="0" w:oddHBand="0" w:evenHBand="0" w:firstRowFirstColumn="0" w:firstRowLastColumn="0" w:lastRowFirstColumn="0" w:lastRowLastColumn="0"/>
+              <w:rPr>
+                <w:rFonts w:cstheme="minorHAnsi"/>
+                <w:sz w:val="18"/>
+                <w:szCs w:val="18"/>
+              </w:rPr>
+            </w:pPr>
+            <w:r>
+              <w:rPr>
+                <w:rFonts w:cstheme="minorHAnsi"/>
+                <w:sz w:val="18"/>
+                <w:szCs w:val="18"/>
+              </w:rPr>
+              <w:t>Expected</w:t>
+            </w:r>
+          </w:p>
+        </w:tc>
+        <w:tc>
+          <w:tcPr>
+            <w:tcW w:w="1558" w:type="dxa"/>
+          </w:tcPr>
+          <w:p>
+            <w:pPr>
+              <w:cnfStyle w:val="000000000000" w:firstRow="0" w:lastRow="0" w:firstColumn="0" w:lastColumn="0" w:oddVBand="0" w:evenVBand="0" w:oddHBand="0" w:evenHBand="0" w:firstRowFirstColumn="0" w:firstRowLastColumn="0" w:lastRowFirstColumn="0" w:lastRowLastColumn="0"/>
+              <w:rPr>
+                <w:rFonts w:cstheme="minorHAnsi"/>
+                <w:sz w:val="18"/>
+                <w:szCs w:val="18"/>
+              </w:rPr>
+            </w:pPr>
+            <w:r>
+              <w:rPr>
+                <w:rFonts w:cstheme="minorHAnsi"/>
+                <w:sz w:val="18"/>
+                <w:szCs w:val="18"/>
+              </w:rPr>
+              <w:t>Added comments and constats</w:t>
+            </w:r>
+          </w:p>
+        </w:tc>
+        <w:tc>
+          <w:tcPr>
+            <w:tcW w:w="1657" w:type="dxa"/>
+          </w:tcPr>
+          <w:p>
+            <w:pPr>
+              <w:cnfStyle w:val="000000000000" w:firstRow="0" w:lastRow="0" w:firstColumn="0" w:lastColumn="0" w:oddVBand="0" w:evenVBand="0" w:oddHBand="0" w:evenHBand="0" w:firstRowFirstColumn="0" w:firstRowLastColumn="0" w:lastRowFirstColumn="0" w:lastRowLastColumn="0"/>
+              <w:rPr>
+                <w:rFonts w:cstheme="minorHAnsi"/>
+                <w:sz w:val="18"/>
+                <w:szCs w:val="18"/>
+              </w:rPr>
+            </w:pPr>
+            <w:r>
+              <w:rPr>
+                <w:rFonts w:cstheme="minorHAnsi"/>
+                <w:sz w:val="18"/>
+                <w:szCs w:val="18"/>
+              </w:rPr>
+              <w:t>The code should run without change</w:t>
+            </w:r>
+          </w:p>
+        </w:tc>
+        <w:tc>
+          <w:tcPr>
+            <w:tcW w:w="1603" w:type="dxa"/>
+          </w:tcPr>
+          <w:p>
+            <w:pPr>
+              <w:cnfStyle w:val="000000000000" w:firstRow="0" w:lastRow="0" w:firstColumn="0" w:lastColumn="0" w:oddVBand="0" w:evenVBand="0" w:oddHBand="0" w:evenHBand="0" w:firstRowFirstColumn="0" w:firstRowLastColumn="0" w:lastRowFirstColumn="0" w:lastRowLastColumn="0"/>
+              <w:rPr>
+                <w:rFonts w:cstheme="minorHAnsi"/>
+                <w:sz w:val="18"/>
+                <w:szCs w:val="18"/>
+              </w:rPr>
+            </w:pPr>
+            <w:r>
+              <w:rPr>
+                <w:rFonts w:cstheme="minorHAnsi"/>
+                <w:sz w:val="18"/>
+                <w:szCs w:val="18"/>
+              </w:rPr>
+              <w:t>The program ran without change</w:t>
             </w:r>
           </w:p>
         </w:tc>
@@ -5796,6 +5936,7 @@
         <w:rPr>
           <w:strike/>
         </w:rPr>
+        <w:lastRenderedPageBreak/>
         <w:t>Timer.</w:t>
       </w:r>
     </w:p>
@@ -5809,7 +5950,6 @@
         <w:rPr>
           <w:strike/>
         </w:rPr>
-        <w:lastRenderedPageBreak/>
         <w:t>Animated Character.</w:t>
       </w:r>
     </w:p>
@@ -6208,7 +6348,7 @@
 </file>
 
 <file path=word/styles.xml><?xml version="1.0" encoding="utf-8"?>
-<w:styles xmlns:mc="http://schemas.openxmlformats.org/markup-compatibility/2006" xmlns:r="http://schemas.openxmlformats.org/officeDocument/2006/relationships" xmlns:w="http://schemas.openxmlformats.org/wordprocessingml/2006/main" xmlns:w14="http://schemas.microsoft.com/office/word/2010/wordml" xmlns:w15="http://schemas.microsoft.com/office/word/2012/wordml" xmlns:w16cex="http://schemas.microsoft.com/office/word/2018/wordml/cex" xmlns:w16cid="http://schemas.microsoft.com/office/word/2016/wordml/cid" xmlns:w16="http://schemas.microsoft.com/office/word/2018/wordml" xmlns:w16du="http://schemas.microsoft.com/office/word/2023/wordml/word16du" xmlns:w16sdtdh="http://schemas.microsoft.com/office/word/2020/wordml/sdtdatahash" xmlns:w16se="http://schemas.microsoft.com/office/word/2015/wordml/symex" mc:Ignorable="w14 w15 w16se w16cid w16 w16cex w16sdtdh w16du">
+<w:styles xmlns:mc="http://schemas.openxmlformats.org/markup-compatibility/2006" xmlns:r="http://schemas.openxmlformats.org/officeDocument/2006/relationships" xmlns:w="http://schemas.openxmlformats.org/wordprocessingml/2006/main" xmlns:w14="http://schemas.microsoft.com/office/word/2010/wordml" xmlns:w15="http://schemas.microsoft.com/office/word/2012/wordml" xmlns:w16cex="http://schemas.microsoft.com/office/word/2018/wordml/cex" xmlns:w16cid="http://schemas.microsoft.com/office/word/2016/wordml/cid" xmlns:w16="http://schemas.microsoft.com/office/word/2018/wordml" xmlns:w16sdtdh="http://schemas.microsoft.com/office/word/2020/wordml/sdtdatahash" xmlns:w16se="http://schemas.microsoft.com/office/word/2015/wordml/symex" mc:Ignorable="w14 w15 w16se w16cid w16 w16cex w16sdtdh">
   <w:docDefaults>
     <w:rPrDefault>
       <w:rPr>

</xml_diff>